<commit_message>
Beginning on general expression editing.
</commit_message>
<xml_diff>
--- a/mathops_assessment/docs/Expression Reference.docx
+++ b/mathops_assessment/docs/Expression Reference.docx
@@ -309,18 +309,8 @@
           <w:sz w:val="18"/>
           <w:szCs w:val="18"/>
         </w:rPr>
-        <w:t xml:space="preserve">"Number" – a blanket term used where Integer or Real is </w:t>
-      </w:r>
-      <w:proofErr w:type="gramStart"/>
-      <w:r>
-        <w:rPr>
-          <w:rFonts w:ascii="Libre Baskerville" w:eastAsia="Times New Roman" w:hAnsi="Libre Baskerville" w:cs="Liberation Mono"/>
-          <w:sz w:val="18"/>
-          <w:szCs w:val="18"/>
-        </w:rPr>
-        <w:t>allowed</w:t>
-      </w:r>
-      <w:proofErr w:type="gramEnd"/>
+        <w:t>"Number" – a blanket term used where Integer or Real is allowed</w:t>
+      </w:r>
     </w:p>
     <w:p>
       <w:pPr>
@@ -533,18 +523,8 @@
           <w:sz w:val="18"/>
           <w:szCs w:val="18"/>
         </w:rPr>
-        <w:t xml:space="preserve">"Any" – a blanket term when any of the above types is </w:t>
-      </w:r>
-      <w:proofErr w:type="gramStart"/>
-      <w:r>
-        <w:rPr>
-          <w:rFonts w:ascii="Libre Baskerville" w:eastAsia="Times New Roman" w:hAnsi="Libre Baskerville" w:cs="Liberation Mono"/>
-          <w:sz w:val="18"/>
-          <w:szCs w:val="18"/>
-        </w:rPr>
-        <w:t>allowed</w:t>
-      </w:r>
-      <w:proofErr w:type="gramEnd"/>
+        <w:t>"Any" – a blanket term when any of the above types is allowed</w:t>
+      </w:r>
     </w:p>
     <w:p>
       <w:pPr>
@@ -2278,23 +2258,13 @@
           <w:szCs w:val="18"/>
         </w:rPr>
       </w:pPr>
-      <w:proofErr w:type="gramStart"/>
-      <w:r>
-        <w:rPr>
-          <w:rFonts w:ascii="Libre Baskerville" w:eastAsia="Times New Roman" w:hAnsi="Libre Baskerville" w:cs="Liberation Mono"/>
-          <w:sz w:val="18"/>
-          <w:szCs w:val="18"/>
-        </w:rPr>
-        <w:t>approximately-equal</w:t>
-      </w:r>
-      <w:proofErr w:type="gramEnd"/>
-      <w:r>
-        <w:rPr>
-          <w:rFonts w:ascii="Libre Baskerville" w:eastAsia="Times New Roman" w:hAnsi="Libre Baskerville" w:cs="Liberation Mono"/>
-          <w:sz w:val="18"/>
-          <w:szCs w:val="18"/>
-        </w:rPr>
-        <w:t xml:space="preserve"> (</w:t>
+      <w:r>
+        <w:rPr>
+          <w:rFonts w:ascii="Libre Baskerville" w:eastAsia="Times New Roman" w:hAnsi="Libre Baskerville" w:cs="Liberation Mono"/>
+          <w:sz w:val="18"/>
+          <w:szCs w:val="18"/>
+        </w:rPr>
+        <w:t>approximately-equal (</w:t>
       </w:r>
       <w:r>
         <w:rPr>
@@ -4669,25 +4639,7 @@
           <w:sz w:val="18"/>
           <w:szCs w:val="18"/>
         </w:rPr>
-        <w:t xml:space="preserve">String constants are represented as the string in quotation marks.  The quotation marks cannot be selected or deleted – attempting to select either one will select the whole string, but the characters of the string itself may be selected and the cursor can move across them.  The quotation marks allow editors to distinguish </w:t>
-      </w:r>
-      <w:proofErr w:type="gramStart"/>
-      <w:r>
-        <w:rPr>
-          <w:rFonts w:ascii="Libre Baskerville" w:eastAsia="Times New Roman" w:hAnsi="Libre Baskerville" w:cs="Liberation Mono"/>
-          <w:sz w:val="18"/>
-          <w:szCs w:val="18"/>
-        </w:rPr>
-        <w:t>from</w:t>
-      </w:r>
-      <w:proofErr w:type="gramEnd"/>
-      <w:r>
-        <w:rPr>
-          <w:rFonts w:ascii="Libre Baskerville" w:eastAsia="Times New Roman" w:hAnsi="Libre Baskerville" w:cs="Liberation Mono"/>
-          <w:sz w:val="18"/>
-          <w:szCs w:val="18"/>
-        </w:rPr>
-        <w:t xml:space="preserve"> a cursor position before the string, and a position within the string but before the first character (and likewise at the end of the string).</w:t>
+        <w:t>String constants are represented as the string in quotation marks.  The quotation marks cannot be selected or deleted – attempting to select either one will select the whole string, but the characters of the string itself may be selected and the cursor can move across them.  The quotation marks allow editors to distinguish from a cursor position before the string, and a position within the string but before the first character (and likewise at the end of the string).</w:t>
       </w:r>
     </w:p>
     <w:p>
@@ -4860,15 +4812,47 @@
           <w:sz w:val="18"/>
           <w:szCs w:val="18"/>
         </w:rPr>
-        <w:t>Span constants are represented in XML</w:t>
-      </w:r>
-      <w:r>
-        <w:rPr>
-          <w:rFonts w:ascii="Libre Baskerville" w:eastAsia="Times New Roman" w:hAnsi="Libre Baskerville" w:cs="Liberation Mono"/>
-          <w:sz w:val="18"/>
-          <w:szCs w:val="18"/>
-        </w:rPr>
-        <w:t>, or we could force all of them to be named variable references when used within expressions.</w:t>
+        <w:t>For s</w:t>
+      </w:r>
+      <w:r>
+        <w:rPr>
+          <w:rFonts w:ascii="Libre Baskerville" w:eastAsia="Times New Roman" w:hAnsi="Libre Baskerville" w:cs="Liberation Mono"/>
+          <w:sz w:val="18"/>
+          <w:szCs w:val="18"/>
+        </w:rPr>
+        <w:t xml:space="preserve">pan constants </w:t>
+      </w:r>
+      <w:r>
+        <w:rPr>
+          <w:rFonts w:ascii="Libre Baskerville" w:eastAsia="Times New Roman" w:hAnsi="Libre Baskerville" w:cs="Liberation Mono"/>
+          <w:sz w:val="18"/>
+          <w:szCs w:val="18"/>
+        </w:rPr>
+        <w:t xml:space="preserve">we </w:t>
+      </w:r>
+      <w:r>
+        <w:rPr>
+          <w:rFonts w:ascii="Libre Baskerville" w:eastAsia="Times New Roman" w:hAnsi="Libre Baskerville" w:cs="Liberation Mono"/>
+          <w:sz w:val="18"/>
+          <w:szCs w:val="18"/>
+        </w:rPr>
+        <w:t xml:space="preserve">will </w:t>
+      </w:r>
+      <w:r>
+        <w:rPr>
+          <w:rFonts w:ascii="Libre Baskerville" w:eastAsia="Times New Roman" w:hAnsi="Libre Baskerville" w:cs="Liberation Mono"/>
+          <w:sz w:val="18"/>
+          <w:szCs w:val="18"/>
+        </w:rPr>
+        <w:t>force all of them to be named variable references when used within expressions</w:t>
+      </w:r>
+      <w:r>
+        <w:rPr>
+          <w:rFonts w:ascii="Libre Baskerville" w:eastAsia="Times New Roman" w:hAnsi="Libre Baskerville" w:cs="Liberation Mono"/>
+          <w:sz w:val="18"/>
+          <w:szCs w:val="18"/>
+        </w:rPr>
+        <w:t>, but an editor could display the span when the corresponding variable is selected.</w:t>
       </w:r>
     </w:p>
     <w:p>
@@ -5036,7 +5020,7 @@
           <w:sz w:val="18"/>
           <w:szCs w:val="18"/>
         </w:rPr>
-        <w:t>Represented by the variable name, in a particular font top distinguish from function names.</w:t>
+        <w:t>Represented by the variable name, in a particular font to distinguish from function names.</w:t>
       </w:r>
     </w:p>
     <w:p>
@@ -5194,7 +5178,7 @@
           <w:sz w:val="18"/>
           <w:szCs w:val="18"/>
         </w:rPr>
-        <w:t>Binary</w:t>
+        <w:t>Binary Operators</w:t>
       </w:r>
       <w:r>
         <w:rPr>
@@ -5204,9 +5188,139 @@
           <w:sz w:val="18"/>
           <w:szCs w:val="18"/>
         </w:rPr>
-        <w:t xml:space="preserve"> Operators</w:t>
-      </w:r>
-      <w:r>
+        <w:t>:</w:t>
+      </w:r>
+    </w:p>
+    <w:p>
+      <w:pPr>
+        <w:pStyle w:val="ListParagraph"/>
+        <w:numPr>
+          <w:ilvl w:val="0"/>
+          <w:numId w:val="10"/>
+        </w:numPr>
+        <w:shd w:val="clear" w:color="auto" w:fill="FFFFFF"/>
+        <w:spacing w:after="120" w:line="240" w:lineRule="auto"/>
+        <w:textAlignment w:val="baseline"/>
+        <w:rPr>
+          <w:rFonts w:ascii="Libre Baskerville" w:eastAsia="Times New Roman" w:hAnsi="Libre Baskerville" w:cs="Liberation Mono"/>
+          <w:sz w:val="18"/>
+          <w:szCs w:val="18"/>
+        </w:rPr>
+      </w:pPr>
+      <w:r>
+        <w:rPr>
+          <w:rFonts w:ascii="Libre Baskerville" w:eastAsia="Times New Roman" w:hAnsi="Libre Baskerville" w:cs="Liberation Mono"/>
+          <w:sz w:val="18"/>
+          <w:szCs w:val="18"/>
+        </w:rPr>
+        <w:t>Subtraction, less-than, greater-than, less-than-or-equal, greater-than-or-equal, equal, and not-equal are represented as a single character, their children are the objects to the left and right.</w:t>
+      </w:r>
+    </w:p>
+    <w:p>
+      <w:pPr>
+        <w:pStyle w:val="ListParagraph"/>
+        <w:numPr>
+          <w:ilvl w:val="0"/>
+          <w:numId w:val="10"/>
+        </w:numPr>
+        <w:shd w:val="clear" w:color="auto" w:fill="FFFFFF"/>
+        <w:spacing w:after="120" w:line="240" w:lineRule="auto"/>
+        <w:textAlignment w:val="baseline"/>
+        <w:rPr>
+          <w:rFonts w:ascii="Libre Baskerville" w:eastAsia="Times New Roman" w:hAnsi="Libre Baskerville" w:cs="Liberation Mono"/>
+          <w:sz w:val="18"/>
+          <w:szCs w:val="18"/>
+        </w:rPr>
+      </w:pPr>
+      <w:r>
+        <w:rPr>
+          <w:rFonts w:ascii="Libre Baskerville" w:eastAsia="Times New Roman" w:hAnsi="Libre Baskerville" w:cs="Liberation Mono"/>
+          <w:sz w:val="18"/>
+          <w:szCs w:val="18"/>
+        </w:rPr>
+        <w:t>Division has multiple representations – either as a "slash", a "super/sub with slash", or vertically as a fraction.</w:t>
+      </w:r>
+    </w:p>
+    <w:p>
+      <w:pPr>
+        <w:pStyle w:val="ListParagraph"/>
+        <w:numPr>
+          <w:ilvl w:val="0"/>
+          <w:numId w:val="10"/>
+        </w:numPr>
+        <w:shd w:val="clear" w:color="auto" w:fill="FFFFFF"/>
+        <w:spacing w:after="120" w:line="240" w:lineRule="auto"/>
+        <w:textAlignment w:val="baseline"/>
+        <w:rPr>
+          <w:rFonts w:ascii="Libre Baskerville" w:eastAsia="Times New Roman" w:hAnsi="Libre Baskerville" w:cs="Liberation Mono"/>
+          <w:sz w:val="18"/>
+          <w:szCs w:val="18"/>
+        </w:rPr>
+      </w:pPr>
+      <w:r>
+        <w:rPr>
+          <w:rFonts w:ascii="Libre Baskerville" w:eastAsia="Times New Roman" w:hAnsi="Libre Baskerville" w:cs="Liberation Mono"/>
+          <w:sz w:val="18"/>
+          <w:szCs w:val="18"/>
+        </w:rPr>
+        <w:t>The power operator is represented as a base to an exponent.</w:t>
+      </w:r>
+    </w:p>
+    <w:p>
+      <w:pPr>
+        <w:pStyle w:val="ListParagraph"/>
+        <w:numPr>
+          <w:ilvl w:val="0"/>
+          <w:numId w:val="10"/>
+        </w:numPr>
+        <w:shd w:val="clear" w:color="auto" w:fill="FFFFFF"/>
+        <w:spacing w:after="120" w:line="240" w:lineRule="auto"/>
+        <w:textAlignment w:val="baseline"/>
+        <w:rPr>
+          <w:rFonts w:ascii="Libre Baskerville" w:eastAsia="Times New Roman" w:hAnsi="Libre Baskerville" w:cs="Liberation Mono"/>
+          <w:sz w:val="18"/>
+          <w:szCs w:val="18"/>
+        </w:rPr>
+      </w:pPr>
+      <w:r>
+        <w:rPr>
+          <w:rFonts w:ascii="Libre Baskerville" w:eastAsia="Times New Roman" w:hAnsi="Libre Baskerville" w:cs="Liberation Mono"/>
+          <w:sz w:val="18"/>
+          <w:szCs w:val="18"/>
+        </w:rPr>
+        <w:t>The remainder operator is represented as a function with 2 arguments.</w:t>
+      </w:r>
+    </w:p>
+    <w:p>
+      <w:pPr>
+        <w:pStyle w:val="ListParagraph"/>
+        <w:numPr>
+          <w:ilvl w:val="0"/>
+          <w:numId w:val="10"/>
+        </w:numPr>
+        <w:shd w:val="clear" w:color="auto" w:fill="FFFFFF"/>
+        <w:spacing w:after="120" w:line="240" w:lineRule="auto"/>
+        <w:textAlignment w:val="baseline"/>
+        <w:rPr>
+          <w:rFonts w:ascii="Libre Baskerville" w:eastAsia="Times New Roman" w:hAnsi="Libre Baskerville" w:cs="Liberation Mono"/>
+          <w:sz w:val="18"/>
+          <w:szCs w:val="18"/>
+        </w:rPr>
+      </w:pPr>
+      <w:r>
+        <w:rPr>
+          <w:rFonts w:ascii="Libre Baskerville" w:eastAsia="Times New Roman" w:hAnsi="Libre Baskerville" w:cs="Liberation Mono"/>
+          <w:sz w:val="18"/>
+          <w:szCs w:val="18"/>
+        </w:rPr>
+        <w:t>The scale-vector operator is represented with juxtaposition.</w:t>
+      </w:r>
+    </w:p>
+    <w:p>
+      <w:pPr>
+        <w:shd w:val="clear" w:color="auto" w:fill="FFFFFF"/>
+        <w:spacing w:after="120" w:line="240" w:lineRule="auto"/>
+        <w:textAlignment w:val="baseline"/>
         <w:rPr>
           <w:rFonts w:ascii="Libre Baskerville" w:eastAsia="Times New Roman" w:hAnsi="Libre Baskerville" w:cs="Liberation Mono"/>
           <w:b/>
@@ -5214,139 +5328,8 @@
           <w:sz w:val="18"/>
           <w:szCs w:val="18"/>
         </w:rPr>
-        <w:t>:</w:t>
-      </w:r>
-    </w:p>
-    <w:p>
-      <w:pPr>
-        <w:pStyle w:val="ListParagraph"/>
-        <w:numPr>
-          <w:ilvl w:val="0"/>
-          <w:numId w:val="10"/>
-        </w:numPr>
-        <w:shd w:val="clear" w:color="auto" w:fill="FFFFFF"/>
-        <w:spacing w:after="120" w:line="240" w:lineRule="auto"/>
-        <w:textAlignment w:val="baseline"/>
-        <w:rPr>
-          <w:rFonts w:ascii="Libre Baskerville" w:eastAsia="Times New Roman" w:hAnsi="Libre Baskerville" w:cs="Liberation Mono"/>
-          <w:sz w:val="18"/>
-          <w:szCs w:val="18"/>
-        </w:rPr>
-      </w:pPr>
-      <w:r>
-        <w:rPr>
-          <w:rFonts w:ascii="Libre Baskerville" w:eastAsia="Times New Roman" w:hAnsi="Libre Baskerville" w:cs="Liberation Mono"/>
-          <w:sz w:val="18"/>
-          <w:szCs w:val="18"/>
-        </w:rPr>
-        <w:t>Subtraction, less-than, greater-than, less-than-or-equal, greater-than-or-equal, equal, and not-equal are represented as a single character, their children are the objects to the left and right.</w:t>
-      </w:r>
-    </w:p>
-    <w:p>
-      <w:pPr>
-        <w:pStyle w:val="ListParagraph"/>
-        <w:numPr>
-          <w:ilvl w:val="0"/>
-          <w:numId w:val="10"/>
-        </w:numPr>
-        <w:shd w:val="clear" w:color="auto" w:fill="FFFFFF"/>
-        <w:spacing w:after="120" w:line="240" w:lineRule="auto"/>
-        <w:textAlignment w:val="baseline"/>
-        <w:rPr>
-          <w:rFonts w:ascii="Libre Baskerville" w:eastAsia="Times New Roman" w:hAnsi="Libre Baskerville" w:cs="Liberation Mono"/>
-          <w:sz w:val="18"/>
-          <w:szCs w:val="18"/>
-        </w:rPr>
-      </w:pPr>
-      <w:r>
-        <w:rPr>
-          <w:rFonts w:ascii="Libre Baskerville" w:eastAsia="Times New Roman" w:hAnsi="Libre Baskerville" w:cs="Liberation Mono"/>
-          <w:sz w:val="18"/>
-          <w:szCs w:val="18"/>
-        </w:rPr>
-        <w:t>Division has multiple representations – either as a "slash", a "super/sub with slash", or vertically as a fraction.</w:t>
-      </w:r>
-    </w:p>
-    <w:p>
-      <w:pPr>
-        <w:pStyle w:val="ListParagraph"/>
-        <w:numPr>
-          <w:ilvl w:val="0"/>
-          <w:numId w:val="10"/>
-        </w:numPr>
-        <w:shd w:val="clear" w:color="auto" w:fill="FFFFFF"/>
-        <w:spacing w:after="120" w:line="240" w:lineRule="auto"/>
-        <w:textAlignment w:val="baseline"/>
-        <w:rPr>
-          <w:rFonts w:ascii="Libre Baskerville" w:eastAsia="Times New Roman" w:hAnsi="Libre Baskerville" w:cs="Liberation Mono"/>
-          <w:sz w:val="18"/>
-          <w:szCs w:val="18"/>
-        </w:rPr>
-      </w:pPr>
-      <w:r>
-        <w:rPr>
-          <w:rFonts w:ascii="Libre Baskerville" w:eastAsia="Times New Roman" w:hAnsi="Libre Baskerville" w:cs="Liberation Mono"/>
-          <w:sz w:val="18"/>
-          <w:szCs w:val="18"/>
-        </w:rPr>
-        <w:t>The power operator is represented as a base to an exponent.</w:t>
-      </w:r>
-    </w:p>
-    <w:p>
-      <w:pPr>
-        <w:pStyle w:val="ListParagraph"/>
-        <w:numPr>
-          <w:ilvl w:val="0"/>
-          <w:numId w:val="10"/>
-        </w:numPr>
-        <w:shd w:val="clear" w:color="auto" w:fill="FFFFFF"/>
-        <w:spacing w:after="120" w:line="240" w:lineRule="auto"/>
-        <w:textAlignment w:val="baseline"/>
-        <w:rPr>
-          <w:rFonts w:ascii="Libre Baskerville" w:eastAsia="Times New Roman" w:hAnsi="Libre Baskerville" w:cs="Liberation Mono"/>
-          <w:sz w:val="18"/>
-          <w:szCs w:val="18"/>
-        </w:rPr>
-      </w:pPr>
-      <w:r>
-        <w:rPr>
-          <w:rFonts w:ascii="Libre Baskerville" w:eastAsia="Times New Roman" w:hAnsi="Libre Baskerville" w:cs="Liberation Mono"/>
-          <w:sz w:val="18"/>
-          <w:szCs w:val="18"/>
-        </w:rPr>
-        <w:t>The remainder operator is represented as a function with 2 arguments.</w:t>
-      </w:r>
-    </w:p>
-    <w:p>
-      <w:pPr>
-        <w:pStyle w:val="ListParagraph"/>
-        <w:numPr>
-          <w:ilvl w:val="0"/>
-          <w:numId w:val="10"/>
-        </w:numPr>
-        <w:shd w:val="clear" w:color="auto" w:fill="FFFFFF"/>
-        <w:spacing w:after="120" w:line="240" w:lineRule="auto"/>
-        <w:textAlignment w:val="baseline"/>
-        <w:rPr>
-          <w:rFonts w:ascii="Libre Baskerville" w:eastAsia="Times New Roman" w:hAnsi="Libre Baskerville" w:cs="Liberation Mono"/>
-          <w:sz w:val="18"/>
-          <w:szCs w:val="18"/>
-        </w:rPr>
-      </w:pPr>
-      <w:r>
-        <w:rPr>
-          <w:rFonts w:ascii="Libre Baskerville" w:eastAsia="Times New Roman" w:hAnsi="Libre Baskerville" w:cs="Liberation Mono"/>
-          <w:sz w:val="18"/>
-          <w:szCs w:val="18"/>
-        </w:rPr>
-        <w:t>The scale-vector operator is represented with juxtaposition.</w:t>
-      </w:r>
-    </w:p>
-    <w:p>
-      <w:pPr>
-        <w:shd w:val="clear" w:color="auto" w:fill="FFFFFF"/>
-        <w:spacing w:after="120" w:line="240" w:lineRule="auto"/>
-        <w:textAlignment w:val="baseline"/>
+      </w:pPr>
+      <w:r>
         <w:rPr>
           <w:rFonts w:ascii="Libre Baskerville" w:eastAsia="Times New Roman" w:hAnsi="Libre Baskerville" w:cs="Liberation Mono"/>
           <w:b/>
@@ -5354,7 +5337,8 @@
           <w:sz w:val="18"/>
           <w:szCs w:val="18"/>
         </w:rPr>
-      </w:pPr>
+        <w:t>Trinary Operators</w:t>
+      </w:r>
       <w:r>
         <w:rPr>
           <w:rFonts w:ascii="Libre Baskerville" w:eastAsia="Times New Roman" w:hAnsi="Libre Baskerville" w:cs="Liberation Mono"/>
@@ -5363,9 +5347,149 @@
           <w:sz w:val="18"/>
           <w:szCs w:val="18"/>
         </w:rPr>
-        <w:t>Trinary</w:t>
-      </w:r>
-      <w:r>
+        <w:t>:</w:t>
+      </w:r>
+    </w:p>
+    <w:p>
+      <w:pPr>
+        <w:pStyle w:val="ListParagraph"/>
+        <w:numPr>
+          <w:ilvl w:val="0"/>
+          <w:numId w:val="10"/>
+        </w:numPr>
+        <w:shd w:val="clear" w:color="auto" w:fill="FFFFFF"/>
+        <w:spacing w:after="120" w:line="240" w:lineRule="auto"/>
+        <w:textAlignment w:val="baseline"/>
+        <w:rPr>
+          <w:rFonts w:ascii="Libre Baskerville" w:eastAsia="Times New Roman" w:hAnsi="Libre Baskerville" w:cs="Liberation Mono"/>
+          <w:sz w:val="18"/>
+          <w:szCs w:val="18"/>
+        </w:rPr>
+      </w:pPr>
+      <w:r>
+        <w:rPr>
+          <w:rFonts w:ascii="Libre Baskerville" w:eastAsia="Times New Roman" w:hAnsi="Libre Baskerville" w:cs="Liberation Mono"/>
+          <w:sz w:val="18"/>
+          <w:szCs w:val="18"/>
+        </w:rPr>
+        <w:t>Approximately-equals is represented as a three-argument function.</w:t>
+      </w:r>
+    </w:p>
+    <w:p>
+      <w:pPr>
+        <w:pStyle w:val="ListParagraph"/>
+        <w:numPr>
+          <w:ilvl w:val="0"/>
+          <w:numId w:val="11"/>
+        </w:numPr>
+        <w:shd w:val="clear" w:color="auto" w:fill="FFFFFF"/>
+        <w:spacing w:after="120" w:line="240" w:lineRule="auto"/>
+        <w:textAlignment w:val="baseline"/>
+        <w:rPr>
+          <w:rFonts w:ascii="Libre Baskerville" w:eastAsia="Times New Roman" w:hAnsi="Libre Baskerville" w:cs="Liberation Mono"/>
+          <w:sz w:val="18"/>
+          <w:szCs w:val="18"/>
+        </w:rPr>
+      </w:pPr>
+      <w:r>
+        <w:rPr>
+          <w:rFonts w:ascii="Libre Baskerville" w:eastAsia="Times New Roman" w:hAnsi="Libre Baskerville" w:cs="Liberation Mono"/>
+          <w:sz w:val="18"/>
+          <w:szCs w:val="18"/>
+        </w:rPr>
+        <w:t xml:space="preserve">The test operator is represented as an </w:t>
+      </w:r>
+      <w:r>
+        <w:rPr>
+          <w:rFonts w:ascii="Lucida Console" w:eastAsia="Times New Roman" w:hAnsi="Lucida Console" w:cs="Liberation Mono"/>
+          <w:color w:val="FF0000"/>
+          <w:sz w:val="18"/>
+          <w:szCs w:val="18"/>
+        </w:rPr>
+        <w:t>IF</w:t>
+      </w:r>
+      <w:r>
+        <w:rPr>
+          <w:rFonts w:ascii="Libre Baskerville" w:eastAsia="Times New Roman" w:hAnsi="Libre Baskerville" w:cs="Liberation Mono"/>
+          <w:sz w:val="18"/>
+          <w:szCs w:val="18"/>
+        </w:rPr>
+        <w:t>-</w:t>
+      </w:r>
+      <w:r>
+        <w:rPr>
+          <w:rFonts w:ascii="Lucida Console" w:eastAsia="Times New Roman" w:hAnsi="Lucida Console" w:cs="Liberation Mono"/>
+          <w:color w:val="FF0000"/>
+          <w:sz w:val="18"/>
+          <w:szCs w:val="18"/>
+        </w:rPr>
+        <w:t>THEN</w:t>
+      </w:r>
+      <w:r>
+        <w:rPr>
+          <w:rFonts w:ascii="Libre Baskerville" w:eastAsia="Times New Roman" w:hAnsi="Libre Baskerville" w:cs="Liberation Mono"/>
+          <w:sz w:val="18"/>
+          <w:szCs w:val="18"/>
+        </w:rPr>
+        <w:t>-</w:t>
+      </w:r>
+      <w:r>
+        <w:rPr>
+          <w:rFonts w:ascii="Lucida Console" w:eastAsia="Times New Roman" w:hAnsi="Lucida Console" w:cs="Liberation Mono"/>
+          <w:color w:val="FF0000"/>
+          <w:sz w:val="18"/>
+          <w:szCs w:val="18"/>
+        </w:rPr>
+        <w:t>ELSE</w:t>
+      </w:r>
+      <w:r>
+        <w:rPr>
+          <w:rFonts w:ascii="Libre Baskerville" w:eastAsia="Times New Roman" w:hAnsi="Libre Baskerville" w:cs="Liberation Mono"/>
+          <w:sz w:val="18"/>
+          <w:szCs w:val="18"/>
+        </w:rPr>
+        <w:t xml:space="preserve"> sequence.  Nested test operators in the </w:t>
+      </w:r>
+      <w:r>
+        <w:rPr>
+          <w:rFonts w:ascii="Lucida Console" w:eastAsia="Times New Roman" w:hAnsi="Lucida Console" w:cs="Liberation Mono"/>
+          <w:color w:val="FF0000"/>
+          <w:sz w:val="18"/>
+          <w:szCs w:val="18"/>
+        </w:rPr>
+        <w:t>ELSE</w:t>
+      </w:r>
+      <w:r>
+        <w:rPr>
+          <w:rFonts w:ascii="Libre Baskerville" w:eastAsia="Times New Roman" w:hAnsi="Libre Baskerville" w:cs="Liberation Mono"/>
+          <w:sz w:val="18"/>
+          <w:szCs w:val="18"/>
+        </w:rPr>
+        <w:t xml:space="preserve"> clause could be represented using </w:t>
+      </w:r>
+      <w:r>
+        <w:rPr>
+          <w:rFonts w:ascii="Lucida Console" w:eastAsia="Times New Roman" w:hAnsi="Lucida Console" w:cs="Liberation Mono"/>
+          <w:color w:val="FF0000"/>
+          <w:sz w:val="18"/>
+          <w:szCs w:val="18"/>
+        </w:rPr>
+        <w:t>ELSEIF</w:t>
+      </w:r>
+      <w:r>
+        <w:rPr>
+          <w:rFonts w:ascii="Libre Baskerville" w:eastAsia="Times New Roman" w:hAnsi="Libre Baskerville" w:cs="Liberation Mono"/>
+          <w:sz w:val="18"/>
+          <w:szCs w:val="18"/>
+        </w:rPr>
+        <w:t>.</w:t>
+      </w:r>
+    </w:p>
+    <w:p>
+      <w:pPr>
+        <w:shd w:val="clear" w:color="auto" w:fill="FFFFFF"/>
+        <w:spacing w:after="120" w:line="240" w:lineRule="auto"/>
+        <w:textAlignment w:val="baseline"/>
         <w:rPr>
           <w:rFonts w:ascii="Libre Baskerville" w:eastAsia="Times New Roman" w:hAnsi="Libre Baskerville" w:cs="Liberation Mono"/>
           <w:b/>
@@ -5373,8 +5497,7 @@
           <w:sz w:val="18"/>
           <w:szCs w:val="18"/>
         </w:rPr>
-        <w:t xml:space="preserve"> Operators</w:t>
-      </w:r>
+      </w:pPr>
       <w:r>
         <w:rPr>
           <w:rFonts w:ascii="Libre Baskerville" w:eastAsia="Times New Roman" w:hAnsi="Libre Baskerville" w:cs="Liberation Mono"/>
@@ -5383,40 +5506,17 @@
           <w:sz w:val="18"/>
           <w:szCs w:val="18"/>
         </w:rPr>
+        <w:t>Nary Operators</w:t>
+      </w:r>
+      <w:r>
+        <w:rPr>
+          <w:rFonts w:ascii="Libre Baskerville" w:eastAsia="Times New Roman" w:hAnsi="Libre Baskerville" w:cs="Liberation Mono"/>
+          <w:b/>
+          <w:bCs/>
+          <w:sz w:val="18"/>
+          <w:szCs w:val="18"/>
+        </w:rPr>
         <w:t>:</w:t>
-      </w:r>
-    </w:p>
-    <w:p>
-      <w:pPr>
-        <w:pStyle w:val="ListParagraph"/>
-        <w:numPr>
-          <w:ilvl w:val="0"/>
-          <w:numId w:val="10"/>
-        </w:numPr>
-        <w:shd w:val="clear" w:color="auto" w:fill="FFFFFF"/>
-        <w:spacing w:after="120" w:line="240" w:lineRule="auto"/>
-        <w:textAlignment w:val="baseline"/>
-        <w:rPr>
-          <w:rFonts w:ascii="Libre Baskerville" w:eastAsia="Times New Roman" w:hAnsi="Libre Baskerville" w:cs="Liberation Mono"/>
-          <w:sz w:val="18"/>
-          <w:szCs w:val="18"/>
-        </w:rPr>
-      </w:pPr>
-      <w:r>
-        <w:rPr>
-          <w:rFonts w:ascii="Libre Baskerville" w:eastAsia="Times New Roman" w:hAnsi="Libre Baskerville" w:cs="Liberation Mono"/>
-          <w:sz w:val="18"/>
-          <w:szCs w:val="18"/>
-        </w:rPr>
-        <w:t>Approximately-equals is represented as a three-argument function</w:t>
-      </w:r>
-      <w:r>
-        <w:rPr>
-          <w:rFonts w:ascii="Libre Baskerville" w:eastAsia="Times New Roman" w:hAnsi="Libre Baskerville" w:cs="Liberation Mono"/>
-          <w:sz w:val="18"/>
-          <w:szCs w:val="18"/>
-        </w:rPr>
-        <w:t>.</w:t>
       </w:r>
     </w:p>
     <w:p>
@@ -5441,7 +5541,7 @@
           <w:sz w:val="18"/>
           <w:szCs w:val="18"/>
         </w:rPr>
-        <w:t xml:space="preserve">The test operator is represented as an </w:t>
+        <w:t xml:space="preserve">All are represented with single characters between children, where </w:t>
       </w:r>
       <w:r>
         <w:rPr>
@@ -5450,15 +5550,33 @@
           <w:sz w:val="18"/>
           <w:szCs w:val="18"/>
         </w:rPr>
-        <w:t>IF</w:t>
-      </w:r>
-      <w:r>
-        <w:rPr>
-          <w:rFonts w:ascii="Libre Baskerville" w:eastAsia="Times New Roman" w:hAnsi="Libre Baskerville" w:cs="Liberation Mono"/>
-          <w:sz w:val="18"/>
-          <w:szCs w:val="18"/>
-        </w:rPr>
-        <w:t>-</w:t>
+        <w:t>AND</w:t>
+      </w:r>
+      <w:r>
+        <w:rPr>
+          <w:rFonts w:ascii="Libre Baskerville" w:eastAsia="Times New Roman" w:hAnsi="Libre Baskerville" w:cs="Liberation Mono"/>
+          <w:sz w:val="18"/>
+          <w:szCs w:val="18"/>
+        </w:rPr>
+        <w:t xml:space="preserve"> </w:t>
+      </w:r>
+      <w:proofErr w:type="spellStart"/>
+      <w:r>
+        <w:rPr>
+          <w:rFonts w:ascii="Libre Baskerville" w:eastAsia="Times New Roman" w:hAnsi="Libre Baskerville" w:cs="Liberation Mono"/>
+          <w:sz w:val="18"/>
+          <w:szCs w:val="18"/>
+        </w:rPr>
+        <w:t>and</w:t>
+      </w:r>
+      <w:proofErr w:type="spellEnd"/>
+      <w:r>
+        <w:rPr>
+          <w:rFonts w:ascii="Libre Baskerville" w:eastAsia="Times New Roman" w:hAnsi="Libre Baskerville" w:cs="Liberation Mono"/>
+          <w:sz w:val="18"/>
+          <w:szCs w:val="18"/>
+        </w:rPr>
+        <w:t xml:space="preserve"> </w:t>
       </w:r>
       <w:r>
         <w:rPr>
@@ -5467,15 +5585,133 @@
           <w:sz w:val="18"/>
           <w:szCs w:val="18"/>
         </w:rPr>
-        <w:t>THEN</w:t>
-      </w:r>
-      <w:r>
-        <w:rPr>
-          <w:rFonts w:ascii="Libre Baskerville" w:eastAsia="Times New Roman" w:hAnsi="Libre Baskerville" w:cs="Liberation Mono"/>
-          <w:sz w:val="18"/>
-          <w:szCs w:val="18"/>
-        </w:rPr>
-        <w:t>-</w:t>
+        <w:t>OR</w:t>
+      </w:r>
+      <w:r>
+        <w:rPr>
+          <w:rFonts w:ascii="Libre Baskerville" w:eastAsia="Times New Roman" w:hAnsi="Libre Baskerville" w:cs="Liberation Mono"/>
+          <w:sz w:val="18"/>
+          <w:szCs w:val="18"/>
+        </w:rPr>
+        <w:t xml:space="preserve"> are characters.</w:t>
+      </w:r>
+    </w:p>
+    <w:p>
+      <w:pPr>
+        <w:shd w:val="clear" w:color="auto" w:fill="FFFFFF"/>
+        <w:spacing w:after="120" w:line="240" w:lineRule="auto"/>
+        <w:textAlignment w:val="baseline"/>
+        <w:rPr>
+          <w:rFonts w:ascii="Libre Baskerville" w:eastAsia="Times New Roman" w:hAnsi="Libre Baskerville" w:cs="Liberation Mono"/>
+          <w:b/>
+          <w:bCs/>
+          <w:sz w:val="18"/>
+          <w:szCs w:val="18"/>
+        </w:rPr>
+      </w:pPr>
+      <w:r>
+        <w:rPr>
+          <w:rFonts w:ascii="Libre Baskerville" w:eastAsia="Times New Roman" w:hAnsi="Libre Baskerville" w:cs="Liberation Mono"/>
+          <w:b/>
+          <w:bCs/>
+          <w:sz w:val="18"/>
+          <w:szCs w:val="18"/>
+        </w:rPr>
+        <w:t>Functions</w:t>
+      </w:r>
+      <w:r>
+        <w:rPr>
+          <w:rFonts w:ascii="Libre Baskerville" w:eastAsia="Times New Roman" w:hAnsi="Libre Baskerville" w:cs="Liberation Mono"/>
+          <w:b/>
+          <w:bCs/>
+          <w:sz w:val="18"/>
+          <w:szCs w:val="18"/>
+        </w:rPr>
+        <w:t>:</w:t>
+      </w:r>
+    </w:p>
+    <w:p>
+      <w:pPr>
+        <w:pStyle w:val="ListParagraph"/>
+        <w:numPr>
+          <w:ilvl w:val="0"/>
+          <w:numId w:val="11"/>
+        </w:numPr>
+        <w:shd w:val="clear" w:color="auto" w:fill="FFFFFF"/>
+        <w:spacing w:after="120" w:line="240" w:lineRule="auto"/>
+        <w:textAlignment w:val="baseline"/>
+        <w:rPr>
+          <w:rFonts w:ascii="Libre Baskerville" w:eastAsia="Times New Roman" w:hAnsi="Libre Baskerville" w:cs="Liberation Mono"/>
+          <w:sz w:val="18"/>
+          <w:szCs w:val="18"/>
+        </w:rPr>
+      </w:pPr>
+      <w:r>
+        <w:rPr>
+          <w:rFonts w:ascii="Libre Baskerville" w:eastAsia="Times New Roman" w:hAnsi="Libre Baskerville" w:cs="Liberation Mono"/>
+          <w:sz w:val="18"/>
+          <w:szCs w:val="18"/>
+        </w:rPr>
+        <w:t>All are represented by a function name, open parenthesis, then the function's arguments (separated by commas if more than one), then a closing parenthesis.</w:t>
+      </w:r>
+    </w:p>
+    <w:p>
+      <w:pPr>
+        <w:shd w:val="clear" w:color="auto" w:fill="FFFFFF"/>
+        <w:spacing w:after="120" w:line="240" w:lineRule="auto"/>
+        <w:textAlignment w:val="baseline"/>
+        <w:rPr>
+          <w:rFonts w:ascii="Libre Baskerville" w:eastAsia="Times New Roman" w:hAnsi="Libre Baskerville" w:cs="Liberation Mono"/>
+          <w:b/>
+          <w:bCs/>
+          <w:sz w:val="18"/>
+          <w:szCs w:val="18"/>
+        </w:rPr>
+      </w:pPr>
+      <w:r>
+        <w:rPr>
+          <w:rFonts w:ascii="Libre Baskerville" w:eastAsia="Times New Roman" w:hAnsi="Libre Baskerville" w:cs="Liberation Mono"/>
+          <w:b/>
+          <w:bCs/>
+          <w:sz w:val="18"/>
+          <w:szCs w:val="18"/>
+        </w:rPr>
+        <w:t>Switch Operators</w:t>
+      </w:r>
+      <w:r>
+        <w:rPr>
+          <w:rFonts w:ascii="Libre Baskerville" w:eastAsia="Times New Roman" w:hAnsi="Libre Baskerville" w:cs="Liberation Mono"/>
+          <w:b/>
+          <w:bCs/>
+          <w:sz w:val="18"/>
+          <w:szCs w:val="18"/>
+        </w:rPr>
+        <w:t>:</w:t>
+      </w:r>
+    </w:p>
+    <w:p>
+      <w:pPr>
+        <w:pStyle w:val="ListParagraph"/>
+        <w:numPr>
+          <w:ilvl w:val="0"/>
+          <w:numId w:val="11"/>
+        </w:numPr>
+        <w:shd w:val="clear" w:color="auto" w:fill="FFFFFF"/>
+        <w:spacing w:after="120" w:line="240" w:lineRule="auto"/>
+        <w:textAlignment w:val="baseline"/>
+        <w:rPr>
+          <w:rFonts w:ascii="Libre Baskerville" w:eastAsia="Times New Roman" w:hAnsi="Libre Baskerville" w:cs="Liberation Mono"/>
+          <w:sz w:val="18"/>
+          <w:szCs w:val="18"/>
+        </w:rPr>
+      </w:pPr>
+      <w:r>
+        <w:rPr>
+          <w:rFonts w:ascii="Libre Baskerville" w:eastAsia="Times New Roman" w:hAnsi="Libre Baskerville" w:cs="Liberation Mono"/>
+          <w:sz w:val="18"/>
+          <w:szCs w:val="18"/>
+        </w:rPr>
+        <w:t xml:space="preserve">Represented as a </w:t>
       </w:r>
       <w:r>
         <w:rPr>
@@ -5484,15 +5720,40 @@
           <w:sz w:val="18"/>
           <w:szCs w:val="18"/>
         </w:rPr>
-        <w:t>ELSE</w:t>
-      </w:r>
-      <w:r>
-        <w:rPr>
-          <w:rFonts w:ascii="Libre Baskerville" w:eastAsia="Times New Roman" w:hAnsi="Libre Baskerville" w:cs="Liberation Mono"/>
-          <w:sz w:val="18"/>
-          <w:szCs w:val="18"/>
-        </w:rPr>
-        <w:t xml:space="preserve"> sequence.  Nested test operators in the </w:t>
+        <w:t>SWITCH</w:t>
+      </w:r>
+      <w:r>
+        <w:rPr>
+          <w:rFonts w:ascii="Libre Baskerville" w:eastAsia="Times New Roman" w:hAnsi="Libre Baskerville" w:cs="Liberation Mono"/>
+          <w:sz w:val="18"/>
+          <w:szCs w:val="18"/>
+        </w:rPr>
+        <w:t xml:space="preserve"> marker followed by open parenthesis, the condition expression, and close parenthesis.</w:t>
+      </w:r>
+    </w:p>
+    <w:p>
+      <w:pPr>
+        <w:pStyle w:val="ListParagraph"/>
+        <w:numPr>
+          <w:ilvl w:val="0"/>
+          <w:numId w:val="11"/>
+        </w:numPr>
+        <w:shd w:val="clear" w:color="auto" w:fill="FFFFFF"/>
+        <w:spacing w:after="120" w:line="240" w:lineRule="auto"/>
+        <w:textAlignment w:val="baseline"/>
+        <w:rPr>
+          <w:rFonts w:ascii="Libre Baskerville" w:eastAsia="Times New Roman" w:hAnsi="Libre Baskerville" w:cs="Liberation Mono"/>
+          <w:sz w:val="18"/>
+          <w:szCs w:val="18"/>
+        </w:rPr>
+      </w:pPr>
+      <w:r>
+        <w:rPr>
+          <w:rFonts w:ascii="Libre Baskerville" w:eastAsia="Times New Roman" w:hAnsi="Libre Baskerville" w:cs="Liberation Mono"/>
+          <w:sz w:val="18"/>
+          <w:szCs w:val="18"/>
+        </w:rPr>
+        <w:t xml:space="preserve">Each case (or default) represented by </w:t>
       </w:r>
       <w:r>
         <w:rPr>
@@ -5501,38 +5762,67 @@
           <w:sz w:val="18"/>
           <w:szCs w:val="18"/>
         </w:rPr>
-        <w:t>ELSE</w:t>
-      </w:r>
-      <w:r>
-        <w:rPr>
-          <w:rFonts w:ascii="Libre Baskerville" w:eastAsia="Times New Roman" w:hAnsi="Libre Baskerville" w:cs="Liberation Mono"/>
-          <w:sz w:val="18"/>
-          <w:szCs w:val="18"/>
-        </w:rPr>
-        <w:t xml:space="preserve"> clause could be represented using </w:t>
-      </w:r>
-      <w:r>
-        <w:rPr>
-          <w:rFonts w:ascii="Lucida Console" w:eastAsia="Times New Roman" w:hAnsi="Lucida Console" w:cs="Liberation Mono"/>
-          <w:color w:val="FF0000"/>
-          <w:sz w:val="18"/>
-          <w:szCs w:val="18"/>
-        </w:rPr>
-        <w:t>ELSEIF</w:t>
-      </w:r>
-      <w:r>
-        <w:rPr>
-          <w:rFonts w:ascii="Libre Baskerville" w:eastAsia="Times New Roman" w:hAnsi="Libre Baskerville" w:cs="Liberation Mono"/>
-          <w:sz w:val="18"/>
-          <w:szCs w:val="18"/>
-        </w:rPr>
-        <w:t>.</w:t>
-      </w:r>
-    </w:p>
-    <w:p>
-      <w:pPr>
-        <w:shd w:val="clear" w:color="auto" w:fill="FFFFFF"/>
-        <w:spacing w:after="120" w:line="240" w:lineRule="auto"/>
+        <w:t>CASE</w:t>
+      </w:r>
+      <w:r>
+        <w:rPr>
+          <w:rFonts w:ascii="Libre Baskerville" w:eastAsia="Times New Roman" w:hAnsi="Libre Baskerville" w:cs="Liberation Mono"/>
+          <w:sz w:val="18"/>
+          <w:szCs w:val="18"/>
+        </w:rPr>
+        <w:t xml:space="preserve"> then the integer value, a colon, then the expression, and a closing semicolon.</w:t>
+      </w:r>
+    </w:p>
+    <w:p>
+      <w:pPr>
+        <w:pStyle w:val="ListParagraph"/>
+        <w:shd w:val="clear" w:color="auto" w:fill="FFFFFF"/>
+        <w:spacing w:after="120" w:line="240" w:lineRule="auto"/>
+        <w:textAlignment w:val="baseline"/>
+        <w:rPr>
+          <w:rFonts w:ascii="Libre Baskerville" w:eastAsia="Times New Roman" w:hAnsi="Libre Baskerville" w:cs="Liberation Mono"/>
+          <w:sz w:val="18"/>
+          <w:szCs w:val="18"/>
+        </w:rPr>
+      </w:pPr>
+    </w:p>
+    <w:p>
+      <w:pPr>
+        <w:rPr>
+          <w:rFonts w:ascii="Libre Baskerville" w:eastAsia="Times New Roman" w:hAnsi="Libre Baskerville" w:cs="Liberation Mono"/>
+          <w:sz w:val="18"/>
+          <w:szCs w:val="18"/>
+        </w:rPr>
+      </w:pPr>
+      <w:r>
+        <w:rPr>
+          <w:rFonts w:ascii="Libre Baskerville" w:eastAsia="Times New Roman" w:hAnsi="Libre Baskerville" w:cs="Liberation Mono"/>
+          <w:sz w:val="18"/>
+          <w:szCs w:val="18"/>
+        </w:rPr>
+        <w:br w:type="page"/>
+      </w:r>
+    </w:p>
+    <w:p>
+      <w:pPr>
+        <w:pStyle w:val="ListParagraph"/>
+        <w:shd w:val="clear" w:color="auto" w:fill="FFFFFF"/>
+        <w:spacing w:after="120" w:line="240" w:lineRule="auto"/>
+        <w:ind w:left="0"/>
+        <w:textAlignment w:val="baseline"/>
+        <w:rPr>
+          <w:rFonts w:ascii="Libre Baskerville" w:eastAsia="Times New Roman" w:hAnsi="Libre Baskerville" w:cs="Liberation Mono"/>
+          <w:sz w:val="18"/>
+          <w:szCs w:val="18"/>
+        </w:rPr>
+      </w:pPr>
+    </w:p>
+    <w:p>
+      <w:pPr>
+        <w:pStyle w:val="ListParagraph"/>
+        <w:shd w:val="clear" w:color="auto" w:fill="FFFFFF"/>
+        <w:spacing w:after="120" w:line="240" w:lineRule="auto"/>
+        <w:ind w:left="0"/>
         <w:textAlignment w:val="baseline"/>
         <w:rPr>
           <w:rFonts w:ascii="Libre Baskerville" w:eastAsia="Times New Roman" w:hAnsi="Libre Baskerville" w:cs="Liberation Mono"/>
@@ -5550,9 +5840,152 @@
           <w:sz w:val="18"/>
           <w:szCs w:val="18"/>
         </w:rPr>
-        <w:t>Nary Operators</w:t>
-      </w:r>
-      <w:r>
+        <w:t>Editing vs. Evaluation vs. Presentation</w:t>
+      </w:r>
+    </w:p>
+    <w:p>
+      <w:pPr>
+        <w:pStyle w:val="ListParagraph"/>
+        <w:shd w:val="clear" w:color="auto" w:fill="FFFFFF"/>
+        <w:spacing w:after="120" w:line="240" w:lineRule="auto"/>
+        <w:ind w:left="0"/>
+        <w:textAlignment w:val="baseline"/>
+        <w:rPr>
+          <w:rFonts w:ascii="Libre Baskerville" w:eastAsia="Times New Roman" w:hAnsi="Libre Baskerville" w:cs="Liberation Mono"/>
+          <w:sz w:val="18"/>
+          <w:szCs w:val="18"/>
+        </w:rPr>
+      </w:pPr>
+    </w:p>
+    <w:p>
+      <w:pPr>
+        <w:pStyle w:val="ListParagraph"/>
+        <w:shd w:val="clear" w:color="auto" w:fill="FFFFFF"/>
+        <w:spacing w:after="120" w:line="240" w:lineRule="auto"/>
+        <w:ind w:left="360"/>
+        <w:textAlignment w:val="baseline"/>
+        <w:rPr>
+          <w:rFonts w:ascii="Libre Baskerville" w:eastAsia="Times New Roman" w:hAnsi="Libre Baskerville" w:cs="Liberation Mono"/>
+          <w:sz w:val="18"/>
+          <w:szCs w:val="18"/>
+        </w:rPr>
+      </w:pPr>
+      <w:r>
+        <w:rPr>
+          <w:rFonts w:ascii="Libre Baskerville" w:eastAsia="Times New Roman" w:hAnsi="Libre Baskerville" w:cs="Liberation Mono"/>
+          <w:sz w:val="18"/>
+          <w:szCs w:val="18"/>
+        </w:rPr>
+        <w:t>An expression editor allows the user to enter an expression in a natural and accessible way, using the keyboard or a set of buttons.  The expression is represented in a glyph-oriented format, where some constructions like fractions or function names are treated as a single glyph.  The expression being edited does not need to be in a valid state.</w:t>
+      </w:r>
+    </w:p>
+    <w:p>
+      <w:pPr>
+        <w:pStyle w:val="ListParagraph"/>
+        <w:shd w:val="clear" w:color="auto" w:fill="FFFFFF"/>
+        <w:spacing w:after="120" w:line="240" w:lineRule="auto"/>
+        <w:ind w:left="360"/>
+        <w:textAlignment w:val="baseline"/>
+        <w:rPr>
+          <w:rFonts w:ascii="Libre Baskerville" w:eastAsia="Times New Roman" w:hAnsi="Libre Baskerville" w:cs="Liberation Mono"/>
+          <w:sz w:val="18"/>
+          <w:szCs w:val="18"/>
+        </w:rPr>
+      </w:pPr>
+    </w:p>
+    <w:p>
+      <w:pPr>
+        <w:pStyle w:val="ListParagraph"/>
+        <w:shd w:val="clear" w:color="auto" w:fill="FFFFFF"/>
+        <w:spacing w:after="120" w:line="240" w:lineRule="auto"/>
+        <w:ind w:left="360"/>
+        <w:textAlignment w:val="baseline"/>
+        <w:rPr>
+          <w:rFonts w:ascii="Libre Baskerville" w:eastAsia="Times New Roman" w:hAnsi="Libre Baskerville" w:cs="Liberation Mono"/>
+          <w:sz w:val="18"/>
+          <w:szCs w:val="18"/>
+        </w:rPr>
+      </w:pPr>
+      <w:r>
+        <w:rPr>
+          <w:rFonts w:ascii="Libre Baskerville" w:eastAsia="Times New Roman" w:hAnsi="Libre Baskerville" w:cs="Liberation Mono"/>
+          <w:sz w:val="18"/>
+          <w:szCs w:val="18"/>
+        </w:rPr>
+        <w:t>After each change during editing, the editor can attempt to parse the expression into an expression tree that could be evaluated.  If the expression is valid, the tree will be a valid representation, and will store enough information to reproduce the glyph sequence used to build the expression.</w:t>
+      </w:r>
+    </w:p>
+    <w:p>
+      <w:pPr>
+        <w:pStyle w:val="ListParagraph"/>
+        <w:shd w:val="clear" w:color="auto" w:fill="FFFFFF"/>
+        <w:spacing w:after="120" w:line="240" w:lineRule="auto"/>
+        <w:ind w:left="360"/>
+        <w:textAlignment w:val="baseline"/>
+        <w:rPr>
+          <w:rFonts w:ascii="Libre Baskerville" w:eastAsia="Times New Roman" w:hAnsi="Libre Baskerville" w:cs="Liberation Mono"/>
+          <w:sz w:val="18"/>
+          <w:szCs w:val="18"/>
+        </w:rPr>
+      </w:pPr>
+    </w:p>
+    <w:p>
+      <w:pPr>
+        <w:pStyle w:val="ListParagraph"/>
+        <w:shd w:val="clear" w:color="auto" w:fill="FFFFFF"/>
+        <w:spacing w:after="120" w:line="240" w:lineRule="auto"/>
+        <w:ind w:left="360"/>
+        <w:textAlignment w:val="baseline"/>
+        <w:rPr>
+          <w:rFonts w:ascii="Libre Baskerville" w:eastAsia="Times New Roman" w:hAnsi="Libre Baskerville" w:cs="Liberation Mono"/>
+          <w:sz w:val="18"/>
+          <w:szCs w:val="18"/>
+        </w:rPr>
+      </w:pPr>
+      <w:r>
+        <w:rPr>
+          <w:rFonts w:ascii="Libre Baskerville" w:eastAsia="Times New Roman" w:hAnsi="Libre Baskerville" w:cs="Liberation Mono"/>
+          <w:sz w:val="18"/>
+          <w:szCs w:val="18"/>
+        </w:rPr>
+        <w:t>A valid expression tree can then be rendered in mathematical form.  Ideally, an editor would render this form as the user enters the expression so they can be certain their expression is being parsed as intended.  If the expression contains no variables, it can be evaluated, and its value displayed as well.  If the expression contains variables, an editor could allow the user to set variable values and then display the results of evaluation, keeping in mind that a valid expression may still evaluate to an error.</w:t>
+      </w:r>
+    </w:p>
+    <w:p>
+      <w:pPr>
+        <w:pStyle w:val="ListParagraph"/>
+        <w:shd w:val="clear" w:color="auto" w:fill="FFFFFF"/>
+        <w:spacing w:after="120" w:line="240" w:lineRule="auto"/>
+        <w:ind w:left="360"/>
+        <w:textAlignment w:val="baseline"/>
+        <w:rPr>
+          <w:rFonts w:ascii="Libre Baskerville" w:eastAsia="Times New Roman" w:hAnsi="Libre Baskerville" w:cs="Liberation Mono"/>
+          <w:sz w:val="18"/>
+          <w:szCs w:val="18"/>
+        </w:rPr>
+      </w:pPr>
+    </w:p>
+    <w:p>
+      <w:pPr>
+        <w:pStyle w:val="ListParagraph"/>
+        <w:shd w:val="clear" w:color="auto" w:fill="FFFFFF"/>
+        <w:spacing w:after="120" w:line="240" w:lineRule="auto"/>
+        <w:ind w:left="360"/>
+        <w:textAlignment w:val="baseline"/>
+        <w:rPr>
+          <w:rFonts w:ascii="Libre Baskerville" w:eastAsia="Times New Roman" w:hAnsi="Libre Baskerville" w:cs="Liberation Mono"/>
+          <w:sz w:val="18"/>
+          <w:szCs w:val="18"/>
+        </w:rPr>
+      </w:pPr>
+    </w:p>
+    <w:p>
+      <w:pPr>
+        <w:pStyle w:val="ListParagraph"/>
+        <w:shd w:val="clear" w:color="auto" w:fill="FFFFFF"/>
+        <w:spacing w:after="120" w:line="240" w:lineRule="auto"/>
+        <w:ind w:left="0"/>
+        <w:textAlignment w:val="baseline"/>
         <w:rPr>
           <w:rFonts w:ascii="Libre Baskerville" w:eastAsia="Times New Roman" w:hAnsi="Libre Baskerville" w:cs="Liberation Mono"/>
           <w:b/>
@@ -5560,91 +5993,8 @@
           <w:sz w:val="18"/>
           <w:szCs w:val="18"/>
         </w:rPr>
-        <w:t>:</w:t>
-      </w:r>
-    </w:p>
-    <w:p>
-      <w:pPr>
-        <w:pStyle w:val="ListParagraph"/>
-        <w:numPr>
-          <w:ilvl w:val="0"/>
-          <w:numId w:val="11"/>
-        </w:numPr>
-        <w:shd w:val="clear" w:color="auto" w:fill="FFFFFF"/>
-        <w:spacing w:after="120" w:line="240" w:lineRule="auto"/>
-        <w:textAlignment w:val="baseline"/>
-        <w:rPr>
-          <w:rFonts w:ascii="Libre Baskerville" w:eastAsia="Times New Roman" w:hAnsi="Libre Baskerville" w:cs="Liberation Mono"/>
-          <w:sz w:val="18"/>
-          <w:szCs w:val="18"/>
-        </w:rPr>
-      </w:pPr>
-      <w:r>
-        <w:rPr>
-          <w:rFonts w:ascii="Libre Baskerville" w:eastAsia="Times New Roman" w:hAnsi="Libre Baskerville" w:cs="Liberation Mono"/>
-          <w:sz w:val="18"/>
-          <w:szCs w:val="18"/>
-        </w:rPr>
-        <w:t xml:space="preserve">All are represented with single characters between children, where </w:t>
-      </w:r>
-      <w:r>
-        <w:rPr>
-          <w:rFonts w:ascii="Lucida Console" w:eastAsia="Times New Roman" w:hAnsi="Lucida Console" w:cs="Liberation Mono"/>
-          <w:color w:val="FF0000"/>
-          <w:sz w:val="18"/>
-          <w:szCs w:val="18"/>
-        </w:rPr>
-        <w:t>AND</w:t>
-      </w:r>
-      <w:r>
-        <w:rPr>
-          <w:rFonts w:ascii="Libre Baskerville" w:eastAsia="Times New Roman" w:hAnsi="Libre Baskerville" w:cs="Liberation Mono"/>
-          <w:sz w:val="18"/>
-          <w:szCs w:val="18"/>
-        </w:rPr>
-        <w:t xml:space="preserve"> </w:t>
-      </w:r>
-      <w:proofErr w:type="spellStart"/>
-      <w:r>
-        <w:rPr>
-          <w:rFonts w:ascii="Libre Baskerville" w:eastAsia="Times New Roman" w:hAnsi="Libre Baskerville" w:cs="Liberation Mono"/>
-          <w:sz w:val="18"/>
-          <w:szCs w:val="18"/>
-        </w:rPr>
-        <w:t>and</w:t>
-      </w:r>
-      <w:proofErr w:type="spellEnd"/>
-      <w:r>
-        <w:rPr>
-          <w:rFonts w:ascii="Libre Baskerville" w:eastAsia="Times New Roman" w:hAnsi="Libre Baskerville" w:cs="Liberation Mono"/>
-          <w:sz w:val="18"/>
-          <w:szCs w:val="18"/>
-        </w:rPr>
-        <w:t xml:space="preserve"> </w:t>
-      </w:r>
-      <w:r>
-        <w:rPr>
-          <w:rFonts w:ascii="Lucida Console" w:eastAsia="Times New Roman" w:hAnsi="Lucida Console" w:cs="Liberation Mono"/>
-          <w:color w:val="FF0000"/>
-          <w:sz w:val="18"/>
-          <w:szCs w:val="18"/>
-        </w:rPr>
-        <w:t>OR</w:t>
-      </w:r>
-      <w:r>
-        <w:rPr>
-          <w:rFonts w:ascii="Libre Baskerville" w:eastAsia="Times New Roman" w:hAnsi="Libre Baskerville" w:cs="Liberation Mono"/>
-          <w:sz w:val="18"/>
-          <w:szCs w:val="18"/>
-        </w:rPr>
-        <w:t xml:space="preserve"> are characters.</w:t>
-      </w:r>
-    </w:p>
-    <w:p>
-      <w:pPr>
-        <w:shd w:val="clear" w:color="auto" w:fill="FFFFFF"/>
-        <w:spacing w:after="120" w:line="240" w:lineRule="auto"/>
-        <w:textAlignment w:val="baseline"/>
+      </w:pPr>
+      <w:r>
         <w:rPr>
           <w:rFonts w:ascii="Libre Baskerville" w:eastAsia="Times New Roman" w:hAnsi="Libre Baskerville" w:cs="Liberation Mono"/>
           <w:b/>
@@ -5652,7 +6002,8 @@
           <w:sz w:val="18"/>
           <w:szCs w:val="18"/>
         </w:rPr>
-      </w:pPr>
+        <w:t>Editin</w:t>
+      </w:r>
       <w:r>
         <w:rPr>
           <w:rFonts w:ascii="Libre Baskerville" w:eastAsia="Times New Roman" w:hAnsi="Libre Baskerville" w:cs="Liberation Mono"/>
@@ -5661,17 +6012,79 @@
           <w:sz w:val="18"/>
           <w:szCs w:val="18"/>
         </w:rPr>
-        <w:t>Functions</w:t>
-      </w:r>
-      <w:r>
-        <w:rPr>
-          <w:rFonts w:ascii="Libre Baskerville" w:eastAsia="Times New Roman" w:hAnsi="Libre Baskerville" w:cs="Liberation Mono"/>
-          <w:b/>
-          <w:bCs/>
-          <w:sz w:val="18"/>
-          <w:szCs w:val="18"/>
-        </w:rPr>
-        <w:t>:</w:t>
+        <w:t>g Data Structures</w:t>
+      </w:r>
+    </w:p>
+    <w:p>
+      <w:pPr>
+        <w:pStyle w:val="ListParagraph"/>
+        <w:shd w:val="clear" w:color="auto" w:fill="FFFFFF"/>
+        <w:spacing w:after="120" w:line="240" w:lineRule="auto"/>
+        <w:ind w:left="0"/>
+        <w:textAlignment w:val="baseline"/>
+        <w:rPr>
+          <w:rFonts w:ascii="Libre Baskerville" w:eastAsia="Times New Roman" w:hAnsi="Libre Baskerville" w:cs="Liberation Mono"/>
+          <w:sz w:val="18"/>
+          <w:szCs w:val="18"/>
+        </w:rPr>
+      </w:pPr>
+    </w:p>
+    <w:p>
+      <w:pPr>
+        <w:pStyle w:val="ListParagraph"/>
+        <w:shd w:val="clear" w:color="auto" w:fill="FFFFFF"/>
+        <w:spacing w:after="120" w:line="240" w:lineRule="auto"/>
+        <w:ind w:left="360"/>
+        <w:textAlignment w:val="baseline"/>
+        <w:rPr>
+          <w:rFonts w:ascii="Libre Baskerville" w:eastAsia="Times New Roman" w:hAnsi="Libre Baskerville" w:cs="Liberation Mono"/>
+          <w:sz w:val="18"/>
+          <w:szCs w:val="18"/>
+        </w:rPr>
+      </w:pPr>
+      <w:r>
+        <w:rPr>
+          <w:rFonts w:ascii="Libre Baskerville" w:eastAsia="Times New Roman" w:hAnsi="Libre Baskerville" w:cs="Liberation Mono"/>
+          <w:sz w:val="18"/>
+          <w:szCs w:val="18"/>
+        </w:rPr>
+        <w:t>The editor tracks a linear sequence of glyphs and allows the user to move a cursor within that sequence.  At certain points, sub-expressions are created that are edited separately, with the constraint that subexpressions appear to the user to be embedded and part of the overall sequence of glyphs – the cursor enters a subexpression, advances through its glyphs, then advances to the position following the subexpression in the containing expression.  This creates a restriction on selection – a subexpression may not be only partially selected if the selection extends outside the subexpression.</w:t>
+      </w:r>
+    </w:p>
+    <w:p>
+      <w:pPr>
+        <w:pStyle w:val="ListParagraph"/>
+        <w:shd w:val="clear" w:color="auto" w:fill="FFFFFF"/>
+        <w:spacing w:after="120" w:line="240" w:lineRule="auto"/>
+        <w:ind w:left="360"/>
+        <w:textAlignment w:val="baseline"/>
+        <w:rPr>
+          <w:rFonts w:ascii="Libre Baskerville" w:eastAsia="Times New Roman" w:hAnsi="Libre Baskerville" w:cs="Liberation Mono"/>
+          <w:sz w:val="18"/>
+          <w:szCs w:val="18"/>
+        </w:rPr>
+      </w:pPr>
+    </w:p>
+    <w:p>
+      <w:pPr>
+        <w:pStyle w:val="ListParagraph"/>
+        <w:shd w:val="clear" w:color="auto" w:fill="FFFFFF"/>
+        <w:spacing w:after="0" w:line="240" w:lineRule="auto"/>
+        <w:ind w:left="360"/>
+        <w:textAlignment w:val="baseline"/>
+        <w:rPr>
+          <w:rFonts w:ascii="Libre Baskerville" w:eastAsia="Times New Roman" w:hAnsi="Libre Baskerville" w:cs="Liberation Mono"/>
+          <w:sz w:val="18"/>
+          <w:szCs w:val="18"/>
+        </w:rPr>
+      </w:pPr>
+      <w:r>
+        <w:rPr>
+          <w:rFonts w:ascii="Libre Baskerville" w:eastAsia="Times New Roman" w:hAnsi="Libre Baskerville" w:cs="Liberation Mono"/>
+          <w:sz w:val="18"/>
+          <w:szCs w:val="18"/>
+        </w:rPr>
+        <w:t>Allowed Glyphs:</w:t>
       </w:r>
     </w:p>
     <w:p>
@@ -5679,68 +6092,65 @@
         <w:pStyle w:val="ListParagraph"/>
         <w:numPr>
           <w:ilvl w:val="0"/>
-          <w:numId w:val="11"/>
-        </w:numPr>
-        <w:shd w:val="clear" w:color="auto" w:fill="FFFFFF"/>
-        <w:spacing w:after="120" w:line="240" w:lineRule="auto"/>
-        <w:textAlignment w:val="baseline"/>
-        <w:rPr>
-          <w:rFonts w:ascii="Libre Baskerville" w:eastAsia="Times New Roman" w:hAnsi="Libre Baskerville" w:cs="Liberation Mono"/>
-          <w:sz w:val="18"/>
-          <w:szCs w:val="18"/>
-        </w:rPr>
-      </w:pPr>
-      <w:r>
-        <w:rPr>
-          <w:rFonts w:ascii="Libre Baskerville" w:eastAsia="Times New Roman" w:hAnsi="Libre Baskerville" w:cs="Liberation Mono"/>
-          <w:sz w:val="18"/>
-          <w:szCs w:val="18"/>
-        </w:rPr>
-        <w:t>All are represented by a function name, open parenthesis, then the function's arguments (separated by commas if more than one), then a closing parenthesis.</w:t>
-      </w:r>
-    </w:p>
-    <w:p>
-      <w:pPr>
-        <w:shd w:val="clear" w:color="auto" w:fill="FFFFFF"/>
-        <w:spacing w:after="120" w:line="240" w:lineRule="auto"/>
-        <w:textAlignment w:val="baseline"/>
-        <w:rPr>
-          <w:rFonts w:ascii="Libre Baskerville" w:eastAsia="Times New Roman" w:hAnsi="Libre Baskerville" w:cs="Liberation Mono"/>
-          <w:b/>
-          <w:bCs/>
-          <w:sz w:val="18"/>
-          <w:szCs w:val="18"/>
-        </w:rPr>
-      </w:pPr>
-      <w:r>
-        <w:rPr>
-          <w:rFonts w:ascii="Libre Baskerville" w:eastAsia="Times New Roman" w:hAnsi="Libre Baskerville" w:cs="Liberation Mono"/>
-          <w:b/>
-          <w:bCs/>
-          <w:sz w:val="18"/>
-          <w:szCs w:val="18"/>
-        </w:rPr>
-        <w:t>Switch</w:t>
-      </w:r>
-      <w:r>
-        <w:rPr>
-          <w:rFonts w:ascii="Libre Baskerville" w:eastAsia="Times New Roman" w:hAnsi="Libre Baskerville" w:cs="Liberation Mono"/>
-          <w:b/>
-          <w:bCs/>
-          <w:sz w:val="18"/>
-          <w:szCs w:val="18"/>
-        </w:rPr>
-        <w:t xml:space="preserve"> Operators</w:t>
-      </w:r>
-      <w:r>
-        <w:rPr>
-          <w:rFonts w:ascii="Libre Baskerville" w:eastAsia="Times New Roman" w:hAnsi="Libre Baskerville" w:cs="Liberation Mono"/>
-          <w:b/>
-          <w:bCs/>
-          <w:sz w:val="18"/>
-          <w:szCs w:val="18"/>
-        </w:rPr>
-        <w:t>:</w:t>
+          <w:numId w:val="10"/>
+        </w:numPr>
+        <w:shd w:val="clear" w:color="auto" w:fill="FFFFFF"/>
+        <w:spacing w:after="120" w:line="240" w:lineRule="auto"/>
+        <w:ind w:left="990"/>
+        <w:textAlignment w:val="baseline"/>
+        <w:rPr>
+          <w:rFonts w:ascii="Libre Baskerville" w:eastAsia="Times New Roman" w:hAnsi="Libre Baskerville" w:cs="Liberation Mono"/>
+          <w:sz w:val="18"/>
+          <w:szCs w:val="18"/>
+        </w:rPr>
+      </w:pPr>
+      <w:r>
+        <w:rPr>
+          <w:rFonts w:ascii="Libre Baskerville" w:eastAsia="Times New Roman" w:hAnsi="Libre Baskerville" w:cs="Liberation Mono"/>
+          <w:sz w:val="18"/>
+          <w:szCs w:val="18"/>
+        </w:rPr>
+        <w:t xml:space="preserve">TRUE and FALSE </w:t>
+      </w:r>
+      <w:r>
+        <w:rPr>
+          <w:rFonts w:ascii="Libre Baskerville" w:eastAsia="Times New Roman" w:hAnsi="Libre Baskerville" w:cs="Liberation Mono"/>
+          <w:sz w:val="18"/>
+          <w:szCs w:val="18"/>
+        </w:rPr>
+        <w:t>B</w:t>
+      </w:r>
+      <w:r>
+        <w:rPr>
+          <w:rFonts w:ascii="Libre Baskerville" w:eastAsia="Times New Roman" w:hAnsi="Libre Baskerville" w:cs="Liberation Mono"/>
+          <w:sz w:val="18"/>
+          <w:szCs w:val="18"/>
+        </w:rPr>
+        <w:t>oolean constants</w:t>
+      </w:r>
+      <w:r>
+        <w:rPr>
+          <w:rFonts w:ascii="Libre Baskerville" w:eastAsia="Times New Roman" w:hAnsi="Libre Baskerville" w:cs="Liberation Mono"/>
+          <w:sz w:val="18"/>
+          <w:szCs w:val="18"/>
+        </w:rPr>
+        <w:t xml:space="preserve">, </w:t>
+      </w:r>
+      <w:r>
+        <w:rPr>
+          <w:rFonts w:ascii="Baskerville Old Face" w:eastAsia="Times New Roman" w:hAnsi="Baskerville Old Face" w:cs="Liberation Mono"/>
+          <w:sz w:val="18"/>
+          <w:szCs w:val="18"/>
+        </w:rPr>
+        <w:t xml:space="preserve">π </w:t>
+      </w:r>
+      <w:r>
+        <w:rPr>
+          <w:rFonts w:ascii="Libre Baskerville" w:eastAsia="Times New Roman" w:hAnsi="Libre Baskerville" w:cs="Liberation Mono"/>
+          <w:sz w:val="18"/>
+          <w:szCs w:val="18"/>
+        </w:rPr>
+        <w:t>and e real constants</w:t>
       </w:r>
     </w:p>
     <w:p>
@@ -5748,49 +6158,33 @@
         <w:pStyle w:val="ListParagraph"/>
         <w:numPr>
           <w:ilvl w:val="0"/>
-          <w:numId w:val="11"/>
-        </w:numPr>
-        <w:shd w:val="clear" w:color="auto" w:fill="FFFFFF"/>
-        <w:spacing w:after="120" w:line="240" w:lineRule="auto"/>
-        <w:textAlignment w:val="baseline"/>
-        <w:rPr>
-          <w:rFonts w:ascii="Libre Baskerville" w:eastAsia="Times New Roman" w:hAnsi="Libre Baskerville" w:cs="Liberation Mono"/>
-          <w:sz w:val="18"/>
-          <w:szCs w:val="18"/>
-        </w:rPr>
-      </w:pPr>
-      <w:r>
-        <w:rPr>
-          <w:rFonts w:ascii="Libre Baskerville" w:eastAsia="Times New Roman" w:hAnsi="Libre Baskerville" w:cs="Liberation Mono"/>
-          <w:sz w:val="18"/>
-          <w:szCs w:val="18"/>
-        </w:rPr>
-        <w:t xml:space="preserve">Represented as a </w:t>
-      </w:r>
-      <w:r>
-        <w:rPr>
-          <w:rFonts w:ascii="Lucida Console" w:eastAsia="Times New Roman" w:hAnsi="Lucida Console" w:cs="Liberation Mono"/>
-          <w:color w:val="FF0000"/>
-          <w:sz w:val="18"/>
-          <w:szCs w:val="18"/>
-        </w:rPr>
-        <w:t>SWITCH</w:t>
-      </w:r>
-      <w:r>
-        <w:rPr>
-          <w:rFonts w:ascii="Libre Baskerville" w:eastAsia="Times New Roman" w:hAnsi="Libre Baskerville" w:cs="Liberation Mono"/>
-          <w:sz w:val="18"/>
-          <w:szCs w:val="18"/>
-        </w:rPr>
-        <w:t xml:space="preserve"> marker followed by open parenthesis, the condition expression, and close parenthesis</w:t>
-      </w:r>
-      <w:r>
-        <w:rPr>
-          <w:rFonts w:ascii="Libre Baskerville" w:eastAsia="Times New Roman" w:hAnsi="Libre Baskerville" w:cs="Liberation Mono"/>
-          <w:sz w:val="18"/>
-          <w:szCs w:val="18"/>
-        </w:rPr>
-        <w:t>.</w:t>
+          <w:numId w:val="10"/>
+        </w:numPr>
+        <w:shd w:val="clear" w:color="auto" w:fill="FFFFFF"/>
+        <w:spacing w:after="120" w:line="240" w:lineRule="auto"/>
+        <w:ind w:left="990"/>
+        <w:textAlignment w:val="baseline"/>
+        <w:rPr>
+          <w:rFonts w:ascii="Libre Baskerville" w:eastAsia="Times New Roman" w:hAnsi="Libre Baskerville" w:cs="Liberation Mono"/>
+          <w:sz w:val="18"/>
+          <w:szCs w:val="18"/>
+        </w:rPr>
+      </w:pPr>
+      <w:r>
+        <w:rPr>
+          <w:rFonts w:ascii="Libre Baskerville" w:eastAsia="Times New Roman" w:hAnsi="Libre Baskerville" w:cs="Liberation Mono"/>
+          <w:sz w:val="18"/>
+          <w:szCs w:val="18"/>
+        </w:rPr>
+        <w:t>Digits 0-9</w:t>
+      </w:r>
+      <w:r>
+        <w:rPr>
+          <w:rFonts w:ascii="Libre Baskerville" w:eastAsia="Times New Roman" w:hAnsi="Libre Baskerville" w:cs="Liberation Mono"/>
+          <w:sz w:val="18"/>
+          <w:szCs w:val="18"/>
+        </w:rPr>
+        <w:t>, and a special "E" engineering notation glyph</w:t>
       </w:r>
     </w:p>
     <w:p>
@@ -5798,55 +6192,762 @@
         <w:pStyle w:val="ListParagraph"/>
         <w:numPr>
           <w:ilvl w:val="0"/>
-          <w:numId w:val="11"/>
-        </w:numPr>
-        <w:shd w:val="clear" w:color="auto" w:fill="FFFFFF"/>
-        <w:spacing w:after="120" w:line="240" w:lineRule="auto"/>
-        <w:textAlignment w:val="baseline"/>
-        <w:rPr>
-          <w:rFonts w:ascii="Libre Baskerville" w:eastAsia="Times New Roman" w:hAnsi="Libre Baskerville" w:cs="Liberation Mono"/>
-          <w:sz w:val="18"/>
-          <w:szCs w:val="18"/>
-        </w:rPr>
-      </w:pPr>
-      <w:r>
-        <w:rPr>
-          <w:rFonts w:ascii="Libre Baskerville" w:eastAsia="Times New Roman" w:hAnsi="Libre Baskerville" w:cs="Liberation Mono"/>
-          <w:sz w:val="18"/>
-          <w:szCs w:val="18"/>
-        </w:rPr>
-        <w:t xml:space="preserve">Each case (or default) represented by </w:t>
-      </w:r>
-      <w:r>
-        <w:rPr>
-          <w:rFonts w:ascii="Lucida Console" w:eastAsia="Times New Roman" w:hAnsi="Lucida Console" w:cs="Liberation Mono"/>
-          <w:color w:val="FF0000"/>
-          <w:sz w:val="18"/>
-          <w:szCs w:val="18"/>
-        </w:rPr>
-        <w:t>CASE</w:t>
-      </w:r>
-      <w:r>
-        <w:rPr>
-          <w:rFonts w:ascii="Libre Baskerville" w:eastAsia="Times New Roman" w:hAnsi="Libre Baskerville" w:cs="Liberation Mono"/>
-          <w:sz w:val="18"/>
-          <w:szCs w:val="18"/>
-        </w:rPr>
-        <w:t xml:space="preserve"> then the integer value, a colon, then the expression, and a closing semicolon.</w:t>
-      </w:r>
-    </w:p>
-    <w:p>
-      <w:pPr>
-        <w:pStyle w:val="ListParagraph"/>
-        <w:shd w:val="clear" w:color="auto" w:fill="FFFFFF"/>
-        <w:spacing w:after="120" w:line="240" w:lineRule="auto"/>
-        <w:textAlignment w:val="baseline"/>
-        <w:rPr>
-          <w:rFonts w:ascii="Libre Baskerville" w:eastAsia="Times New Roman" w:hAnsi="Libre Baskerville" w:cs="Liberation Mono"/>
-          <w:sz w:val="18"/>
-          <w:szCs w:val="18"/>
-        </w:rPr>
-      </w:pPr>
+          <w:numId w:val="10"/>
+        </w:numPr>
+        <w:shd w:val="clear" w:color="auto" w:fill="FFFFFF"/>
+        <w:spacing w:after="120" w:line="240" w:lineRule="auto"/>
+        <w:ind w:left="990"/>
+        <w:textAlignment w:val="baseline"/>
+        <w:rPr>
+          <w:rFonts w:ascii="Libre Baskerville" w:eastAsia="Times New Roman" w:hAnsi="Libre Baskerville" w:cs="Liberation Mono"/>
+          <w:sz w:val="18"/>
+          <w:szCs w:val="18"/>
+        </w:rPr>
+      </w:pPr>
+      <w:r>
+        <w:rPr>
+          <w:rFonts w:ascii="Libre Baskerville" w:eastAsia="Times New Roman" w:hAnsi="Libre Baskerville" w:cs="Liberation Mono"/>
+          <w:sz w:val="18"/>
+          <w:szCs w:val="18"/>
+        </w:rPr>
+        <w:t>The decimal point</w:t>
+      </w:r>
+      <w:r>
+        <w:rPr>
+          <w:rFonts w:ascii="Libre Baskerville" w:eastAsia="Times New Roman" w:hAnsi="Libre Baskerville" w:cs="Liberation Mono"/>
+          <w:sz w:val="18"/>
+          <w:szCs w:val="18"/>
+        </w:rPr>
+        <w:t xml:space="preserve"> and comma</w:t>
+      </w:r>
+    </w:p>
+    <w:p>
+      <w:pPr>
+        <w:pStyle w:val="ListParagraph"/>
+        <w:numPr>
+          <w:ilvl w:val="0"/>
+          <w:numId w:val="10"/>
+        </w:numPr>
+        <w:shd w:val="clear" w:color="auto" w:fill="FFFFFF"/>
+        <w:spacing w:after="120" w:line="240" w:lineRule="auto"/>
+        <w:ind w:left="990"/>
+        <w:textAlignment w:val="baseline"/>
+        <w:rPr>
+          <w:rFonts w:ascii="Libre Baskerville" w:eastAsia="Times New Roman" w:hAnsi="Libre Baskerville" w:cs="Liberation Mono"/>
+          <w:sz w:val="18"/>
+          <w:szCs w:val="18"/>
+        </w:rPr>
+      </w:pPr>
+      <w:r>
+        <w:rPr>
+          <w:rFonts w:ascii="Libre Baskerville" w:eastAsia="Times New Roman" w:hAnsi="Libre Baskerville" w:cs="Liberation Mono"/>
+          <w:sz w:val="18"/>
+          <w:szCs w:val="18"/>
+        </w:rPr>
+        <w:t>Curly braces, square brackets, parentheses</w:t>
+      </w:r>
+    </w:p>
+    <w:p>
+      <w:pPr>
+        <w:pStyle w:val="ListParagraph"/>
+        <w:numPr>
+          <w:ilvl w:val="0"/>
+          <w:numId w:val="10"/>
+        </w:numPr>
+        <w:shd w:val="clear" w:color="auto" w:fill="FFFFFF"/>
+        <w:spacing w:after="120" w:line="240" w:lineRule="auto"/>
+        <w:ind w:left="990"/>
+        <w:textAlignment w:val="baseline"/>
+        <w:rPr>
+          <w:rFonts w:ascii="Libre Baskerville" w:eastAsia="Times New Roman" w:hAnsi="Libre Baskerville" w:cs="Liberation Mono"/>
+          <w:sz w:val="18"/>
+          <w:szCs w:val="18"/>
+        </w:rPr>
+      </w:pPr>
+      <w:r>
+        <w:rPr>
+          <w:rFonts w:ascii="Libre Baskerville" w:eastAsia="Times New Roman" w:hAnsi="Libre Baskerville" w:cs="Liberation Mono"/>
+          <w:sz w:val="18"/>
+          <w:szCs w:val="18"/>
+        </w:rPr>
+        <w:t>Double-quotes</w:t>
+      </w:r>
+    </w:p>
+    <w:p>
+      <w:pPr>
+        <w:pStyle w:val="ListParagraph"/>
+        <w:numPr>
+          <w:ilvl w:val="0"/>
+          <w:numId w:val="10"/>
+        </w:numPr>
+        <w:shd w:val="clear" w:color="auto" w:fill="FFFFFF"/>
+        <w:spacing w:after="120" w:line="240" w:lineRule="auto"/>
+        <w:ind w:left="990"/>
+        <w:textAlignment w:val="baseline"/>
+        <w:rPr>
+          <w:rFonts w:ascii="Libre Baskerville" w:eastAsia="Times New Roman" w:hAnsi="Libre Baskerville" w:cs="Liberation Mono"/>
+          <w:sz w:val="18"/>
+          <w:szCs w:val="18"/>
+        </w:rPr>
+      </w:pPr>
+      <w:r>
+        <w:rPr>
+          <w:rFonts w:ascii="Libre Baskerville" w:eastAsia="Times New Roman" w:hAnsi="Libre Baskerville" w:cs="Liberation Mono"/>
+          <w:sz w:val="18"/>
+          <w:szCs w:val="18"/>
+        </w:rPr>
+        <w:t>+, -, *, %, |, &amp;, =, &lt;, &gt;, !</w:t>
+      </w:r>
+    </w:p>
+    <w:p>
+      <w:pPr>
+        <w:pStyle w:val="ListParagraph"/>
+        <w:numPr>
+          <w:ilvl w:val="0"/>
+          <w:numId w:val="10"/>
+        </w:numPr>
+        <w:shd w:val="clear" w:color="auto" w:fill="FFFFFF"/>
+        <w:spacing w:after="120" w:line="240" w:lineRule="auto"/>
+        <w:ind w:left="990"/>
+        <w:textAlignment w:val="baseline"/>
+        <w:rPr>
+          <w:rFonts w:ascii="Libre Baskerville" w:eastAsia="Times New Roman" w:hAnsi="Libre Baskerville" w:cs="Liberation Mono"/>
+          <w:sz w:val="18"/>
+          <w:szCs w:val="18"/>
+        </w:rPr>
+      </w:pPr>
+      <w:r>
+        <w:rPr>
+          <w:rFonts w:ascii="Libre Baskerville" w:eastAsia="Times New Roman" w:hAnsi="Libre Baskerville" w:cs="Liberation Mono"/>
+          <w:sz w:val="18"/>
+          <w:szCs w:val="18"/>
+        </w:rPr>
+        <w:t>Any UTF-16 characters (if between quotes)</w:t>
+      </w:r>
+    </w:p>
+    <w:p>
+      <w:pPr>
+        <w:pStyle w:val="ListParagraph"/>
+        <w:numPr>
+          <w:ilvl w:val="0"/>
+          <w:numId w:val="10"/>
+        </w:numPr>
+        <w:shd w:val="clear" w:color="auto" w:fill="FFFFFF"/>
+        <w:spacing w:after="120" w:line="240" w:lineRule="auto"/>
+        <w:ind w:left="990"/>
+        <w:textAlignment w:val="baseline"/>
+        <w:rPr>
+          <w:rFonts w:ascii="Libre Baskerville" w:eastAsia="Times New Roman" w:hAnsi="Libre Baskerville" w:cs="Liberation Mono"/>
+          <w:sz w:val="18"/>
+          <w:szCs w:val="18"/>
+        </w:rPr>
+      </w:pPr>
+      <w:r>
+        <w:rPr>
+          <w:rFonts w:ascii="Libre Baskerville" w:eastAsia="Times New Roman" w:hAnsi="Libre Baskerville" w:cs="Liberation Mono"/>
+          <w:sz w:val="18"/>
+          <w:szCs w:val="18"/>
+        </w:rPr>
+        <w:t>Any UTF-16 letters (outside quotes, treated as variable names)</w:t>
+      </w:r>
+    </w:p>
+    <w:p>
+      <w:pPr>
+        <w:pStyle w:val="ListParagraph"/>
+        <w:numPr>
+          <w:ilvl w:val="0"/>
+          <w:numId w:val="10"/>
+        </w:numPr>
+        <w:shd w:val="clear" w:color="auto" w:fill="FFFFFF"/>
+        <w:spacing w:after="120" w:line="240" w:lineRule="auto"/>
+        <w:ind w:left="990"/>
+        <w:textAlignment w:val="baseline"/>
+        <w:rPr>
+          <w:rFonts w:ascii="Libre Baskerville" w:eastAsia="Times New Roman" w:hAnsi="Libre Baskerville" w:cs="Liberation Mono"/>
+          <w:sz w:val="18"/>
+          <w:szCs w:val="18"/>
+        </w:rPr>
+      </w:pPr>
+      <w:r>
+        <w:rPr>
+          <w:rFonts w:ascii="Libre Baskerville" w:eastAsia="Times New Roman" w:hAnsi="Libre Baskerville" w:cs="Liberation Mono"/>
+          <w:sz w:val="18"/>
+          <w:szCs w:val="18"/>
+        </w:rPr>
+        <w:t>Base/Exponent constructions (with subexpressions)</w:t>
+      </w:r>
+    </w:p>
+    <w:p>
+      <w:pPr>
+        <w:pStyle w:val="ListParagraph"/>
+        <w:numPr>
+          <w:ilvl w:val="0"/>
+          <w:numId w:val="10"/>
+        </w:numPr>
+        <w:shd w:val="clear" w:color="auto" w:fill="FFFFFF"/>
+        <w:spacing w:after="120" w:line="240" w:lineRule="auto"/>
+        <w:ind w:left="990"/>
+        <w:textAlignment w:val="baseline"/>
+        <w:rPr>
+          <w:rFonts w:ascii="Libre Baskerville" w:eastAsia="Times New Roman" w:hAnsi="Libre Baskerville" w:cs="Liberation Mono"/>
+          <w:sz w:val="18"/>
+          <w:szCs w:val="18"/>
+        </w:rPr>
+      </w:pPr>
+      <w:r>
+        <w:rPr>
+          <w:rFonts w:ascii="Libre Baskerville" w:eastAsia="Times New Roman" w:hAnsi="Libre Baskerville" w:cs="Liberation Mono"/>
+          <w:sz w:val="18"/>
+          <w:szCs w:val="18"/>
+        </w:rPr>
+        <w:t>Fraction constructions (with subexpressions)</w:t>
+      </w:r>
+    </w:p>
+    <w:p>
+      <w:pPr>
+        <w:pStyle w:val="ListParagraph"/>
+        <w:numPr>
+          <w:ilvl w:val="0"/>
+          <w:numId w:val="10"/>
+        </w:numPr>
+        <w:shd w:val="clear" w:color="auto" w:fill="FFFFFF"/>
+        <w:spacing w:after="120" w:line="240" w:lineRule="auto"/>
+        <w:ind w:left="990"/>
+        <w:textAlignment w:val="baseline"/>
+        <w:rPr>
+          <w:rFonts w:ascii="Libre Baskerville" w:eastAsia="Times New Roman" w:hAnsi="Libre Baskerville" w:cs="Liberation Mono"/>
+          <w:sz w:val="18"/>
+          <w:szCs w:val="18"/>
+        </w:rPr>
+      </w:pPr>
+      <w:r>
+        <w:rPr>
+          <w:rFonts w:ascii="Libre Baskerville" w:eastAsia="Times New Roman" w:hAnsi="Libre Baskerville" w:cs="Liberation Mono"/>
+          <w:sz w:val="18"/>
+          <w:szCs w:val="18"/>
+        </w:rPr>
+        <w:t>Radical constructions (with subexpressions)</w:t>
+      </w:r>
+    </w:p>
+    <w:p>
+      <w:pPr>
+        <w:pStyle w:val="ListParagraph"/>
+        <w:numPr>
+          <w:ilvl w:val="0"/>
+          <w:numId w:val="10"/>
+        </w:numPr>
+        <w:shd w:val="clear" w:color="auto" w:fill="FFFFFF"/>
+        <w:spacing w:after="120" w:line="240" w:lineRule="auto"/>
+        <w:ind w:left="990"/>
+        <w:textAlignment w:val="baseline"/>
+        <w:rPr>
+          <w:rFonts w:ascii="Libre Baskerville" w:eastAsia="Times New Roman" w:hAnsi="Libre Baskerville" w:cs="Liberation Mono"/>
+          <w:sz w:val="18"/>
+          <w:szCs w:val="18"/>
+        </w:rPr>
+      </w:pPr>
+      <w:r>
+        <w:rPr>
+          <w:rFonts w:ascii="Libre Baskerville" w:eastAsia="Times New Roman" w:hAnsi="Libre Baskerville" w:cs="Liberation Mono"/>
+          <w:sz w:val="18"/>
+          <w:szCs w:val="18"/>
+        </w:rPr>
+        <w:t>If-Then-Else constructions (with subexpressions)</w:t>
+      </w:r>
+    </w:p>
+    <w:p>
+      <w:pPr>
+        <w:pStyle w:val="ListParagraph"/>
+        <w:numPr>
+          <w:ilvl w:val="0"/>
+          <w:numId w:val="10"/>
+        </w:numPr>
+        <w:shd w:val="clear" w:color="auto" w:fill="FFFFFF"/>
+        <w:spacing w:after="120" w:line="240" w:lineRule="auto"/>
+        <w:ind w:left="990"/>
+        <w:textAlignment w:val="baseline"/>
+        <w:rPr>
+          <w:rFonts w:ascii="Libre Baskerville" w:eastAsia="Times New Roman" w:hAnsi="Libre Baskerville" w:cs="Liberation Mono"/>
+          <w:sz w:val="18"/>
+          <w:szCs w:val="18"/>
+        </w:rPr>
+      </w:pPr>
+      <w:r>
+        <w:rPr>
+          <w:rFonts w:ascii="Libre Baskerville" w:eastAsia="Times New Roman" w:hAnsi="Libre Baskerville" w:cs="Liberation Mono"/>
+          <w:sz w:val="18"/>
+          <w:szCs w:val="18"/>
+        </w:rPr>
+        <w:t>Case constructions (with subexpressions)</w:t>
+      </w:r>
+    </w:p>
+    <w:p>
+      <w:pPr>
+        <w:pStyle w:val="ListParagraph"/>
+        <w:numPr>
+          <w:ilvl w:val="0"/>
+          <w:numId w:val="10"/>
+        </w:numPr>
+        <w:shd w:val="clear" w:color="auto" w:fill="FFFFFF"/>
+        <w:spacing w:after="120" w:line="240" w:lineRule="auto"/>
+        <w:ind w:left="990"/>
+        <w:textAlignment w:val="baseline"/>
+        <w:rPr>
+          <w:rFonts w:ascii="Libre Baskerville" w:eastAsia="Times New Roman" w:hAnsi="Libre Baskerville" w:cs="Liberation Mono"/>
+          <w:sz w:val="18"/>
+          <w:szCs w:val="18"/>
+        </w:rPr>
+      </w:pPr>
+      <w:r>
+        <w:rPr>
+          <w:rFonts w:ascii="Libre Baskerville" w:eastAsia="Times New Roman" w:hAnsi="Libre Baskerville" w:cs="Liberation Mono"/>
+          <w:sz w:val="18"/>
+          <w:szCs w:val="18"/>
+        </w:rPr>
+        <w:t>Function invocations (with a subexpression</w:t>
+      </w:r>
+      <w:r>
+        <w:rPr>
+          <w:rFonts w:ascii="Libre Baskerville" w:eastAsia="Times New Roman" w:hAnsi="Libre Baskerville" w:cs="Liberation Mono"/>
+          <w:sz w:val="18"/>
+          <w:szCs w:val="18"/>
+        </w:rPr>
+        <w:t xml:space="preserve"> – includes "</w:t>
+      </w:r>
+      <w:proofErr w:type="spellStart"/>
+      <w:r>
+        <w:rPr>
+          <w:rFonts w:ascii="Libre Baskerville" w:eastAsia="Times New Roman" w:hAnsi="Libre Baskerville" w:cs="Liberation Mono"/>
+          <w:sz w:val="18"/>
+          <w:szCs w:val="18"/>
+        </w:rPr>
+        <w:t>approx</w:t>
+      </w:r>
+      <w:proofErr w:type="spellEnd"/>
+      <w:r>
+        <w:rPr>
+          <w:rFonts w:ascii="Libre Baskerville" w:eastAsia="Times New Roman" w:hAnsi="Libre Baskerville" w:cs="Liberation Mono"/>
+          <w:sz w:val="18"/>
+          <w:szCs w:val="18"/>
+        </w:rPr>
+        <w:t>-equals")</w:t>
+      </w:r>
+    </w:p>
+    <w:p>
+      <w:pPr>
+        <w:pStyle w:val="ListParagraph"/>
+        <w:shd w:val="clear" w:color="auto" w:fill="FFFFFF"/>
+        <w:spacing w:after="120" w:line="240" w:lineRule="auto"/>
+        <w:ind w:left="0"/>
+        <w:textAlignment w:val="baseline"/>
+        <w:rPr>
+          <w:rFonts w:ascii="Libre Baskerville" w:eastAsia="Times New Roman" w:hAnsi="Libre Baskerville" w:cs="Liberation Mono"/>
+          <w:sz w:val="18"/>
+          <w:szCs w:val="18"/>
+        </w:rPr>
+      </w:pPr>
+    </w:p>
+    <w:p>
+      <w:pPr>
+        <w:pStyle w:val="ListParagraph"/>
+        <w:shd w:val="clear" w:color="auto" w:fill="FFFFFF"/>
+        <w:spacing w:after="120" w:line="240" w:lineRule="auto"/>
+        <w:ind w:left="0"/>
+        <w:textAlignment w:val="baseline"/>
+        <w:rPr>
+          <w:rFonts w:ascii="Libre Baskerville" w:eastAsia="Times New Roman" w:hAnsi="Libre Baskerville" w:cs="Liberation Mono"/>
+          <w:sz w:val="18"/>
+          <w:szCs w:val="18"/>
+        </w:rPr>
+      </w:pPr>
+    </w:p>
+    <w:p>
+      <w:pPr>
+        <w:rPr>
+          <w:rFonts w:ascii="Libre Baskerville" w:eastAsia="Times New Roman" w:hAnsi="Libre Baskerville" w:cs="Liberation Mono"/>
+          <w:sz w:val="18"/>
+          <w:szCs w:val="18"/>
+        </w:rPr>
+      </w:pPr>
+      <w:r>
+        <w:rPr>
+          <w:rFonts w:ascii="Libre Baskerville" w:eastAsia="Times New Roman" w:hAnsi="Libre Baskerville" w:cs="Liberation Mono"/>
+          <w:sz w:val="18"/>
+          <w:szCs w:val="18"/>
+        </w:rPr>
+        <w:br w:type="page"/>
+      </w:r>
+    </w:p>
+    <w:p>
+      <w:pPr>
+        <w:pStyle w:val="ListParagraph"/>
+        <w:shd w:val="clear" w:color="auto" w:fill="FFFFFF"/>
+        <w:spacing w:after="120" w:line="240" w:lineRule="auto"/>
+        <w:ind w:left="0"/>
+        <w:textAlignment w:val="baseline"/>
+        <w:rPr>
+          <w:rFonts w:ascii="Libre Baskerville" w:eastAsia="Times New Roman" w:hAnsi="Libre Baskerville" w:cs="Liberation Mono"/>
+          <w:sz w:val="18"/>
+          <w:szCs w:val="18"/>
+        </w:rPr>
+      </w:pPr>
+      <w:r>
+        <w:rPr>
+          <w:rFonts w:ascii="Libre Baskerville" w:eastAsia="Times New Roman" w:hAnsi="Libre Baskerville" w:cs="Liberation Mono"/>
+          <w:sz w:val="18"/>
+          <w:szCs w:val="18"/>
+        </w:rPr>
+        <w:lastRenderedPageBreak/>
+        <w:t>Canvas editor:</w:t>
+      </w:r>
+    </w:p>
+    <w:p>
+      <w:pPr>
+        <w:rPr>
+          <w:rFonts w:ascii="Libre Baskerville" w:eastAsia="Times New Roman" w:hAnsi="Libre Baskerville" w:cs="Liberation Mono"/>
+          <w:sz w:val="18"/>
+          <w:szCs w:val="18"/>
+        </w:rPr>
+      </w:pPr>
+      <w:r>
+        <w:rPr>
+          <w:rFonts w:ascii="Libre Baskerville" w:eastAsia="Times New Roman" w:hAnsi="Libre Baskerville" w:cs="Liberation Mono"/>
+          <w:sz w:val="18"/>
+          <w:szCs w:val="18"/>
+        </w:rPr>
+        <w:drawing>
+          <wp:inline distT="0" distB="0" distL="0" distR="0" wp14:anchorId="77642252" wp14:editId="0A60C3A8">
+            <wp:extent cx="4572000" cy="1362456"/>
+            <wp:effectExtent l="0" t="0" r="0" b="9525"/>
+            <wp:docPr id="1601793594" name="Picture 1" descr="A screenshot of a computer&#10;&#10;Description automatically generated"/>
+            <wp:cNvGraphicFramePr>
+              <a:graphicFrameLocks xmlns:a="http://schemas.openxmlformats.org/drawingml/2006/main" noChangeAspect="1"/>
+            </wp:cNvGraphicFramePr>
+            <a:graphic xmlns:a="http://schemas.openxmlformats.org/drawingml/2006/main">
+              <a:graphicData uri="http://schemas.openxmlformats.org/drawingml/2006/picture">
+                <pic:pic xmlns:pic="http://schemas.openxmlformats.org/drawingml/2006/picture">
+                  <pic:nvPicPr>
+                    <pic:cNvPr id="1601793594" name="Picture 1" descr="A screenshot of a computer&#10;&#10;Description automatically generated"/>
+                    <pic:cNvPicPr/>
+                  </pic:nvPicPr>
+                  <pic:blipFill>
+                    <a:blip r:embed="rId7"/>
+                    <a:stretch>
+                      <a:fillRect/>
+                    </a:stretch>
+                  </pic:blipFill>
+                  <pic:spPr>
+                    <a:xfrm>
+                      <a:off x="0" y="0"/>
+                      <a:ext cx="4572000" cy="1362456"/>
+                    </a:xfrm>
+                    <a:prstGeom prst="rect">
+                      <a:avLst/>
+                    </a:prstGeom>
+                  </pic:spPr>
+                </pic:pic>
+              </a:graphicData>
+            </a:graphic>
+          </wp:inline>
+        </w:drawing>
+      </w:r>
+    </w:p>
+    <w:p>
+      <w:pPr>
+        <w:rPr>
+          <w:rFonts w:ascii="Libre Baskerville" w:eastAsia="Times New Roman" w:hAnsi="Libre Baskerville" w:cs="Liberation Mono"/>
+          <w:sz w:val="18"/>
+          <w:szCs w:val="18"/>
+        </w:rPr>
+      </w:pPr>
+      <w:r>
+        <w:rPr>
+          <w:rFonts w:ascii="Libre Baskerville" w:eastAsia="Times New Roman" w:hAnsi="Libre Baskerville" w:cs="Liberation Mono"/>
+          <w:sz w:val="18"/>
+          <w:szCs w:val="18"/>
+        </w:rPr>
+        <w:drawing>
+          <wp:inline distT="0" distB="0" distL="0" distR="0" wp14:anchorId="20E43CAE" wp14:editId="3D3EB855">
+            <wp:extent cx="4572000" cy="1335024"/>
+            <wp:effectExtent l="0" t="0" r="0" b="0"/>
+            <wp:docPr id="1801380642" name="Picture 1" descr="A screenshot of a computer&#10;&#10;Description automatically generated"/>
+            <wp:cNvGraphicFramePr>
+              <a:graphicFrameLocks xmlns:a="http://schemas.openxmlformats.org/drawingml/2006/main" noChangeAspect="1"/>
+            </wp:cNvGraphicFramePr>
+            <a:graphic xmlns:a="http://schemas.openxmlformats.org/drawingml/2006/main">
+              <a:graphicData uri="http://schemas.openxmlformats.org/drawingml/2006/picture">
+                <pic:pic xmlns:pic="http://schemas.openxmlformats.org/drawingml/2006/picture">
+                  <pic:nvPicPr>
+                    <pic:cNvPr id="1801380642" name="Picture 1" descr="A screenshot of a computer&#10;&#10;Description automatically generated"/>
+                    <pic:cNvPicPr/>
+                  </pic:nvPicPr>
+                  <pic:blipFill>
+                    <a:blip r:embed="rId8"/>
+                    <a:stretch>
+                      <a:fillRect/>
+                    </a:stretch>
+                  </pic:blipFill>
+                  <pic:spPr>
+                    <a:xfrm>
+                      <a:off x="0" y="0"/>
+                      <a:ext cx="4572000" cy="1335024"/>
+                    </a:xfrm>
+                    <a:prstGeom prst="rect">
+                      <a:avLst/>
+                    </a:prstGeom>
+                  </pic:spPr>
+                </pic:pic>
+              </a:graphicData>
+            </a:graphic>
+          </wp:inline>
+        </w:drawing>
+      </w:r>
+    </w:p>
+    <w:p>
+      <w:pPr>
+        <w:rPr>
+          <w:rFonts w:ascii="Libre Baskerville" w:eastAsia="Times New Roman" w:hAnsi="Libre Baskerville" w:cs="Liberation Mono"/>
+          <w:sz w:val="18"/>
+          <w:szCs w:val="18"/>
+        </w:rPr>
+      </w:pPr>
+      <w:r>
+        <w:rPr>
+          <w:rFonts w:ascii="Libre Baskerville" w:eastAsia="Times New Roman" w:hAnsi="Libre Baskerville" w:cs="Liberation Mono"/>
+          <w:sz w:val="18"/>
+          <w:szCs w:val="18"/>
+        </w:rPr>
+        <w:drawing>
+          <wp:inline distT="0" distB="0" distL="0" distR="0" wp14:anchorId="0F0C3C97" wp14:editId="2A32667A">
+            <wp:extent cx="4572000" cy="1033272"/>
+            <wp:effectExtent l="0" t="0" r="0" b="0"/>
+            <wp:docPr id="1220889033" name="Picture 1" descr="A screenshot of a computer&#10;&#10;Description automatically generated"/>
+            <wp:cNvGraphicFramePr>
+              <a:graphicFrameLocks xmlns:a="http://schemas.openxmlformats.org/drawingml/2006/main" noChangeAspect="1"/>
+            </wp:cNvGraphicFramePr>
+            <a:graphic xmlns:a="http://schemas.openxmlformats.org/drawingml/2006/main">
+              <a:graphicData uri="http://schemas.openxmlformats.org/drawingml/2006/picture">
+                <pic:pic xmlns:pic="http://schemas.openxmlformats.org/drawingml/2006/picture">
+                  <pic:nvPicPr>
+                    <pic:cNvPr id="1220889033" name="Picture 1" descr="A screenshot of a computer&#10;&#10;Description automatically generated"/>
+                    <pic:cNvPicPr/>
+                  </pic:nvPicPr>
+                  <pic:blipFill>
+                    <a:blip r:embed="rId9"/>
+                    <a:stretch>
+                      <a:fillRect/>
+                    </a:stretch>
+                  </pic:blipFill>
+                  <pic:spPr>
+                    <a:xfrm>
+                      <a:off x="0" y="0"/>
+                      <a:ext cx="4572000" cy="1033272"/>
+                    </a:xfrm>
+                    <a:prstGeom prst="rect">
+                      <a:avLst/>
+                    </a:prstGeom>
+                  </pic:spPr>
+                </pic:pic>
+              </a:graphicData>
+            </a:graphic>
+          </wp:inline>
+        </w:drawing>
+      </w:r>
+    </w:p>
+    <w:p>
+      <w:pPr>
+        <w:rPr>
+          <w:rFonts w:ascii="Libre Baskerville" w:eastAsia="Times New Roman" w:hAnsi="Libre Baskerville" w:cs="Liberation Mono"/>
+          <w:sz w:val="18"/>
+          <w:szCs w:val="18"/>
+        </w:rPr>
+      </w:pPr>
+      <w:r>
+        <w:rPr>
+          <w:rFonts w:ascii="Libre Baskerville" w:eastAsia="Times New Roman" w:hAnsi="Libre Baskerville" w:cs="Liberation Mono"/>
+          <w:sz w:val="18"/>
+          <w:szCs w:val="18"/>
+        </w:rPr>
+        <w:drawing>
+          <wp:inline distT="0" distB="0" distL="0" distR="0" wp14:anchorId="25E531E5" wp14:editId="6A9228BD">
+            <wp:extent cx="4572000" cy="1216152"/>
+            <wp:effectExtent l="0" t="0" r="0" b="3175"/>
+            <wp:docPr id="600039010" name="Picture 1" descr="A screenshot of a computer&#10;&#10;Description automatically generated"/>
+            <wp:cNvGraphicFramePr>
+              <a:graphicFrameLocks xmlns:a="http://schemas.openxmlformats.org/drawingml/2006/main" noChangeAspect="1"/>
+            </wp:cNvGraphicFramePr>
+            <a:graphic xmlns:a="http://schemas.openxmlformats.org/drawingml/2006/main">
+              <a:graphicData uri="http://schemas.openxmlformats.org/drawingml/2006/picture">
+                <pic:pic xmlns:pic="http://schemas.openxmlformats.org/drawingml/2006/picture">
+                  <pic:nvPicPr>
+                    <pic:cNvPr id="600039010" name="Picture 1" descr="A screenshot of a computer&#10;&#10;Description automatically generated"/>
+                    <pic:cNvPicPr/>
+                  </pic:nvPicPr>
+                  <pic:blipFill>
+                    <a:blip r:embed="rId10"/>
+                    <a:stretch>
+                      <a:fillRect/>
+                    </a:stretch>
+                  </pic:blipFill>
+                  <pic:spPr>
+                    <a:xfrm>
+                      <a:off x="0" y="0"/>
+                      <a:ext cx="4572000" cy="1216152"/>
+                    </a:xfrm>
+                    <a:prstGeom prst="rect">
+                      <a:avLst/>
+                    </a:prstGeom>
+                  </pic:spPr>
+                </pic:pic>
+              </a:graphicData>
+            </a:graphic>
+          </wp:inline>
+        </w:drawing>
+      </w:r>
+    </w:p>
+    <w:p>
+      <w:pPr>
+        <w:rPr>
+          <w:rFonts w:ascii="Libre Baskerville" w:eastAsia="Times New Roman" w:hAnsi="Libre Baskerville" w:cs="Liberation Mono"/>
+          <w:sz w:val="18"/>
+          <w:szCs w:val="18"/>
+        </w:rPr>
+      </w:pPr>
+      <w:r>
+        <w:rPr>
+          <w:rFonts w:ascii="Libre Baskerville" w:eastAsia="Times New Roman" w:hAnsi="Libre Baskerville" w:cs="Liberation Mono"/>
+          <w:sz w:val="18"/>
+          <w:szCs w:val="18"/>
+        </w:rPr>
+        <w:drawing>
+          <wp:inline distT="0" distB="0" distL="0" distR="0" wp14:anchorId="155022C8" wp14:editId="0431D360">
+            <wp:extent cx="4572000" cy="1033272"/>
+            <wp:effectExtent l="0" t="0" r="0" b="0"/>
+            <wp:docPr id="973730345" name="Picture 1" descr="A screenshot of a computer screen&#10;&#10;Description automatically generated"/>
+            <wp:cNvGraphicFramePr>
+              <a:graphicFrameLocks xmlns:a="http://schemas.openxmlformats.org/drawingml/2006/main" noChangeAspect="1"/>
+            </wp:cNvGraphicFramePr>
+            <a:graphic xmlns:a="http://schemas.openxmlformats.org/drawingml/2006/main">
+              <a:graphicData uri="http://schemas.openxmlformats.org/drawingml/2006/picture">
+                <pic:pic xmlns:pic="http://schemas.openxmlformats.org/drawingml/2006/picture">
+                  <pic:nvPicPr>
+                    <pic:cNvPr id="973730345" name="Picture 1" descr="A screenshot of a computer screen&#10;&#10;Description automatically generated"/>
+                    <pic:cNvPicPr/>
+                  </pic:nvPicPr>
+                  <pic:blipFill>
+                    <a:blip r:embed="rId11"/>
+                    <a:stretch>
+                      <a:fillRect/>
+                    </a:stretch>
+                  </pic:blipFill>
+                  <pic:spPr>
+                    <a:xfrm>
+                      <a:off x="0" y="0"/>
+                      <a:ext cx="4572000" cy="1033272"/>
+                    </a:xfrm>
+                    <a:prstGeom prst="rect">
+                      <a:avLst/>
+                    </a:prstGeom>
+                  </pic:spPr>
+                </pic:pic>
+              </a:graphicData>
+            </a:graphic>
+          </wp:inline>
+        </w:drawing>
+      </w:r>
+      <w:r>
+        <w:rPr>
+          <w:rFonts w:ascii="Libre Baskerville" w:eastAsia="Times New Roman" w:hAnsi="Libre Baskerville" w:cs="Liberation Mono"/>
+          <w:sz w:val="18"/>
+          <w:szCs w:val="18"/>
+        </w:rPr>
+        <w:drawing>
+          <wp:inline distT="0" distB="0" distL="0" distR="0" wp14:anchorId="6FBE96C0" wp14:editId="0686AEE5">
+            <wp:extent cx="4572000" cy="676656"/>
+            <wp:effectExtent l="0" t="0" r="0" b="9525"/>
+            <wp:docPr id="324059766" name="Picture 1" descr="A screenshot of a computer&#10;&#10;Description automatically generated"/>
+            <wp:cNvGraphicFramePr>
+              <a:graphicFrameLocks xmlns:a="http://schemas.openxmlformats.org/drawingml/2006/main" noChangeAspect="1"/>
+            </wp:cNvGraphicFramePr>
+            <a:graphic xmlns:a="http://schemas.openxmlformats.org/drawingml/2006/main">
+              <a:graphicData uri="http://schemas.openxmlformats.org/drawingml/2006/picture">
+                <pic:pic xmlns:pic="http://schemas.openxmlformats.org/drawingml/2006/picture">
+                  <pic:nvPicPr>
+                    <pic:cNvPr id="324059766" name="Picture 1" descr="A screenshot of a computer&#10;&#10;Description automatically generated"/>
+                    <pic:cNvPicPr/>
+                  </pic:nvPicPr>
+                  <pic:blipFill>
+                    <a:blip r:embed="rId12"/>
+                    <a:stretch>
+                      <a:fillRect/>
+                    </a:stretch>
+                  </pic:blipFill>
+                  <pic:spPr>
+                    <a:xfrm>
+                      <a:off x="0" y="0"/>
+                      <a:ext cx="4572000" cy="676656"/>
+                    </a:xfrm>
+                    <a:prstGeom prst="rect">
+                      <a:avLst/>
+                    </a:prstGeom>
+                  </pic:spPr>
+                </pic:pic>
+              </a:graphicData>
+            </a:graphic>
+          </wp:inline>
+        </w:drawing>
+      </w:r>
+    </w:p>
+    <w:p>
+      <w:pPr>
+        <w:rPr>
+          <w:rFonts w:ascii="Libre Baskerville" w:eastAsia="Times New Roman" w:hAnsi="Libre Baskerville" w:cs="Liberation Mono"/>
+          <w:sz w:val="18"/>
+          <w:szCs w:val="18"/>
+        </w:rPr>
+      </w:pPr>
+      <w:r>
+        <w:rPr>
+          <w:rFonts w:ascii="Libre Baskerville" w:eastAsia="Times New Roman" w:hAnsi="Libre Baskerville" w:cs="Liberation Mono"/>
+          <w:sz w:val="18"/>
+          <w:szCs w:val="18"/>
+        </w:rPr>
+        <w:drawing>
+          <wp:inline distT="0" distB="0" distL="0" distR="0" wp14:anchorId="4E68748F" wp14:editId="77F03053">
+            <wp:extent cx="4572000" cy="1261872"/>
+            <wp:effectExtent l="0" t="0" r="0" b="0"/>
+            <wp:docPr id="1370554001" name="Picture 1" descr="A screenshot of a computer&#10;&#10;Description automatically generated"/>
+            <wp:cNvGraphicFramePr>
+              <a:graphicFrameLocks xmlns:a="http://schemas.openxmlformats.org/drawingml/2006/main" noChangeAspect="1"/>
+            </wp:cNvGraphicFramePr>
+            <a:graphic xmlns:a="http://schemas.openxmlformats.org/drawingml/2006/main">
+              <a:graphicData uri="http://schemas.openxmlformats.org/drawingml/2006/picture">
+                <pic:pic xmlns:pic="http://schemas.openxmlformats.org/drawingml/2006/picture">
+                  <pic:nvPicPr>
+                    <pic:cNvPr id="1370554001" name="Picture 1" descr="A screenshot of a computer&#10;&#10;Description automatically generated"/>
+                    <pic:cNvPicPr/>
+                  </pic:nvPicPr>
+                  <pic:blipFill>
+                    <a:blip r:embed="rId13"/>
+                    <a:stretch>
+                      <a:fillRect/>
+                    </a:stretch>
+                  </pic:blipFill>
+                  <pic:spPr>
+                    <a:xfrm>
+                      <a:off x="0" y="0"/>
+                      <a:ext cx="4572000" cy="1261872"/>
+                    </a:xfrm>
+                    <a:prstGeom prst="rect">
+                      <a:avLst/>
+                    </a:prstGeom>
+                  </pic:spPr>
+                </pic:pic>
+              </a:graphicData>
+            </a:graphic>
+          </wp:inline>
+        </w:drawing>
+      </w:r>
     </w:p>
     <w:sectPr>
       <w:type w:val="continuous"/>
@@ -6364,6 +7465,119 @@
     </w:lvl>
   </w:abstractNum>
   <w:abstractNum w:abstractNumId="4" w15:restartNumberingAfterBreak="0">
+    <w:nsid w:val="270A6C28"/>
+    <w:multiLevelType w:val="hybridMultilevel"/>
+    <w:tmpl w:val="28EA0548"/>
+    <w:lvl w:ilvl="0" w:tplc="04090001">
+      <w:start w:val="1"/>
+      <w:numFmt w:val="bullet"/>
+      <w:lvlText w:val=""/>
+      <w:lvlJc w:val="left"/>
+      <w:pPr>
+        <w:ind w:left="1080" w:hanging="360"/>
+      </w:pPr>
+      <w:rPr>
+        <w:rFonts w:ascii="Symbol" w:hAnsi="Symbol" w:hint="default"/>
+      </w:rPr>
+    </w:lvl>
+    <w:lvl w:ilvl="1" w:tplc="04090003" w:tentative="1">
+      <w:start w:val="1"/>
+      <w:numFmt w:val="bullet"/>
+      <w:lvlText w:val="o"/>
+      <w:lvlJc w:val="left"/>
+      <w:pPr>
+        <w:ind w:left="1800" w:hanging="360"/>
+      </w:pPr>
+      <w:rPr>
+        <w:rFonts w:ascii="Courier New" w:hAnsi="Courier New" w:cs="Courier New" w:hint="default"/>
+      </w:rPr>
+    </w:lvl>
+    <w:lvl w:ilvl="2" w:tplc="04090005" w:tentative="1">
+      <w:start w:val="1"/>
+      <w:numFmt w:val="bullet"/>
+      <w:lvlText w:val=""/>
+      <w:lvlJc w:val="left"/>
+      <w:pPr>
+        <w:ind w:left="2520" w:hanging="360"/>
+      </w:pPr>
+      <w:rPr>
+        <w:rFonts w:ascii="Wingdings" w:hAnsi="Wingdings" w:hint="default"/>
+      </w:rPr>
+    </w:lvl>
+    <w:lvl w:ilvl="3" w:tplc="04090001" w:tentative="1">
+      <w:start w:val="1"/>
+      <w:numFmt w:val="bullet"/>
+      <w:lvlText w:val=""/>
+      <w:lvlJc w:val="left"/>
+      <w:pPr>
+        <w:ind w:left="3240" w:hanging="360"/>
+      </w:pPr>
+      <w:rPr>
+        <w:rFonts w:ascii="Symbol" w:hAnsi="Symbol" w:hint="default"/>
+      </w:rPr>
+    </w:lvl>
+    <w:lvl w:ilvl="4" w:tplc="04090003" w:tentative="1">
+      <w:start w:val="1"/>
+      <w:numFmt w:val="bullet"/>
+      <w:lvlText w:val="o"/>
+      <w:lvlJc w:val="left"/>
+      <w:pPr>
+        <w:ind w:left="3960" w:hanging="360"/>
+      </w:pPr>
+      <w:rPr>
+        <w:rFonts w:ascii="Courier New" w:hAnsi="Courier New" w:cs="Courier New" w:hint="default"/>
+      </w:rPr>
+    </w:lvl>
+    <w:lvl w:ilvl="5" w:tplc="04090005" w:tentative="1">
+      <w:start w:val="1"/>
+      <w:numFmt w:val="bullet"/>
+      <w:lvlText w:val=""/>
+      <w:lvlJc w:val="left"/>
+      <w:pPr>
+        <w:ind w:left="4680" w:hanging="360"/>
+      </w:pPr>
+      <w:rPr>
+        <w:rFonts w:ascii="Wingdings" w:hAnsi="Wingdings" w:hint="default"/>
+      </w:rPr>
+    </w:lvl>
+    <w:lvl w:ilvl="6" w:tplc="04090001" w:tentative="1">
+      <w:start w:val="1"/>
+      <w:numFmt w:val="bullet"/>
+      <w:lvlText w:val=""/>
+      <w:lvlJc w:val="left"/>
+      <w:pPr>
+        <w:ind w:left="5400" w:hanging="360"/>
+      </w:pPr>
+      <w:rPr>
+        <w:rFonts w:ascii="Symbol" w:hAnsi="Symbol" w:hint="default"/>
+      </w:rPr>
+    </w:lvl>
+    <w:lvl w:ilvl="7" w:tplc="04090003" w:tentative="1">
+      <w:start w:val="1"/>
+      <w:numFmt w:val="bullet"/>
+      <w:lvlText w:val="o"/>
+      <w:lvlJc w:val="left"/>
+      <w:pPr>
+        <w:ind w:left="6120" w:hanging="360"/>
+      </w:pPr>
+      <w:rPr>
+        <w:rFonts w:ascii="Courier New" w:hAnsi="Courier New" w:cs="Courier New" w:hint="default"/>
+      </w:rPr>
+    </w:lvl>
+    <w:lvl w:ilvl="8" w:tplc="04090005" w:tentative="1">
+      <w:start w:val="1"/>
+      <w:numFmt w:val="bullet"/>
+      <w:lvlText w:val=""/>
+      <w:lvlJc w:val="left"/>
+      <w:pPr>
+        <w:ind w:left="6840" w:hanging="360"/>
+      </w:pPr>
+      <w:rPr>
+        <w:rFonts w:ascii="Wingdings" w:hAnsi="Wingdings" w:hint="default"/>
+      </w:rPr>
+    </w:lvl>
+  </w:abstractNum>
+  <w:abstractNum w:abstractNumId="5" w15:restartNumberingAfterBreak="0">
     <w:nsid w:val="2B6337D9"/>
     <w:multiLevelType w:val="hybridMultilevel"/>
     <w:tmpl w:val="9696A83A"/>
@@ -6476,7 +7690,7 @@
       </w:rPr>
     </w:lvl>
   </w:abstractNum>
-  <w:abstractNum w:abstractNumId="5" w15:restartNumberingAfterBreak="0">
+  <w:abstractNum w:abstractNumId="6" w15:restartNumberingAfterBreak="0">
     <w:nsid w:val="31716BBC"/>
     <w:multiLevelType w:val="hybridMultilevel"/>
     <w:tmpl w:val="D7E89D78"/>
@@ -6589,7 +7803,7 @@
       </w:rPr>
     </w:lvl>
   </w:abstractNum>
-  <w:abstractNum w:abstractNumId="6" w15:restartNumberingAfterBreak="0">
+  <w:abstractNum w:abstractNumId="7" w15:restartNumberingAfterBreak="0">
     <w:nsid w:val="3771340C"/>
     <w:multiLevelType w:val="hybridMultilevel"/>
     <w:tmpl w:val="BFA80414"/>
@@ -6702,7 +7916,7 @@
       </w:rPr>
     </w:lvl>
   </w:abstractNum>
-  <w:abstractNum w:abstractNumId="7" w15:restartNumberingAfterBreak="0">
+  <w:abstractNum w:abstractNumId="8" w15:restartNumberingAfterBreak="0">
     <w:nsid w:val="39A77814"/>
     <w:multiLevelType w:val="hybridMultilevel"/>
     <w:tmpl w:val="F104CC28"/>
@@ -6788,7 +8002,7 @@
       </w:pPr>
     </w:lvl>
   </w:abstractNum>
-  <w:abstractNum w:abstractNumId="8" w15:restartNumberingAfterBreak="0">
+  <w:abstractNum w:abstractNumId="9" w15:restartNumberingAfterBreak="0">
     <w:nsid w:val="453012D4"/>
     <w:multiLevelType w:val="hybridMultilevel"/>
     <w:tmpl w:val="1DE65C0C"/>
@@ -6901,7 +8115,7 @@
       </w:rPr>
     </w:lvl>
   </w:abstractNum>
-  <w:abstractNum w:abstractNumId="9" w15:restartNumberingAfterBreak="0">
+  <w:abstractNum w:abstractNumId="10" w15:restartNumberingAfterBreak="0">
     <w:nsid w:val="4C29008D"/>
     <w:multiLevelType w:val="hybridMultilevel"/>
     <w:tmpl w:val="7974F038"/>
@@ -7014,7 +8228,7 @@
       </w:rPr>
     </w:lvl>
   </w:abstractNum>
-  <w:abstractNum w:abstractNumId="10" w15:restartNumberingAfterBreak="0">
+  <w:abstractNum w:abstractNumId="11" w15:restartNumberingAfterBreak="0">
     <w:nsid w:val="62477A3D"/>
     <w:multiLevelType w:val="hybridMultilevel"/>
     <w:tmpl w:val="AF12B83C"/>
@@ -7128,7 +8342,7 @@
     </w:lvl>
   </w:abstractNum>
   <w:num w:numId="1" w16cid:durableId="731005553">
-    <w:abstractNumId w:val="10"/>
+    <w:abstractNumId w:val="11"/>
   </w:num>
   <w:num w:numId="2" w16cid:durableId="4674327">
     <w:abstractNumId w:val="0"/>
@@ -7137,28 +8351,31 @@
     <w:abstractNumId w:val="2"/>
   </w:num>
   <w:num w:numId="4" w16cid:durableId="1167473934">
-    <w:abstractNumId w:val="4"/>
+    <w:abstractNumId w:val="5"/>
   </w:num>
   <w:num w:numId="5" w16cid:durableId="1419712732">
     <w:abstractNumId w:val="1"/>
   </w:num>
   <w:num w:numId="6" w16cid:durableId="393041575">
-    <w:abstractNumId w:val="5"/>
+    <w:abstractNumId w:val="6"/>
   </w:num>
   <w:num w:numId="7" w16cid:durableId="984505077">
-    <w:abstractNumId w:val="6"/>
+    <w:abstractNumId w:val="7"/>
   </w:num>
   <w:num w:numId="8" w16cid:durableId="1399092135">
     <w:abstractNumId w:val="3"/>
   </w:num>
   <w:num w:numId="9" w16cid:durableId="1036810342">
-    <w:abstractNumId w:val="7"/>
+    <w:abstractNumId w:val="8"/>
   </w:num>
   <w:num w:numId="10" w16cid:durableId="140539893">
+    <w:abstractNumId w:val="10"/>
+  </w:num>
+  <w:num w:numId="11" w16cid:durableId="1694378134">
     <w:abstractNumId w:val="9"/>
   </w:num>
-  <w:num w:numId="11" w16cid:durableId="1694378134">
-    <w:abstractNumId w:val="8"/>
+  <w:num w:numId="12" w16cid:durableId="1409039094">
+    <w:abstractNumId w:val="4"/>
   </w:num>
 </w:numbering>
 </file>

</xml_diff>

<commit_message>
Work on expression model.
</commit_message>
<xml_diff>
--- a/mathops_assessment/docs/Expression Reference.docx
+++ b/mathops_assessment/docs/Expression Reference.docx
@@ -15,25 +15,58 @@
         <w:textAlignment w:val="baseline"/>
         <w:rPr>
           <w:rFonts w:ascii="Libre Baskerville" w:eastAsia="Times New Roman" w:hAnsi="Libre Baskerville" w:cs="Liberation Mono"/>
-          <w:sz w:val="52"/>
-          <w:szCs w:val="18"/>
-        </w:rPr>
-      </w:pPr>
-      <w:r>
-        <w:rPr>
-          <w:rFonts w:ascii="Libre Baskerville" w:eastAsia="Times New Roman" w:hAnsi="Libre Baskerville" w:cs="Liberation Mono"/>
           <w:sz w:val="36"/>
           <w:szCs w:val="36"/>
         </w:rPr>
-        <w:t>Expression</w:t>
-      </w:r>
+        <w:sectPr>
+          <w:type w:val="continuous"/>
+          <w:pgSz w:w="12240" w:h="15840"/>
+          <w:pgMar w:top="720" w:right="720" w:bottom="720" w:left="720" w:header="720" w:footer="720" w:gutter="0"/>
+          <w:cols w:num="2" w:space="720"/>
+          <w:docGrid w:linePitch="360"/>
+        </w:sectPr>
+      </w:pPr>
       <w:r>
         <w:rPr>
           <w:rFonts w:ascii="Libre Baskerville" w:eastAsia="Times New Roman" w:hAnsi="Libre Baskerville" w:cs="Liberation Mono"/>
           <w:sz w:val="36"/>
           <w:szCs w:val="36"/>
         </w:rPr>
-        <w:t xml:space="preserve"> Reference</w:t>
+        <w:t>Expression</w:t>
+      </w:r>
+      <w:r>
+        <w:rPr>
+          <w:rFonts w:ascii="Libre Baskerville" w:eastAsia="Times New Roman" w:hAnsi="Libre Baskerville" w:cs="Liberation Mono"/>
+          <w:sz w:val="36"/>
+          <w:szCs w:val="36"/>
+        </w:rPr>
+        <w:t xml:space="preserve"> </w:t>
+      </w:r>
+    </w:p>
+    <w:p>
+      <w:pPr>
+        <w:pBdr>
+          <w:bottom w:val="single" w:sz="4" w:space="1" w:color="auto"/>
+        </w:pBdr>
+        <w:shd w:val="clear" w:color="auto" w:fill="FFFFFF"/>
+        <w:tabs>
+          <w:tab w:val="right" w:pos="10800"/>
+        </w:tabs>
+        <w:spacing w:after="0" w:line="240" w:lineRule="auto"/>
+        <w:textAlignment w:val="baseline"/>
+        <w:rPr>
+          <w:rFonts w:ascii="Libre Baskerville" w:eastAsia="Times New Roman" w:hAnsi="Libre Baskerville" w:cs="Liberation Mono"/>
+          <w:sz w:val="52"/>
+          <w:szCs w:val="18"/>
+        </w:rPr>
+      </w:pPr>
+      <w:r>
+        <w:rPr>
+          <w:rFonts w:ascii="Libre Baskerville" w:eastAsia="Times New Roman" w:hAnsi="Libre Baskerville" w:cs="Liberation Mono"/>
+          <w:sz w:val="36"/>
+          <w:szCs w:val="36"/>
+        </w:rPr>
+        <w:t>Reference</w:t>
       </w:r>
       <w:r>
         <w:rPr>
@@ -73,7 +106,7 @@
           <w:sz w:val="24"/>
           <w:szCs w:val="24"/>
         </w:rPr>
-        <w:t>2</w:t>
+        <w:t>3</w:t>
       </w:r>
       <w:r>
         <w:rPr>
@@ -604,15 +637,7 @@
           <w:sz w:val="18"/>
           <w:szCs w:val="18"/>
         </w:rPr>
-        <w:t>Number</w:t>
-      </w:r>
-      <w:r>
-        <w:rPr>
-          <w:rFonts w:ascii="Libre Baskerville" w:eastAsia="Times New Roman" w:hAnsi="Libre Baskerville" w:cs="Liberation Mono"/>
-          <w:sz w:val="18"/>
-          <w:szCs w:val="18"/>
-        </w:rPr>
-        <w:t>Matrix</w:t>
+        <w:t>NumberMatrix</w:t>
       </w:r>
       <w:proofErr w:type="spellEnd"/>
       <w:r>
@@ -630,15 +655,7 @@
           <w:sz w:val="18"/>
           <w:szCs w:val="18"/>
         </w:rPr>
-        <w:t>Int</w:t>
-      </w:r>
-      <w:r>
-        <w:rPr>
-          <w:rFonts w:ascii="Libre Baskerville" w:eastAsia="Times New Roman" w:hAnsi="Libre Baskerville" w:cs="Liberation Mono"/>
-          <w:sz w:val="18"/>
-          <w:szCs w:val="18"/>
-        </w:rPr>
-        <w:t>Matrix</w:t>
+        <w:t>IntMatrix</w:t>
       </w:r>
       <w:proofErr w:type="spellEnd"/>
       <w:r>
@@ -656,15 +673,7 @@
           <w:sz w:val="18"/>
           <w:szCs w:val="18"/>
         </w:rPr>
-        <w:t>Real</w:t>
-      </w:r>
-      <w:r>
-        <w:rPr>
-          <w:rFonts w:ascii="Libre Baskerville" w:eastAsia="Times New Roman" w:hAnsi="Libre Baskerville" w:cs="Liberation Mono"/>
-          <w:sz w:val="18"/>
-          <w:szCs w:val="18"/>
-        </w:rPr>
-        <w:t>Matrix</w:t>
+        <w:t>RealMatrix</w:t>
       </w:r>
       <w:proofErr w:type="spellEnd"/>
       <w:r>
@@ -1305,23 +1314,7 @@
           <w:sz w:val="18"/>
           <w:szCs w:val="18"/>
         </w:rPr>
-        <w:t xml:space="preserve">Matrix of </w:t>
-      </w:r>
-      <w:r>
-        <w:rPr>
-          <w:rFonts w:ascii="Libre Baskerville" w:eastAsia="Times New Roman" w:hAnsi="Libre Baskerville" w:cs="Liberation Mono"/>
-          <w:sz w:val="18"/>
-          <w:szCs w:val="18"/>
-        </w:rPr>
-        <w:t>integer</w:t>
-      </w:r>
-      <w:r>
-        <w:rPr>
-          <w:rFonts w:ascii="Libre Baskerville" w:eastAsia="Times New Roman" w:hAnsi="Libre Baskerville" w:cs="Liberation Mono"/>
-          <w:sz w:val="18"/>
-          <w:szCs w:val="18"/>
-        </w:rPr>
-        <w:t>-valued expressions (</w:t>
+        <w:t>Matrix of integer-valued expressions (</w:t>
       </w:r>
       <w:r>
         <w:rPr>
@@ -1338,15 +1331,7 @@
           <w:sz w:val="18"/>
           <w:szCs w:val="18"/>
         </w:rPr>
-        <w:t>Int</w:t>
-      </w:r>
-      <w:r>
-        <w:rPr>
-          <w:rFonts w:ascii="Libre Baskerville" w:eastAsia="Times New Roman" w:hAnsi="Libre Baskerville" w:cs="Liberation Mono"/>
-          <w:sz w:val="18"/>
-          <w:szCs w:val="18"/>
-        </w:rPr>
-        <w:t>Matrix</w:t>
+        <w:t>IntMatrix</w:t>
       </w:r>
       <w:proofErr w:type="spellEnd"/>
       <w:r>
@@ -1636,15 +1621,7 @@
           <w:sz w:val="18"/>
           <w:szCs w:val="18"/>
         </w:rPr>
-        <w:t>Real</w:t>
-      </w:r>
-      <w:r>
-        <w:rPr>
-          <w:rFonts w:ascii="Libre Baskerville" w:eastAsia="Times New Roman" w:hAnsi="Libre Baskerville" w:cs="Liberation Mono"/>
-          <w:sz w:val="18"/>
-          <w:szCs w:val="18"/>
-        </w:rPr>
-        <w:t>Matrix</w:t>
+        <w:t>RealMatrix</w:t>
       </w:r>
       <w:proofErr w:type="spellEnd"/>
       <w:r>
@@ -1662,15 +1639,7 @@
           <w:sz w:val="18"/>
           <w:szCs w:val="18"/>
         </w:rPr>
-        <w:t>Real</w:t>
-      </w:r>
-      <w:r>
-        <w:rPr>
-          <w:rFonts w:ascii="Libre Baskerville" w:eastAsia="Times New Roman" w:hAnsi="Libre Baskerville" w:cs="Liberation Mono"/>
-          <w:sz w:val="18"/>
-          <w:szCs w:val="18"/>
-        </w:rPr>
-        <w:t>Matrix</w:t>
+        <w:t>RealMatrix</w:t>
       </w:r>
       <w:proofErr w:type="spellEnd"/>
       <w:r>
@@ -2097,23 +2066,7 @@
           <w:sz w:val="18"/>
           <w:szCs w:val="18"/>
         </w:rPr>
-        <w:t xml:space="preserve">, </w:t>
-      </w:r>
-      <w:r>
-        <w:rPr>
-          <w:rFonts w:ascii="Libre Baskerville" w:eastAsia="Times New Roman" w:hAnsi="Libre Baskerville" w:cs="Liberation Mono"/>
-          <w:sz w:val="18"/>
-          <w:szCs w:val="18"/>
-        </w:rPr>
-        <w:t>Int</w:t>
-      </w:r>
-      <w:r>
-        <w:rPr>
-          <w:rFonts w:ascii="Libre Baskerville" w:eastAsia="Times New Roman" w:hAnsi="Libre Baskerville" w:cs="Liberation Mono"/>
-          <w:sz w:val="18"/>
-          <w:szCs w:val="18"/>
-        </w:rPr>
-        <w:t>Matrix</w:t>
+        <w:t>, IntMatrix</w:t>
       </w:r>
       <w:r>
         <w:rPr>
@@ -2139,15 +2092,7 @@
           <w:sz w:val="18"/>
           <w:szCs w:val="18"/>
         </w:rPr>
-        <w:t>Int</w:t>
-      </w:r>
-      <w:r>
-        <w:rPr>
-          <w:rFonts w:ascii="Libre Baskerville" w:eastAsia="Times New Roman" w:hAnsi="Libre Baskerville" w:cs="Liberation Mono"/>
-          <w:sz w:val="18"/>
-          <w:szCs w:val="18"/>
-        </w:rPr>
-        <w:t>Matrix</w:t>
+        <w:t>IntMatrix</w:t>
       </w:r>
       <w:proofErr w:type="spellEnd"/>
       <w:r>
@@ -2156,15 +2101,7 @@
           <w:sz w:val="18"/>
           <w:szCs w:val="18"/>
         </w:rPr>
-        <w:t>, Real</w:t>
-      </w:r>
-      <w:r>
-        <w:rPr>
-          <w:rFonts w:ascii="Libre Baskerville" w:eastAsia="Times New Roman" w:hAnsi="Libre Baskerville" w:cs="Liberation Mono"/>
-          <w:sz w:val="18"/>
-          <w:szCs w:val="18"/>
-        </w:rPr>
-        <w:t>Matrix</w:t>
+        <w:t>, RealMatrix</w:t>
       </w:r>
       <w:r>
         <w:rPr>
@@ -2190,15 +2127,7 @@
           <w:sz w:val="18"/>
           <w:szCs w:val="18"/>
         </w:rPr>
-        <w:t>Real</w:t>
-      </w:r>
-      <w:r>
-        <w:rPr>
-          <w:rFonts w:ascii="Libre Baskerville" w:eastAsia="Times New Roman" w:hAnsi="Libre Baskerville" w:cs="Liberation Mono"/>
-          <w:sz w:val="18"/>
-          <w:szCs w:val="18"/>
-        </w:rPr>
-        <w:t>Matrix</w:t>
+        <w:t>RealMatrix</w:t>
       </w:r>
       <w:proofErr w:type="spellEnd"/>
       <w:r>
@@ -2319,15 +2248,7 @@
           <w:sz w:val="18"/>
           <w:szCs w:val="18"/>
         </w:rPr>
-        <w:t>Number</w:t>
-      </w:r>
-      <w:r>
-        <w:rPr>
-          <w:rFonts w:ascii="Libre Baskerville" w:eastAsia="Times New Roman" w:hAnsi="Libre Baskerville" w:cs="Liberation Mono"/>
-          <w:sz w:val="18"/>
-          <w:szCs w:val="18"/>
-        </w:rPr>
-        <w:t>Matrix</w:t>
+        <w:t>NumberMatrix</w:t>
       </w:r>
       <w:proofErr w:type="spellEnd"/>
       <w:r>
@@ -2353,15 +2274,7 @@
           <w:sz w:val="18"/>
           <w:szCs w:val="18"/>
         </w:rPr>
-        <w:t>Real</w:t>
-      </w:r>
-      <w:r>
-        <w:rPr>
-          <w:rFonts w:ascii="Libre Baskerville" w:eastAsia="Times New Roman" w:hAnsi="Libre Baskerville" w:cs="Liberation Mono"/>
-          <w:sz w:val="18"/>
-          <w:szCs w:val="18"/>
-        </w:rPr>
-        <w:t>Matrix</w:t>
+        <w:t>RealMatrix</w:t>
       </w:r>
       <w:proofErr w:type="spellEnd"/>
       <w:r>
@@ -3008,39 +2921,7 @@
           <w:sz w:val="18"/>
           <w:szCs w:val="18"/>
         </w:rPr>
-        <w:t>scale-</w:t>
-      </w:r>
-      <w:r>
-        <w:rPr>
-          <w:rFonts w:ascii="Libre Baskerville" w:eastAsia="Times New Roman" w:hAnsi="Libre Baskerville" w:cs="Liberation Mono"/>
-          <w:sz w:val="18"/>
-          <w:szCs w:val="18"/>
-        </w:rPr>
-        <w:t xml:space="preserve">matrix </w:t>
-      </w:r>
-      <w:r>
-        <w:rPr>
-          <w:rFonts w:ascii="Libre Baskerville" w:eastAsia="Times New Roman" w:hAnsi="Libre Baskerville" w:cs="Liberation Mono"/>
-          <w:sz w:val="18"/>
-          <w:szCs w:val="18"/>
-        </w:rPr>
-        <w:t>(</w:t>
-      </w:r>
-      <w:r>
-        <w:rPr>
-          <w:rFonts w:ascii="Libre Baskerville" w:eastAsia="Times New Roman" w:hAnsi="Libre Baskerville" w:cs="Liberation Mono"/>
-          <w:sz w:val="18"/>
-          <w:szCs w:val="18"/>
-        </w:rPr>
-        <w:t>Integer</w:t>
-      </w:r>
-      <w:r>
-        <w:rPr>
-          <w:rFonts w:ascii="Libre Baskerville" w:eastAsia="Times New Roman" w:hAnsi="Libre Baskerville" w:cs="Liberation Mono"/>
-          <w:sz w:val="18"/>
-          <w:szCs w:val="18"/>
-        </w:rPr>
-        <w:t>/</w:t>
+        <w:t>scale-matrix (Integer/</w:t>
       </w:r>
       <w:proofErr w:type="spellStart"/>
       <w:r>
@@ -3049,15 +2930,7 @@
           <w:sz w:val="18"/>
           <w:szCs w:val="18"/>
         </w:rPr>
-        <w:t>Int</w:t>
-      </w:r>
-      <w:r>
-        <w:rPr>
-          <w:rFonts w:ascii="Libre Baskerville" w:eastAsia="Times New Roman" w:hAnsi="Libre Baskerville" w:cs="Liberation Mono"/>
-          <w:sz w:val="18"/>
-          <w:szCs w:val="18"/>
-        </w:rPr>
-        <w:t>Matrix</w:t>
+        <w:t>IntMatrix</w:t>
       </w:r>
       <w:proofErr w:type="spellEnd"/>
       <w:r>
@@ -3075,15 +2948,7 @@
           <w:sz w:val="18"/>
           <w:szCs w:val="18"/>
         </w:rPr>
-        <w:t>Int</w:t>
-      </w:r>
-      <w:r>
-        <w:rPr>
-          <w:rFonts w:ascii="Libre Baskerville" w:eastAsia="Times New Roman" w:hAnsi="Libre Baskerville" w:cs="Liberation Mono"/>
-          <w:sz w:val="18"/>
-          <w:szCs w:val="18"/>
-        </w:rPr>
-        <w:t>Matrix</w:t>
+        <w:t>IntMatrix</w:t>
       </w:r>
       <w:proofErr w:type="spellEnd"/>
       <w:r>
@@ -3092,7 +2957,25 @@
           <w:sz w:val="18"/>
           <w:szCs w:val="18"/>
         </w:rPr>
-        <w:t>, Number/</w:t>
+        <w:t xml:space="preserve">, Number/ </w:t>
+      </w:r>
+      <w:proofErr w:type="spellStart"/>
+      <w:r>
+        <w:rPr>
+          <w:rFonts w:ascii="Libre Baskerville" w:eastAsia="Times New Roman" w:hAnsi="Libre Baskerville" w:cs="Liberation Mono"/>
+          <w:sz w:val="18"/>
+          <w:szCs w:val="18"/>
+        </w:rPr>
+        <w:t>RealMatrix</w:t>
+      </w:r>
+      <w:proofErr w:type="spellEnd"/>
+      <w:r>
+        <w:rPr>
+          <w:rFonts w:ascii="Libre Baskerville" w:eastAsia="Times New Roman" w:hAnsi="Libre Baskerville" w:cs="Liberation Mono"/>
+          <w:sz w:val="18"/>
+          <w:szCs w:val="18"/>
+        </w:rPr>
+        <w:sym w:font="Wingdings" w:char="F0F0"/>
       </w:r>
       <w:r>
         <w:rPr>
@@ -3110,40 +2993,6 @@
           <w:szCs w:val="18"/>
         </w:rPr>
         <w:t>RealMatrix</w:t>
-      </w:r>
-      <w:proofErr w:type="spellEnd"/>
-      <w:r>
-        <w:rPr>
-          <w:rFonts w:ascii="Libre Baskerville" w:eastAsia="Times New Roman" w:hAnsi="Libre Baskerville" w:cs="Liberation Mono"/>
-          <w:sz w:val="18"/>
-          <w:szCs w:val="18"/>
-        </w:rPr>
-        <w:sym w:font="Wingdings" w:char="F0F0"/>
-      </w:r>
-      <w:r>
-        <w:rPr>
-          <w:rFonts w:ascii="Libre Baskerville" w:eastAsia="Times New Roman" w:hAnsi="Libre Baskerville" w:cs="Liberation Mono"/>
-          <w:sz w:val="18"/>
-          <w:szCs w:val="18"/>
-        </w:rPr>
-        <w:t xml:space="preserve"> </w:t>
-      </w:r>
-      <w:proofErr w:type="spellStart"/>
-      <w:r>
-        <w:rPr>
-          <w:rFonts w:ascii="Libre Baskerville" w:eastAsia="Times New Roman" w:hAnsi="Libre Baskerville" w:cs="Liberation Mono"/>
-          <w:sz w:val="18"/>
-          <w:szCs w:val="18"/>
-        </w:rPr>
-        <w:t>RealMatri</w:t>
-      </w:r>
-      <w:r>
-        <w:rPr>
-          <w:rFonts w:ascii="Libre Baskerville" w:eastAsia="Times New Roman" w:hAnsi="Libre Baskerville" w:cs="Liberation Mono"/>
-          <w:sz w:val="18"/>
-          <w:szCs w:val="18"/>
-        </w:rPr>
-        <w:t>x</w:t>
       </w:r>
       <w:proofErr w:type="spellEnd"/>
       <w:r>
@@ -3198,13 +3047,23 @@
           <w:szCs w:val="18"/>
         </w:rPr>
       </w:pPr>
-      <w:r>
-        <w:rPr>
-          <w:rFonts w:ascii="Libre Baskerville" w:eastAsia="Times New Roman" w:hAnsi="Libre Baskerville" w:cs="Liberation Mono"/>
-          <w:sz w:val="18"/>
-          <w:szCs w:val="18"/>
-        </w:rPr>
-        <w:t>approximately-equal (</w:t>
+      <w:proofErr w:type="gramStart"/>
+      <w:r>
+        <w:rPr>
+          <w:rFonts w:ascii="Libre Baskerville" w:eastAsia="Times New Roman" w:hAnsi="Libre Baskerville" w:cs="Liberation Mono"/>
+          <w:sz w:val="18"/>
+          <w:szCs w:val="18"/>
+        </w:rPr>
+        <w:t>approximately-equal</w:t>
+      </w:r>
+      <w:proofErr w:type="gramEnd"/>
+      <w:r>
+        <w:rPr>
+          <w:rFonts w:ascii="Libre Baskerville" w:eastAsia="Times New Roman" w:hAnsi="Libre Baskerville" w:cs="Liberation Mono"/>
+          <w:sz w:val="18"/>
+          <w:szCs w:val="18"/>
+        </w:rPr>
+        <w:t xml:space="preserve"> (</w:t>
       </w:r>
       <w:r>
         <w:rPr>
@@ -3543,15 +3402,7 @@
           <w:sz w:val="18"/>
           <w:szCs w:val="18"/>
         </w:rPr>
-        <w:t>Int</w:t>
-      </w:r>
-      <w:r>
-        <w:rPr>
-          <w:rFonts w:ascii="Libre Baskerville" w:eastAsia="Times New Roman" w:hAnsi="Libre Baskerville" w:cs="Liberation Mono"/>
-          <w:sz w:val="18"/>
-          <w:szCs w:val="18"/>
-        </w:rPr>
-        <w:t>Matrix</w:t>
+        <w:t>IntMatrix</w:t>
       </w:r>
       <w:r>
         <w:rPr>
@@ -3578,15 +3429,7 @@
           <w:sz w:val="18"/>
           <w:szCs w:val="18"/>
         </w:rPr>
-        <w:t>Int</w:t>
-      </w:r>
-      <w:r>
-        <w:rPr>
-          <w:rFonts w:ascii="Libre Baskerville" w:eastAsia="Times New Roman" w:hAnsi="Libre Baskerville" w:cs="Liberation Mono"/>
-          <w:sz w:val="18"/>
-          <w:szCs w:val="18"/>
-        </w:rPr>
-        <w:t>Matrix</w:t>
+        <w:t>IntMatrix</w:t>
       </w:r>
       <w:proofErr w:type="spellEnd"/>
       <w:r>
@@ -3604,15 +3447,7 @@
           <w:sz w:val="18"/>
           <w:szCs w:val="18"/>
         </w:rPr>
-        <w:t>Real</w:t>
-      </w:r>
-      <w:r>
-        <w:rPr>
-          <w:rFonts w:ascii="Libre Baskerville" w:eastAsia="Times New Roman" w:hAnsi="Libre Baskerville" w:cs="Liberation Mono"/>
-          <w:sz w:val="18"/>
-          <w:szCs w:val="18"/>
-        </w:rPr>
-        <w:t>Matrix</w:t>
+        <w:t>RealMatrix</w:t>
       </w:r>
       <w:r>
         <w:rPr>
@@ -3639,15 +3474,7 @@
           <w:sz w:val="18"/>
           <w:szCs w:val="18"/>
         </w:rPr>
-        <w:t>Real</w:t>
-      </w:r>
-      <w:r>
-        <w:rPr>
-          <w:rFonts w:ascii="Libre Baskerville" w:eastAsia="Times New Roman" w:hAnsi="Libre Baskerville" w:cs="Liberation Mono"/>
-          <w:sz w:val="18"/>
-          <w:szCs w:val="18"/>
-        </w:rPr>
-        <w:t>Matrix</w:t>
+        <w:t>RealMatrix</w:t>
       </w:r>
       <w:proofErr w:type="spellEnd"/>
       <w:r>
@@ -5398,6 +5225,7 @@
         <w:t>average (</w:t>
       </w:r>
       <w:proofErr w:type="spellStart"/>
+      <w:proofErr w:type="gramStart"/>
       <w:r>
         <w:rPr>
           <w:rFonts w:ascii="Libre Baskerville" w:eastAsia="Times New Roman" w:hAnsi="Libre Baskerville" w:cs="Liberation Mono"/>
@@ -5421,7 +5249,16 @@
           <w:sz w:val="18"/>
           <w:szCs w:val="18"/>
         </w:rPr>
-        <w:t xml:space="preserve"> or </w:t>
+        <w:t xml:space="preserve"> or</w:t>
+      </w:r>
+      <w:proofErr w:type="gramEnd"/>
+      <w:r>
+        <w:rPr>
+          <w:rFonts w:ascii="Libre Baskerville" w:eastAsia="Times New Roman" w:hAnsi="Libre Baskerville" w:cs="Liberation Mono"/>
+          <w:sz w:val="18"/>
+          <w:szCs w:val="18"/>
+        </w:rPr>
+        <w:t xml:space="preserve"> </w:t>
       </w:r>
       <w:proofErr w:type="spellStart"/>
       <w:r>
@@ -5485,6 +5322,7 @@
         <w:t>min (</w:t>
       </w:r>
       <w:proofErr w:type="spellStart"/>
+      <w:proofErr w:type="gramStart"/>
       <w:r>
         <w:rPr>
           <w:rFonts w:ascii="Libre Baskerville" w:eastAsia="Times New Roman" w:hAnsi="Libre Baskerville" w:cs="Liberation Mono"/>
@@ -5508,7 +5346,16 @@
           <w:sz w:val="18"/>
           <w:szCs w:val="18"/>
         </w:rPr>
-        <w:t xml:space="preserve"> or </w:t>
+        <w:t xml:space="preserve"> or</w:t>
+      </w:r>
+      <w:proofErr w:type="gramEnd"/>
+      <w:r>
+        <w:rPr>
+          <w:rFonts w:ascii="Libre Baskerville" w:eastAsia="Times New Roman" w:hAnsi="Libre Baskerville" w:cs="Liberation Mono"/>
+          <w:sz w:val="18"/>
+          <w:szCs w:val="18"/>
+        </w:rPr>
+        <w:t xml:space="preserve"> </w:t>
       </w:r>
       <w:proofErr w:type="spellStart"/>
       <w:r>
@@ -5572,6 +5419,7 @@
         <w:t>max (</w:t>
       </w:r>
       <w:proofErr w:type="spellStart"/>
+      <w:proofErr w:type="gramStart"/>
       <w:r>
         <w:rPr>
           <w:rFonts w:ascii="Libre Baskerville" w:eastAsia="Times New Roman" w:hAnsi="Libre Baskerville" w:cs="Liberation Mono"/>
@@ -5595,7 +5443,16 @@
           <w:sz w:val="18"/>
           <w:szCs w:val="18"/>
         </w:rPr>
-        <w:t xml:space="preserve"> or </w:t>
+        <w:t xml:space="preserve"> or</w:t>
+      </w:r>
+      <w:proofErr w:type="gramEnd"/>
+      <w:r>
+        <w:rPr>
+          <w:rFonts w:ascii="Libre Baskerville" w:eastAsia="Times New Roman" w:hAnsi="Libre Baskerville" w:cs="Liberation Mono"/>
+          <w:sz w:val="18"/>
+          <w:szCs w:val="18"/>
+        </w:rPr>
+        <w:t xml:space="preserve"> </w:t>
       </w:r>
       <w:proofErr w:type="spellStart"/>
       <w:r>
@@ -7411,15 +7268,7 @@
           <w:sz w:val="18"/>
           <w:szCs w:val="18"/>
         </w:rPr>
-        <w:t>Number</w:t>
-      </w:r>
-      <w:r>
-        <w:rPr>
-          <w:rFonts w:ascii="Libre Baskerville" w:eastAsia="Times New Roman" w:hAnsi="Libre Baskerville" w:cs="Liberation Mono"/>
-          <w:sz w:val="18"/>
-          <w:szCs w:val="18"/>
-        </w:rPr>
-        <w:t xml:space="preserve"> </w:t>
+        <w:t xml:space="preserve">Number </w:t>
       </w:r>
       <w:r>
         <w:rPr>
@@ -7476,15 +7325,7 @@
           <w:sz w:val="18"/>
           <w:szCs w:val="18"/>
         </w:rPr>
-        <w:t>Number</w:t>
-      </w:r>
-      <w:r>
-        <w:rPr>
-          <w:rFonts w:ascii="Libre Baskerville" w:eastAsia="Times New Roman" w:hAnsi="Libre Baskerville" w:cs="Liberation Mono"/>
-          <w:sz w:val="18"/>
-          <w:szCs w:val="18"/>
-        </w:rPr>
-        <w:t xml:space="preserve"> </w:t>
+        <w:t xml:space="preserve">Number </w:t>
       </w:r>
       <w:r>
         <w:rPr>
@@ -8553,6 +8394,27 @@
           <w:sz w:val="18"/>
           <w:szCs w:val="18"/>
         </w:rPr>
+        <w:sectPr>
+          <w:type w:val="continuous"/>
+          <w:pgSz w:w="12240" w:h="15840"/>
+          <w:pgMar w:top="720" w:right="720" w:bottom="720" w:left="720" w:header="720" w:footer="720" w:gutter="0"/>
+          <w:cols w:space="720"/>
+          <w:docGrid w:linePitch="360"/>
+        </w:sectPr>
+      </w:pPr>
+    </w:p>
+    <w:p>
+      <w:pPr>
+        <w:pStyle w:val="ListParagraph"/>
+        <w:shd w:val="clear" w:color="auto" w:fill="FFFFFF"/>
+        <w:spacing w:after="120" w:line="240" w:lineRule="auto"/>
+        <w:ind w:left="360"/>
+        <w:textAlignment w:val="baseline"/>
+        <w:rPr>
+          <w:rFonts w:ascii="Libre Baskerville" w:eastAsia="Times New Roman" w:hAnsi="Libre Baskerville" w:cs="Liberation Mono"/>
+          <w:sz w:val="18"/>
+          <w:szCs w:val="18"/>
+        </w:rPr>
       </w:pPr>
     </w:p>
     <w:p>
@@ -8574,7 +8436,15 @@
           <w:sz w:val="18"/>
           <w:szCs w:val="18"/>
         </w:rPr>
-        <w:t>Allowed Glyphs:</w:t>
+        <w:t>Leaf Node</w:t>
+      </w:r>
+      <w:r>
+        <w:rPr>
+          <w:rFonts w:ascii="Libre Baskerville" w:eastAsia="Times New Roman" w:hAnsi="Libre Baskerville" w:cs="Liberation Mono"/>
+          <w:sz w:val="18"/>
+          <w:szCs w:val="18"/>
+        </w:rPr>
+        <w:t>s:</w:t>
       </w:r>
     </w:p>
     <w:p>
@@ -8618,30 +8488,6 @@
         </w:rPr>
         <w:t>oolean constants</w:t>
       </w:r>
-      <w:r>
-        <w:rPr>
-          <w:rFonts w:ascii="Libre Baskerville" w:eastAsia="Times New Roman" w:hAnsi="Libre Baskerville" w:cs="Liberation Mono"/>
-          <w:sz w:val="18"/>
-          <w:szCs w:val="18"/>
-        </w:rPr>
-        <w:t xml:space="preserve">, </w:t>
-      </w:r>
-      <w:r>
-        <w:rPr>
-          <w:rFonts w:ascii="Baskerville Old Face" w:eastAsia="Times New Roman" w:hAnsi="Baskerville Old Face" w:cs="Liberation Mono"/>
-          <w:sz w:val="18"/>
-          <w:szCs w:val="18"/>
-        </w:rPr>
-        <w:t xml:space="preserve">π </w:t>
-      </w:r>
-      <w:r>
-        <w:rPr>
-          <w:rFonts w:ascii="Libre Baskerville" w:eastAsia="Times New Roman" w:hAnsi="Libre Baskerville" w:cs="Liberation Mono"/>
-          <w:sz w:val="18"/>
-          <w:szCs w:val="18"/>
-        </w:rPr>
-        <w:t>and e real constants</w:t>
-      </w:r>
     </w:p>
     <w:p>
       <w:pPr>
@@ -8666,15 +8512,65 @@
           <w:sz w:val="18"/>
           <w:szCs w:val="18"/>
         </w:rPr>
-        <w:t>Digits 0-9</w:t>
-      </w:r>
-      <w:r>
-        <w:rPr>
-          <w:rFonts w:ascii="Libre Baskerville" w:eastAsia="Times New Roman" w:hAnsi="Libre Baskerville" w:cs="Liberation Mono"/>
-          <w:sz w:val="18"/>
-          <w:szCs w:val="18"/>
-        </w:rPr>
-        <w:t>, and a special "E" engineering notation glyph</w:t>
+        <w:t xml:space="preserve">Symbolic </w:t>
+      </w:r>
+      <w:r>
+        <w:rPr>
+          <w:rFonts w:ascii="Baskerville Old Face" w:eastAsia="Times New Roman" w:hAnsi="Baskerville Old Face" w:cs="Liberation Mono"/>
+          <w:sz w:val="18"/>
+          <w:szCs w:val="18"/>
+        </w:rPr>
+        <w:t>π</w:t>
+      </w:r>
+      <w:r>
+        <w:rPr>
+          <w:rFonts w:ascii="Libre Baskerville" w:eastAsia="Times New Roman" w:hAnsi="Libre Baskerville" w:cs="Liberation Mono"/>
+          <w:sz w:val="18"/>
+          <w:szCs w:val="18"/>
+        </w:rPr>
+        <w:t xml:space="preserve">, </w:t>
+      </w:r>
+      <w:r>
+        <w:rPr>
+          <w:rFonts w:ascii="Libre Baskerville" w:eastAsia="Times New Roman" w:hAnsi="Libre Baskerville" w:cs="Liberation Mono"/>
+          <w:sz w:val="18"/>
+          <w:szCs w:val="18"/>
+        </w:rPr>
+        <w:t>e</w:t>
+      </w:r>
+      <w:r>
+        <w:rPr>
+          <w:rFonts w:ascii="Libre Baskerville" w:eastAsia="Times New Roman" w:hAnsi="Libre Baskerville" w:cs="Liberation Mono"/>
+          <w:sz w:val="18"/>
+          <w:szCs w:val="18"/>
+        </w:rPr>
+        <w:t xml:space="preserve">, </w:t>
+      </w:r>
+      <w:r>
+        <w:rPr>
+          <w:rFonts w:ascii="Libre Baskerville" w:eastAsia="Times New Roman" w:hAnsi="Libre Baskerville" w:cs="Liberation Mono"/>
+          <w:sz w:val="18"/>
+          <w:szCs w:val="18"/>
+        </w:rPr>
+        <w:t xml:space="preserve">and </w:t>
+      </w:r>
+      <w:proofErr w:type="spellStart"/>
+      <w:r>
+        <w:rPr>
+          <w:rFonts w:ascii="Libre Baskerville" w:eastAsia="Times New Roman" w:hAnsi="Libre Baskerville" w:cs="Liberation Mono"/>
+          <w:sz w:val="18"/>
+          <w:szCs w:val="18"/>
+        </w:rPr>
+        <w:t>i</w:t>
+      </w:r>
+      <w:proofErr w:type="spellEnd"/>
+      <w:r>
+        <w:rPr>
+          <w:rFonts w:ascii="Libre Baskerville" w:eastAsia="Times New Roman" w:hAnsi="Libre Baskerville" w:cs="Liberation Mono"/>
+          <w:sz w:val="18"/>
+          <w:szCs w:val="18"/>
+        </w:rPr>
+        <w:t xml:space="preserve"> constants</w:t>
       </w:r>
     </w:p>
     <w:p>
@@ -8700,15 +8596,7 @@
           <w:sz w:val="18"/>
           <w:szCs w:val="18"/>
         </w:rPr>
-        <w:t>The decimal point</w:t>
-      </w:r>
-      <w:r>
-        <w:rPr>
-          <w:rFonts w:ascii="Libre Baskerville" w:eastAsia="Times New Roman" w:hAnsi="Libre Baskerville" w:cs="Liberation Mono"/>
-          <w:sz w:val="18"/>
-          <w:szCs w:val="18"/>
-        </w:rPr>
-        <w:t xml:space="preserve"> and comma</w:t>
+        <w:t>Digits 0-9</w:t>
       </w:r>
     </w:p>
     <w:p>
@@ -8734,7 +8622,15 @@
           <w:sz w:val="18"/>
           <w:szCs w:val="18"/>
         </w:rPr>
-        <w:t>Curly braces, square brackets, parentheses</w:t>
+        <w:t>A</w:t>
+      </w:r>
+      <w:r>
+        <w:rPr>
+          <w:rFonts w:ascii="Libre Baskerville" w:eastAsia="Times New Roman" w:hAnsi="Libre Baskerville" w:cs="Liberation Mono"/>
+          <w:sz w:val="18"/>
+          <w:szCs w:val="18"/>
+        </w:rPr>
+        <w:t xml:space="preserve"> special "E" engineering notation glyph</w:t>
       </w:r>
     </w:p>
     <w:p>
@@ -8760,7 +8656,7 @@
           <w:sz w:val="18"/>
           <w:szCs w:val="18"/>
         </w:rPr>
-        <w:t>Double-quotes</w:t>
+        <w:t>A decimal point</w:t>
       </w:r>
     </w:p>
     <w:p>
@@ -8786,7 +8682,7 @@
           <w:sz w:val="18"/>
           <w:szCs w:val="18"/>
         </w:rPr>
-        <w:t>+, -, *, %, |, &amp;, =, &lt;, &gt;, !</w:t>
+        <w:t>A comma</w:t>
       </w:r>
     </w:p>
     <w:p>
@@ -8812,7 +8708,7 @@
           <w:sz w:val="18"/>
           <w:szCs w:val="18"/>
         </w:rPr>
-        <w:t>Any UTF-16 characters (if between quotes)</w:t>
+        <w:t>A left or right parenthesis or bracket</w:t>
       </w:r>
     </w:p>
     <w:p>
@@ -8838,7 +8734,7 @@
           <w:sz w:val="18"/>
           <w:szCs w:val="18"/>
         </w:rPr>
-        <w:t>Any UTF-16 letters (outside quotes, treated as variable names)</w:t>
+        <w:t>A double-quote mark</w:t>
       </w:r>
     </w:p>
     <w:p>
@@ -8864,8 +8760,18 @@
           <w:sz w:val="18"/>
           <w:szCs w:val="18"/>
         </w:rPr>
-        <w:t>Base/Exponent constructions (with subexpressions)</w:t>
-      </w:r>
+        <w:t>Operators: +, -, /, *, %, |, &amp;, =, &lt;, &gt;</w:t>
+      </w:r>
+      <w:proofErr w:type="gramStart"/>
+      <w:r>
+        <w:rPr>
+          <w:rFonts w:ascii="Libre Baskerville" w:eastAsia="Times New Roman" w:hAnsi="Libre Baskerville" w:cs="Liberation Mono"/>
+          <w:sz w:val="18"/>
+          <w:szCs w:val="18"/>
+        </w:rPr>
+        <w:t>, !</w:t>
+      </w:r>
+      <w:proofErr w:type="gramEnd"/>
     </w:p>
     <w:p>
       <w:pPr>
@@ -8890,7 +8796,15 @@
           <w:sz w:val="18"/>
           <w:szCs w:val="18"/>
         </w:rPr>
-        <w:t>Fraction constructions (with subexpressions)</w:t>
+        <w:t xml:space="preserve">Any UTF-16 </w:t>
+      </w:r>
+      <w:r>
+        <w:rPr>
+          <w:rFonts w:ascii="Libre Baskerville" w:eastAsia="Times New Roman" w:hAnsi="Libre Baskerville" w:cs="Liberation Mono"/>
+          <w:sz w:val="18"/>
+          <w:szCs w:val="18"/>
+        </w:rPr>
+        <w:t>"letter"</w:t>
       </w:r>
     </w:p>
     <w:p>
@@ -8916,7 +8830,50 @@
           <w:sz w:val="18"/>
           <w:szCs w:val="18"/>
         </w:rPr>
-        <w:t>Radical constructions (with subexpressions)</w:t>
+        <w:t>Any UTF-16 character not specified above</w:t>
+      </w:r>
+    </w:p>
+    <w:p>
+      <w:pPr>
+        <w:pStyle w:val="ListParagraph"/>
+        <w:shd w:val="clear" w:color="auto" w:fill="FFFFFF"/>
+        <w:spacing w:after="120" w:line="240" w:lineRule="auto"/>
+        <w:ind w:left="990"/>
+        <w:textAlignment w:val="baseline"/>
+        <w:rPr>
+          <w:rFonts w:ascii="Libre Baskerville" w:eastAsia="Times New Roman" w:hAnsi="Libre Baskerville" w:cs="Liberation Mono"/>
+          <w:sz w:val="18"/>
+          <w:szCs w:val="18"/>
+        </w:rPr>
+      </w:pPr>
+    </w:p>
+    <w:p>
+      <w:pPr>
+        <w:pStyle w:val="ListParagraph"/>
+        <w:shd w:val="clear" w:color="auto" w:fill="FFFFFF"/>
+        <w:spacing w:after="0" w:line="240" w:lineRule="auto"/>
+        <w:ind w:left="360"/>
+        <w:textAlignment w:val="baseline"/>
+        <w:rPr>
+          <w:rFonts w:ascii="Libre Baskerville" w:eastAsia="Times New Roman" w:hAnsi="Libre Baskerville" w:cs="Liberation Mono"/>
+          <w:sz w:val="18"/>
+          <w:szCs w:val="18"/>
+        </w:rPr>
+        <w:sectPr>
+          <w:type w:val="continuous"/>
+          <w:pgSz w:w="12240" w:h="15840"/>
+          <w:pgMar w:top="720" w:right="720" w:bottom="720" w:left="720" w:header="720" w:footer="720" w:gutter="0"/>
+          <w:cols w:space="720"/>
+          <w:docGrid w:linePitch="360"/>
+        </w:sectPr>
+      </w:pPr>
+      <w:r>
+        <w:rPr>
+          <w:rFonts w:ascii="Libre Baskerville" w:eastAsia="Times New Roman" w:hAnsi="Libre Baskerville" w:cs="Liberation Mono"/>
+          <w:sz w:val="18"/>
+          <w:szCs w:val="18"/>
+        </w:rPr>
+        <w:t>Branch Nodes</w:t>
       </w:r>
     </w:p>
     <w:p>
@@ -8942,7 +8899,7 @@
           <w:sz w:val="18"/>
           <w:szCs w:val="18"/>
         </w:rPr>
-        <w:t>If-Then-Else constructions (with subexpressions)</w:t>
+        <w:t>Vector constructions (with sub-expressions)</w:t>
       </w:r>
     </w:p>
     <w:p>
@@ -8968,7 +8925,7 @@
           <w:sz w:val="18"/>
           <w:szCs w:val="18"/>
         </w:rPr>
-        <w:t>Case constructions (with subexpressions)</w:t>
+        <w:t>Matrix constructions (with sub-expressions)</w:t>
       </w:r>
     </w:p>
     <w:p>
@@ -8994,6 +8951,92 @@
           <w:sz w:val="18"/>
           <w:szCs w:val="18"/>
         </w:rPr>
+        <w:t>Base with exponent construction (with sub-expressions</w:t>
+      </w:r>
+      <w:r>
+        <w:rPr>
+          <w:rFonts w:ascii="Libre Baskerville" w:eastAsia="Times New Roman" w:hAnsi="Libre Baskerville" w:cs="Liberation Mono"/>
+          <w:sz w:val="18"/>
+          <w:szCs w:val="18"/>
+        </w:rPr>
+        <w:t>)</w:t>
+      </w:r>
+    </w:p>
+    <w:p>
+      <w:pPr>
+        <w:pStyle w:val="ListParagraph"/>
+        <w:numPr>
+          <w:ilvl w:val="0"/>
+          <w:numId w:val="10"/>
+        </w:numPr>
+        <w:shd w:val="clear" w:color="auto" w:fill="FFFFFF"/>
+        <w:spacing w:after="120" w:line="240" w:lineRule="auto"/>
+        <w:ind w:left="990"/>
+        <w:textAlignment w:val="baseline"/>
+        <w:rPr>
+          <w:rFonts w:ascii="Libre Baskerville" w:eastAsia="Times New Roman" w:hAnsi="Libre Baskerville" w:cs="Liberation Mono"/>
+          <w:sz w:val="18"/>
+          <w:szCs w:val="18"/>
+        </w:rPr>
+      </w:pPr>
+      <w:r>
+        <w:rPr>
+          <w:rFonts w:ascii="Libre Baskerville" w:eastAsia="Times New Roman" w:hAnsi="Libre Baskerville" w:cs="Liberation Mono"/>
+          <w:sz w:val="18"/>
+          <w:szCs w:val="18"/>
+        </w:rPr>
+        <w:t>If-Then-Else constructions (with subexpressions)</w:t>
+      </w:r>
+    </w:p>
+    <w:p>
+      <w:pPr>
+        <w:pStyle w:val="ListParagraph"/>
+        <w:numPr>
+          <w:ilvl w:val="0"/>
+          <w:numId w:val="10"/>
+        </w:numPr>
+        <w:shd w:val="clear" w:color="auto" w:fill="FFFFFF"/>
+        <w:spacing w:after="120" w:line="240" w:lineRule="auto"/>
+        <w:ind w:left="990"/>
+        <w:textAlignment w:val="baseline"/>
+        <w:rPr>
+          <w:rFonts w:ascii="Libre Baskerville" w:eastAsia="Times New Roman" w:hAnsi="Libre Baskerville" w:cs="Liberation Mono"/>
+          <w:sz w:val="18"/>
+          <w:szCs w:val="18"/>
+        </w:rPr>
+      </w:pPr>
+      <w:r>
+        <w:rPr>
+          <w:rFonts w:ascii="Libre Baskerville" w:eastAsia="Times New Roman" w:hAnsi="Libre Baskerville" w:cs="Liberation Mono"/>
+          <w:sz w:val="18"/>
+          <w:szCs w:val="18"/>
+        </w:rPr>
+        <w:t>Case constructions (with subexpressions)</w:t>
+      </w:r>
+    </w:p>
+    <w:p>
+      <w:pPr>
+        <w:pStyle w:val="ListParagraph"/>
+        <w:numPr>
+          <w:ilvl w:val="0"/>
+          <w:numId w:val="10"/>
+        </w:numPr>
+        <w:shd w:val="clear" w:color="auto" w:fill="FFFFFF"/>
+        <w:spacing w:after="120" w:line="240" w:lineRule="auto"/>
+        <w:ind w:left="990"/>
+        <w:textAlignment w:val="baseline"/>
+        <w:rPr>
+          <w:rFonts w:ascii="Libre Baskerville" w:eastAsia="Times New Roman" w:hAnsi="Libre Baskerville" w:cs="Liberation Mono"/>
+          <w:sz w:val="18"/>
+          <w:szCs w:val="18"/>
+        </w:rPr>
+      </w:pPr>
+      <w:r>
+        <w:rPr>
+          <w:rFonts w:ascii="Libre Baskerville" w:eastAsia="Times New Roman" w:hAnsi="Libre Baskerville" w:cs="Liberation Mono"/>
+          <w:sz w:val="18"/>
+          <w:szCs w:val="18"/>
+        </w:rPr>
         <w:t>Function invocations (with a subexpression</w:t>
       </w:r>
       <w:r>
@@ -9025,6 +9068,37 @@
     </w:p>
     <w:p>
       <w:pPr>
+        <w:shd w:val="clear" w:color="auto" w:fill="FFFFFF"/>
+        <w:spacing w:after="120" w:line="240" w:lineRule="auto"/>
+        <w:textAlignment w:val="baseline"/>
+        <w:rPr>
+          <w:rFonts w:ascii="Libre Baskerville" w:eastAsia="Times New Roman" w:hAnsi="Libre Baskerville" w:cs="Liberation Mono"/>
+          <w:sz w:val="18"/>
+          <w:szCs w:val="18"/>
+        </w:rPr>
+        <w:sectPr>
+          <w:type w:val="continuous"/>
+          <w:pgSz w:w="12240" w:h="15840"/>
+          <w:pgMar w:top="720" w:right="720" w:bottom="720" w:left="720" w:header="720" w:footer="720" w:gutter="0"/>
+          <w:cols w:space="720"/>
+          <w:docGrid w:linePitch="360"/>
+        </w:sectPr>
+      </w:pPr>
+    </w:p>
+    <w:p>
+      <w:pPr>
+        <w:shd w:val="clear" w:color="auto" w:fill="FFFFFF"/>
+        <w:spacing w:after="120" w:line="240" w:lineRule="auto"/>
+        <w:textAlignment w:val="baseline"/>
+        <w:rPr>
+          <w:rFonts w:ascii="Libre Baskerville" w:eastAsia="Times New Roman" w:hAnsi="Libre Baskerville" w:cs="Liberation Mono"/>
+          <w:sz w:val="18"/>
+          <w:szCs w:val="18"/>
+        </w:rPr>
+      </w:pPr>
+    </w:p>
+    <w:p>
+      <w:pPr>
         <w:pStyle w:val="ListParagraph"/>
         <w:shd w:val="clear" w:color="auto" w:fill="FFFFFF"/>
         <w:spacing w:after="120" w:line="240" w:lineRule="auto"/>
@@ -9067,6 +9141,27 @@
         </w:rPr>
         <w:br w:type="page"/>
       </w:r>
+    </w:p>
+    <w:p>
+      <w:pPr>
+        <w:pStyle w:val="ListParagraph"/>
+        <w:shd w:val="clear" w:color="auto" w:fill="FFFFFF"/>
+        <w:spacing w:after="120" w:line="240" w:lineRule="auto"/>
+        <w:ind w:left="0"/>
+        <w:textAlignment w:val="baseline"/>
+        <w:rPr>
+          <w:rFonts w:ascii="Libre Baskerville" w:eastAsia="Times New Roman" w:hAnsi="Libre Baskerville" w:cs="Liberation Mono"/>
+          <w:sz w:val="18"/>
+          <w:szCs w:val="18"/>
+        </w:rPr>
+        <w:sectPr>
+          <w:type w:val="continuous"/>
+          <w:pgSz w:w="12240" w:h="15840"/>
+          <w:pgMar w:top="720" w:right="720" w:bottom="720" w:left="720" w:header="720" w:footer="720" w:gutter="0"/>
+          <w:cols w:num="2" w:space="720"/>
+          <w:docGrid w:linePitch="360"/>
+        </w:sectPr>
+      </w:pPr>
     </w:p>
     <w:p>
       <w:pPr>
@@ -9122,7 +9217,7 @@
                     <pic:cNvPicPr/>
                   </pic:nvPicPr>
                   <pic:blipFill>
-                    <a:blip r:embed="rId7"/>
+                    <a:blip r:embed="rId8"/>
                     <a:stretch>
                       <a:fillRect/>
                     </a:stretch>
@@ -9174,7 +9269,7 @@
                     <pic:cNvPicPr/>
                   </pic:nvPicPr>
                   <pic:blipFill>
-                    <a:blip r:embed="rId8"/>
+                    <a:blip r:embed="rId9"/>
                     <a:stretch>
                       <a:fillRect/>
                     </a:stretch>
@@ -9226,7 +9321,7 @@
                     <pic:cNvPicPr/>
                   </pic:nvPicPr>
                   <pic:blipFill>
-                    <a:blip r:embed="rId9"/>
+                    <a:blip r:embed="rId10"/>
                     <a:stretch>
                       <a:fillRect/>
                     </a:stretch>
@@ -9278,7 +9373,7 @@
                     <pic:cNvPicPr/>
                   </pic:nvPicPr>
                   <pic:blipFill>
-                    <a:blip r:embed="rId10"/>
+                    <a:blip r:embed="rId11"/>
                     <a:stretch>
                       <a:fillRect/>
                     </a:stretch>
@@ -9330,7 +9425,7 @@
                     <pic:cNvPicPr/>
                   </pic:nvPicPr>
                   <pic:blipFill>
-                    <a:blip r:embed="rId11"/>
+                    <a:blip r:embed="rId12"/>
                     <a:stretch>
                       <a:fillRect/>
                     </a:stretch>
@@ -9373,7 +9468,7 @@
                     <pic:cNvPicPr/>
                   </pic:nvPicPr>
                   <pic:blipFill>
-                    <a:blip r:embed="rId12"/>
+                    <a:blip r:embed="rId13"/>
                     <a:stretch>
                       <a:fillRect/>
                     </a:stretch>
@@ -9425,7 +9520,7 @@
                     <pic:cNvPicPr/>
                   </pic:nvPicPr>
                   <pic:blipFill>
-                    <a:blip r:embed="rId13"/>
+                    <a:blip r:embed="rId14"/>
                     <a:stretch>
                       <a:fillRect/>
                     </a:stretch>
@@ -9446,11 +9541,964 @@
         </w:drawing>
       </w:r>
     </w:p>
+    <w:p>
+      <w:pPr>
+        <w:rPr>
+          <w:rFonts w:ascii="Libre Baskerville" w:eastAsia="Times New Roman" w:hAnsi="Libre Baskerville" w:cs="Liberation Mono"/>
+          <w:sz w:val="18"/>
+          <w:szCs w:val="18"/>
+        </w:rPr>
+      </w:pPr>
+      <w:r>
+        <w:rPr>
+          <w:rFonts w:ascii="Libre Baskerville" w:eastAsia="Times New Roman" w:hAnsi="Libre Baskerville" w:cs="Liberation Mono"/>
+          <w:sz w:val="18"/>
+          <w:szCs w:val="18"/>
+        </w:rPr>
+        <w:br w:type="page"/>
+      </w:r>
+    </w:p>
+    <w:p>
+      <w:pPr>
+        <w:rPr>
+          <w:rFonts w:ascii="Libre Baskerville" w:eastAsia="Times New Roman" w:hAnsi="Libre Baskerville" w:cs="Liberation Mono"/>
+          <w:sz w:val="18"/>
+          <w:szCs w:val="18"/>
+        </w:rPr>
+      </w:pPr>
+      <w:r>
+        <w:rPr>
+          <w:rFonts w:ascii="Libre Baskerville" w:eastAsia="Times New Roman" w:hAnsi="Libre Baskerville" w:cs="Liberation Mono"/>
+          <w:sz w:val="18"/>
+          <w:szCs w:val="18"/>
+        </w:rPr>
+        <w:lastRenderedPageBreak/>
+        <w:t>Word Editor</w:t>
+      </w:r>
+    </w:p>
+    <w:p>
+      <w:pPr>
+        <w:rPr>
+          <w:rFonts w:ascii="Libre Baskerville" w:eastAsia="Times New Roman" w:hAnsi="Libre Baskerville" w:cs="Liberation Mono"/>
+          <w:sz w:val="18"/>
+          <w:szCs w:val="18"/>
+        </w:rPr>
+      </w:pPr>
+      <w:r>
+        <w:rPr>
+          <w:rFonts w:ascii="Libre Baskerville" w:eastAsia="Times New Roman" w:hAnsi="Libre Baskerville" w:cs="Liberation Mono"/>
+          <w:sz w:val="18"/>
+          <w:szCs w:val="18"/>
+        </w:rPr>
+        <w:drawing>
+          <wp:inline distT="0" distB="0" distL="0" distR="0" wp14:anchorId="6F4E800D" wp14:editId="5A32A781">
+            <wp:extent cx="3200400" cy="777240"/>
+            <wp:effectExtent l="0" t="0" r="0" b="3810"/>
+            <wp:docPr id="1212050877" name="Picture 1" descr="A screenshot of a computer&#10;&#10;Description automatically generated"/>
+            <wp:cNvGraphicFramePr>
+              <a:graphicFrameLocks xmlns:a="http://schemas.openxmlformats.org/drawingml/2006/main" noChangeAspect="1"/>
+            </wp:cNvGraphicFramePr>
+            <a:graphic xmlns:a="http://schemas.openxmlformats.org/drawingml/2006/main">
+              <a:graphicData uri="http://schemas.openxmlformats.org/drawingml/2006/picture">
+                <pic:pic xmlns:pic="http://schemas.openxmlformats.org/drawingml/2006/picture">
+                  <pic:nvPicPr>
+                    <pic:cNvPr id="1212050877" name="Picture 1" descr="A screenshot of a computer&#10;&#10;Description automatically generated"/>
+                    <pic:cNvPicPr/>
+                  </pic:nvPicPr>
+                  <pic:blipFill>
+                    <a:blip r:embed="rId15"/>
+                    <a:stretch>
+                      <a:fillRect/>
+                    </a:stretch>
+                  </pic:blipFill>
+                  <pic:spPr>
+                    <a:xfrm>
+                      <a:off x="0" y="0"/>
+                      <a:ext cx="3200400" cy="777240"/>
+                    </a:xfrm>
+                    <a:prstGeom prst="rect">
+                      <a:avLst/>
+                    </a:prstGeom>
+                  </pic:spPr>
+                </pic:pic>
+              </a:graphicData>
+            </a:graphic>
+          </wp:inline>
+        </w:drawing>
+      </w:r>
+      <w:r>
+        <w:rPr>
+          <w:rFonts w:ascii="Libre Baskerville" w:eastAsia="Times New Roman" w:hAnsi="Libre Baskerville" w:cs="Liberation Mono"/>
+          <w:sz w:val="18"/>
+          <w:szCs w:val="18"/>
+        </w:rPr>
+        <w:drawing>
+          <wp:inline distT="0" distB="0" distL="0" distR="0" wp14:anchorId="2B40C54E" wp14:editId="6450D415">
+            <wp:extent cx="3200400" cy="978408"/>
+            <wp:effectExtent l="0" t="0" r="0" b="0"/>
+            <wp:docPr id="1115845422" name="Picture 1" descr="A screenshot of a computer&#10;&#10;Description automatically generated"/>
+            <wp:cNvGraphicFramePr>
+              <a:graphicFrameLocks xmlns:a="http://schemas.openxmlformats.org/drawingml/2006/main" noChangeAspect="1"/>
+            </wp:cNvGraphicFramePr>
+            <a:graphic xmlns:a="http://schemas.openxmlformats.org/drawingml/2006/main">
+              <a:graphicData uri="http://schemas.openxmlformats.org/drawingml/2006/picture">
+                <pic:pic xmlns:pic="http://schemas.openxmlformats.org/drawingml/2006/picture">
+                  <pic:nvPicPr>
+                    <pic:cNvPr id="1115845422" name="Picture 1" descr="A screenshot of a computer&#10;&#10;Description automatically generated"/>
+                    <pic:cNvPicPr/>
+                  </pic:nvPicPr>
+                  <pic:blipFill>
+                    <a:blip r:embed="rId16"/>
+                    <a:stretch>
+                      <a:fillRect/>
+                    </a:stretch>
+                  </pic:blipFill>
+                  <pic:spPr>
+                    <a:xfrm>
+                      <a:off x="0" y="0"/>
+                      <a:ext cx="3200400" cy="978408"/>
+                    </a:xfrm>
+                    <a:prstGeom prst="rect">
+                      <a:avLst/>
+                    </a:prstGeom>
+                  </pic:spPr>
+                </pic:pic>
+              </a:graphicData>
+            </a:graphic>
+          </wp:inline>
+        </w:drawing>
+      </w:r>
+      <w:r>
+        <w:rPr>
+          <w:rFonts w:ascii="Libre Baskerville" w:eastAsia="Times New Roman" w:hAnsi="Libre Baskerville" w:cs="Liberation Mono"/>
+          <w:sz w:val="18"/>
+          <w:szCs w:val="18"/>
+        </w:rPr>
+        <w:drawing>
+          <wp:inline distT="0" distB="0" distL="0" distR="0" wp14:anchorId="5CA2F649" wp14:editId="6CB45966">
+            <wp:extent cx="3200400" cy="603504"/>
+            <wp:effectExtent l="0" t="0" r="0" b="6350"/>
+            <wp:docPr id="1768085472" name="Picture 1" descr="A group of letters in squares&#10;&#10;Description automatically generated"/>
+            <wp:cNvGraphicFramePr>
+              <a:graphicFrameLocks xmlns:a="http://schemas.openxmlformats.org/drawingml/2006/main" noChangeAspect="1"/>
+            </wp:cNvGraphicFramePr>
+            <a:graphic xmlns:a="http://schemas.openxmlformats.org/drawingml/2006/main">
+              <a:graphicData uri="http://schemas.openxmlformats.org/drawingml/2006/picture">
+                <pic:pic xmlns:pic="http://schemas.openxmlformats.org/drawingml/2006/picture">
+                  <pic:nvPicPr>
+                    <pic:cNvPr id="1768085472" name="Picture 1" descr="A group of letters in squares&#10;&#10;Description automatically generated"/>
+                    <pic:cNvPicPr/>
+                  </pic:nvPicPr>
+                  <pic:blipFill>
+                    <a:blip r:embed="rId17"/>
+                    <a:stretch>
+                      <a:fillRect/>
+                    </a:stretch>
+                  </pic:blipFill>
+                  <pic:spPr>
+                    <a:xfrm>
+                      <a:off x="0" y="0"/>
+                      <a:ext cx="3200400" cy="603504"/>
+                    </a:xfrm>
+                    <a:prstGeom prst="rect">
+                      <a:avLst/>
+                    </a:prstGeom>
+                  </pic:spPr>
+                </pic:pic>
+              </a:graphicData>
+            </a:graphic>
+          </wp:inline>
+        </w:drawing>
+      </w:r>
+      <w:r>
+        <w:rPr>
+          <w:rFonts w:ascii="Libre Baskerville" w:eastAsia="Times New Roman" w:hAnsi="Libre Baskerville" w:cs="Liberation Mono"/>
+          <w:sz w:val="18"/>
+          <w:szCs w:val="18"/>
+        </w:rPr>
+        <w:drawing>
+          <wp:inline distT="0" distB="0" distL="0" distR="0" wp14:anchorId="78E6EECF" wp14:editId="5DD69CE8">
+            <wp:extent cx="3200400" cy="2706624"/>
+            <wp:effectExtent l="0" t="0" r="0" b="0"/>
+            <wp:docPr id="1655532951" name="Picture 1" descr="A screenshot of a computer&#10;&#10;Description automatically generated"/>
+            <wp:cNvGraphicFramePr>
+              <a:graphicFrameLocks xmlns:a="http://schemas.openxmlformats.org/drawingml/2006/main" noChangeAspect="1"/>
+            </wp:cNvGraphicFramePr>
+            <a:graphic xmlns:a="http://schemas.openxmlformats.org/drawingml/2006/main">
+              <a:graphicData uri="http://schemas.openxmlformats.org/drawingml/2006/picture">
+                <pic:pic xmlns:pic="http://schemas.openxmlformats.org/drawingml/2006/picture">
+                  <pic:nvPicPr>
+                    <pic:cNvPr id="1655532951" name="Picture 1" descr="A screenshot of a computer&#10;&#10;Description automatically generated"/>
+                    <pic:cNvPicPr/>
+                  </pic:nvPicPr>
+                  <pic:blipFill>
+                    <a:blip r:embed="rId18"/>
+                    <a:stretch>
+                      <a:fillRect/>
+                    </a:stretch>
+                  </pic:blipFill>
+                  <pic:spPr>
+                    <a:xfrm>
+                      <a:off x="0" y="0"/>
+                      <a:ext cx="3200400" cy="2706624"/>
+                    </a:xfrm>
+                    <a:prstGeom prst="rect">
+                      <a:avLst/>
+                    </a:prstGeom>
+                  </pic:spPr>
+                </pic:pic>
+              </a:graphicData>
+            </a:graphic>
+          </wp:inline>
+        </w:drawing>
+      </w:r>
+      <w:r>
+        <w:rPr>
+          <w:rFonts w:ascii="Libre Baskerville" w:eastAsia="Times New Roman" w:hAnsi="Libre Baskerville" w:cs="Liberation Mono"/>
+          <w:sz w:val="18"/>
+          <w:szCs w:val="18"/>
+        </w:rPr>
+        <w:drawing>
+          <wp:inline distT="0" distB="0" distL="0" distR="0" wp14:anchorId="192FDB2B" wp14:editId="0D4E5E0E">
+            <wp:extent cx="3200400" cy="758952"/>
+            <wp:effectExtent l="0" t="0" r="0" b="3175"/>
+            <wp:docPr id="8348740" name="Picture 1" descr="A screenshot of a computer&#10;&#10;Description automatically generated"/>
+            <wp:cNvGraphicFramePr>
+              <a:graphicFrameLocks xmlns:a="http://schemas.openxmlformats.org/drawingml/2006/main" noChangeAspect="1"/>
+            </wp:cNvGraphicFramePr>
+            <a:graphic xmlns:a="http://schemas.openxmlformats.org/drawingml/2006/main">
+              <a:graphicData uri="http://schemas.openxmlformats.org/drawingml/2006/picture">
+                <pic:pic xmlns:pic="http://schemas.openxmlformats.org/drawingml/2006/picture">
+                  <pic:nvPicPr>
+                    <pic:cNvPr id="8348740" name="Picture 1" descr="A screenshot of a computer&#10;&#10;Description automatically generated"/>
+                    <pic:cNvPicPr/>
+                  </pic:nvPicPr>
+                  <pic:blipFill>
+                    <a:blip r:embed="rId19"/>
+                    <a:stretch>
+                      <a:fillRect/>
+                    </a:stretch>
+                  </pic:blipFill>
+                  <pic:spPr>
+                    <a:xfrm>
+                      <a:off x="0" y="0"/>
+                      <a:ext cx="3200400" cy="758952"/>
+                    </a:xfrm>
+                    <a:prstGeom prst="rect">
+                      <a:avLst/>
+                    </a:prstGeom>
+                  </pic:spPr>
+                </pic:pic>
+              </a:graphicData>
+            </a:graphic>
+          </wp:inline>
+        </w:drawing>
+      </w:r>
+      <w:r>
+        <w:rPr>
+          <w:rFonts w:ascii="Libre Baskerville" w:eastAsia="Times New Roman" w:hAnsi="Libre Baskerville" w:cs="Liberation Mono"/>
+          <w:sz w:val="18"/>
+          <w:szCs w:val="18"/>
+        </w:rPr>
+        <w:drawing>
+          <wp:inline distT="0" distB="0" distL="0" distR="0" wp14:anchorId="7BAFD21E" wp14:editId="1250A922">
+            <wp:extent cx="3200400" cy="603504"/>
+            <wp:effectExtent l="0" t="0" r="0" b="6350"/>
+            <wp:docPr id="2017978374" name="Picture 1" descr="A group of symbols on a grey background&#10;&#10;Description automatically generated"/>
+            <wp:cNvGraphicFramePr>
+              <a:graphicFrameLocks xmlns:a="http://schemas.openxmlformats.org/drawingml/2006/main" noChangeAspect="1"/>
+            </wp:cNvGraphicFramePr>
+            <a:graphic xmlns:a="http://schemas.openxmlformats.org/drawingml/2006/main">
+              <a:graphicData uri="http://schemas.openxmlformats.org/drawingml/2006/picture">
+                <pic:pic xmlns:pic="http://schemas.openxmlformats.org/drawingml/2006/picture">
+                  <pic:nvPicPr>
+                    <pic:cNvPr id="2017978374" name="Picture 1" descr="A group of symbols on a grey background&#10;&#10;Description automatically generated"/>
+                    <pic:cNvPicPr/>
+                  </pic:nvPicPr>
+                  <pic:blipFill>
+                    <a:blip r:embed="rId20"/>
+                    <a:stretch>
+                      <a:fillRect/>
+                    </a:stretch>
+                  </pic:blipFill>
+                  <pic:spPr>
+                    <a:xfrm>
+                      <a:off x="0" y="0"/>
+                      <a:ext cx="3200400" cy="603504"/>
+                    </a:xfrm>
+                    <a:prstGeom prst="rect">
+                      <a:avLst/>
+                    </a:prstGeom>
+                  </pic:spPr>
+                </pic:pic>
+              </a:graphicData>
+            </a:graphic>
+          </wp:inline>
+        </w:drawing>
+      </w:r>
+      <w:r>
+        <w:rPr>
+          <w:rFonts w:ascii="Libre Baskerville" w:eastAsia="Times New Roman" w:hAnsi="Libre Baskerville" w:cs="Liberation Mono"/>
+          <w:sz w:val="18"/>
+          <w:szCs w:val="18"/>
+        </w:rPr>
+        <w:drawing>
+          <wp:inline distT="0" distB="0" distL="0" distR="0" wp14:anchorId="7BDDB10F" wp14:editId="1A3786C3">
+            <wp:extent cx="2743200" cy="274320"/>
+            <wp:effectExtent l="0" t="0" r="0" b="0"/>
+            <wp:docPr id="528548840" name="Picture 1"/>
+            <wp:cNvGraphicFramePr>
+              <a:graphicFrameLocks xmlns:a="http://schemas.openxmlformats.org/drawingml/2006/main" noChangeAspect="1"/>
+            </wp:cNvGraphicFramePr>
+            <a:graphic xmlns:a="http://schemas.openxmlformats.org/drawingml/2006/main">
+              <a:graphicData uri="http://schemas.openxmlformats.org/drawingml/2006/picture">
+                <pic:pic xmlns:pic="http://schemas.openxmlformats.org/drawingml/2006/picture">
+                  <pic:nvPicPr>
+                    <pic:cNvPr id="528548840" name=""/>
+                    <pic:cNvPicPr/>
+                  </pic:nvPicPr>
+                  <pic:blipFill>
+                    <a:blip r:embed="rId21"/>
+                    <a:stretch>
+                      <a:fillRect/>
+                    </a:stretch>
+                  </pic:blipFill>
+                  <pic:spPr>
+                    <a:xfrm>
+                      <a:off x="0" y="0"/>
+                      <a:ext cx="2743200" cy="274320"/>
+                    </a:xfrm>
+                    <a:prstGeom prst="rect">
+                      <a:avLst/>
+                    </a:prstGeom>
+                  </pic:spPr>
+                </pic:pic>
+              </a:graphicData>
+            </a:graphic>
+          </wp:inline>
+        </w:drawing>
+      </w:r>
+      <w:r>
+        <w:rPr>
+          <w:rFonts w:ascii="Libre Baskerville" w:eastAsia="Times New Roman" w:hAnsi="Libre Baskerville" w:cs="Liberation Mono"/>
+          <w:sz w:val="18"/>
+          <w:szCs w:val="18"/>
+        </w:rPr>
+        <w:drawing>
+          <wp:inline distT="0" distB="0" distL="0" distR="0" wp14:anchorId="6F753344" wp14:editId="1B911329">
+            <wp:extent cx="3200400" cy="1956816"/>
+            <wp:effectExtent l="0" t="0" r="0" b="5715"/>
+            <wp:docPr id="65655317" name="Picture 1" descr="A screenshot of a computer&#10;&#10;Description automatically generated"/>
+            <wp:cNvGraphicFramePr>
+              <a:graphicFrameLocks xmlns:a="http://schemas.openxmlformats.org/drawingml/2006/main" noChangeAspect="1"/>
+            </wp:cNvGraphicFramePr>
+            <a:graphic xmlns:a="http://schemas.openxmlformats.org/drawingml/2006/main">
+              <a:graphicData uri="http://schemas.openxmlformats.org/drawingml/2006/picture">
+                <pic:pic xmlns:pic="http://schemas.openxmlformats.org/drawingml/2006/picture">
+                  <pic:nvPicPr>
+                    <pic:cNvPr id="65655317" name="Picture 1" descr="A screenshot of a computer&#10;&#10;Description automatically generated"/>
+                    <pic:cNvPicPr/>
+                  </pic:nvPicPr>
+                  <pic:blipFill>
+                    <a:blip r:embed="rId22"/>
+                    <a:stretch>
+                      <a:fillRect/>
+                    </a:stretch>
+                  </pic:blipFill>
+                  <pic:spPr>
+                    <a:xfrm>
+                      <a:off x="0" y="0"/>
+                      <a:ext cx="3200400" cy="1956816"/>
+                    </a:xfrm>
+                    <a:prstGeom prst="rect">
+                      <a:avLst/>
+                    </a:prstGeom>
+                  </pic:spPr>
+                </pic:pic>
+              </a:graphicData>
+            </a:graphic>
+          </wp:inline>
+        </w:drawing>
+      </w:r>
+      <w:r>
+        <w:rPr>
+          <w:rFonts w:ascii="Libre Baskerville" w:eastAsia="Times New Roman" w:hAnsi="Libre Baskerville" w:cs="Liberation Mono"/>
+          <w:sz w:val="18"/>
+          <w:szCs w:val="18"/>
+        </w:rPr>
+        <w:br w:type="column"/>
+      </w:r>
+    </w:p>
+    <w:p>
+      <w:pPr>
+        <w:rPr>
+          <w:rFonts w:ascii="Libre Baskerville" w:eastAsia="Times New Roman" w:hAnsi="Libre Baskerville" w:cs="Liberation Mono"/>
+          <w:sz w:val="18"/>
+          <w:szCs w:val="18"/>
+        </w:rPr>
+      </w:pPr>
+      <w:r>
+        <w:rPr>
+          <w:rFonts w:ascii="Libre Baskerville" w:eastAsia="Times New Roman" w:hAnsi="Libre Baskerville" w:cs="Liberation Mono"/>
+          <w:sz w:val="18"/>
+          <w:szCs w:val="18"/>
+        </w:rPr>
+        <w:drawing>
+          <wp:inline distT="0" distB="0" distL="0" distR="0" wp14:anchorId="18C5C05B" wp14:editId="61653B59">
+            <wp:extent cx="2011680" cy="804672"/>
+            <wp:effectExtent l="0" t="0" r="7620" b="0"/>
+            <wp:docPr id="1526499952" name="Picture 1" descr="A white rectangular object with a square and square symbol&#10;&#10;Description automatically generated with medium confidence"/>
+            <wp:cNvGraphicFramePr>
+              <a:graphicFrameLocks xmlns:a="http://schemas.openxmlformats.org/drawingml/2006/main" noChangeAspect="1"/>
+            </wp:cNvGraphicFramePr>
+            <a:graphic xmlns:a="http://schemas.openxmlformats.org/drawingml/2006/main">
+              <a:graphicData uri="http://schemas.openxmlformats.org/drawingml/2006/picture">
+                <pic:pic xmlns:pic="http://schemas.openxmlformats.org/drawingml/2006/picture">
+                  <pic:nvPicPr>
+                    <pic:cNvPr id="1526499952" name="Picture 1" descr="A white rectangular object with a square and square symbol&#10;&#10;Description automatically generated with medium confidence"/>
+                    <pic:cNvPicPr/>
+                  </pic:nvPicPr>
+                  <pic:blipFill>
+                    <a:blip r:embed="rId23"/>
+                    <a:stretch>
+                      <a:fillRect/>
+                    </a:stretch>
+                  </pic:blipFill>
+                  <pic:spPr>
+                    <a:xfrm>
+                      <a:off x="0" y="0"/>
+                      <a:ext cx="2011680" cy="804672"/>
+                    </a:xfrm>
+                    <a:prstGeom prst="rect">
+                      <a:avLst/>
+                    </a:prstGeom>
+                  </pic:spPr>
+                </pic:pic>
+              </a:graphicData>
+            </a:graphic>
+          </wp:inline>
+        </w:drawing>
+      </w:r>
+      <w:r>
+        <w:rPr>
+          <w:rFonts w:ascii="Libre Baskerville" w:eastAsia="Times New Roman" w:hAnsi="Libre Baskerville" w:cs="Liberation Mono"/>
+          <w:sz w:val="18"/>
+          <w:szCs w:val="18"/>
+        </w:rPr>
+        <w:drawing>
+          <wp:inline distT="0" distB="0" distL="0" distR="0" wp14:anchorId="246DD737" wp14:editId="03A2B25B">
+            <wp:extent cx="2011680" cy="786384"/>
+            <wp:effectExtent l="0" t="0" r="7620" b="0"/>
+            <wp:docPr id="2006769092" name="Picture 1" descr="A screenshot of a computer screen&#10;&#10;Description automatically generated"/>
+            <wp:cNvGraphicFramePr>
+              <a:graphicFrameLocks xmlns:a="http://schemas.openxmlformats.org/drawingml/2006/main" noChangeAspect="1"/>
+            </wp:cNvGraphicFramePr>
+            <a:graphic xmlns:a="http://schemas.openxmlformats.org/drawingml/2006/main">
+              <a:graphicData uri="http://schemas.openxmlformats.org/drawingml/2006/picture">
+                <pic:pic xmlns:pic="http://schemas.openxmlformats.org/drawingml/2006/picture">
+                  <pic:nvPicPr>
+                    <pic:cNvPr id="2006769092" name="Picture 1" descr="A screenshot of a computer screen&#10;&#10;Description automatically generated"/>
+                    <pic:cNvPicPr/>
+                  </pic:nvPicPr>
+                  <pic:blipFill>
+                    <a:blip r:embed="rId24"/>
+                    <a:stretch>
+                      <a:fillRect/>
+                    </a:stretch>
+                  </pic:blipFill>
+                  <pic:spPr>
+                    <a:xfrm>
+                      <a:off x="0" y="0"/>
+                      <a:ext cx="2011680" cy="786384"/>
+                    </a:xfrm>
+                    <a:prstGeom prst="rect">
+                      <a:avLst/>
+                    </a:prstGeom>
+                  </pic:spPr>
+                </pic:pic>
+              </a:graphicData>
+            </a:graphic>
+          </wp:inline>
+        </w:drawing>
+      </w:r>
+      <w:r>
+        <w:rPr>
+          <w:rFonts w:ascii="Libre Baskerville" w:eastAsia="Times New Roman" w:hAnsi="Libre Baskerville" w:cs="Liberation Mono"/>
+          <w:sz w:val="18"/>
+          <w:szCs w:val="18"/>
+        </w:rPr>
+        <w:drawing>
+          <wp:inline distT="0" distB="0" distL="0" distR="0" wp14:anchorId="174794A1" wp14:editId="13A10B8D">
+            <wp:extent cx="2011680" cy="804672"/>
+            <wp:effectExtent l="0" t="0" r="7620" b="0"/>
+            <wp:docPr id="247505790" name="Picture 1" descr="A screenshot of a computer screen&#10;&#10;Description automatically generated"/>
+            <wp:cNvGraphicFramePr>
+              <a:graphicFrameLocks xmlns:a="http://schemas.openxmlformats.org/drawingml/2006/main" noChangeAspect="1"/>
+            </wp:cNvGraphicFramePr>
+            <a:graphic xmlns:a="http://schemas.openxmlformats.org/drawingml/2006/main">
+              <a:graphicData uri="http://schemas.openxmlformats.org/drawingml/2006/picture">
+                <pic:pic xmlns:pic="http://schemas.openxmlformats.org/drawingml/2006/picture">
+                  <pic:nvPicPr>
+                    <pic:cNvPr id="247505790" name="Picture 1" descr="A screenshot of a computer screen&#10;&#10;Description automatically generated"/>
+                    <pic:cNvPicPr/>
+                  </pic:nvPicPr>
+                  <pic:blipFill>
+                    <a:blip r:embed="rId25"/>
+                    <a:stretch>
+                      <a:fillRect/>
+                    </a:stretch>
+                  </pic:blipFill>
+                  <pic:spPr>
+                    <a:xfrm>
+                      <a:off x="0" y="0"/>
+                      <a:ext cx="2011680" cy="804672"/>
+                    </a:xfrm>
+                    <a:prstGeom prst="rect">
+                      <a:avLst/>
+                    </a:prstGeom>
+                  </pic:spPr>
+                </pic:pic>
+              </a:graphicData>
+            </a:graphic>
+          </wp:inline>
+        </w:drawing>
+      </w:r>
+    </w:p>
+    <w:p>
+      <w:pPr>
+        <w:rPr>
+          <w:rFonts w:ascii="Libre Baskerville" w:eastAsia="Times New Roman" w:hAnsi="Libre Baskerville" w:cs="Liberation Mono"/>
+          <w:sz w:val="18"/>
+          <w:szCs w:val="18"/>
+        </w:rPr>
+      </w:pPr>
+      <w:r>
+        <w:rPr>
+          <w:rFonts w:ascii="Libre Baskerville" w:eastAsia="Times New Roman" w:hAnsi="Libre Baskerville" w:cs="Liberation Mono"/>
+          <w:sz w:val="18"/>
+          <w:szCs w:val="18"/>
+        </w:rPr>
+        <w:drawing>
+          <wp:inline distT="0" distB="0" distL="0" distR="0" wp14:anchorId="38A4071D" wp14:editId="2444E66F">
+            <wp:extent cx="1371600" cy="4837176"/>
+            <wp:effectExtent l="0" t="0" r="0" b="1905"/>
+            <wp:docPr id="1610208991" name="Picture 1" descr="A screenshot of a computer&#10;&#10;Description automatically generated"/>
+            <wp:cNvGraphicFramePr>
+              <a:graphicFrameLocks xmlns:a="http://schemas.openxmlformats.org/drawingml/2006/main" noChangeAspect="1"/>
+            </wp:cNvGraphicFramePr>
+            <a:graphic xmlns:a="http://schemas.openxmlformats.org/drawingml/2006/main">
+              <a:graphicData uri="http://schemas.openxmlformats.org/drawingml/2006/picture">
+                <pic:pic xmlns:pic="http://schemas.openxmlformats.org/drawingml/2006/picture">
+                  <pic:nvPicPr>
+                    <pic:cNvPr id="1610208991" name="Picture 1" descr="A screenshot of a computer&#10;&#10;Description automatically generated"/>
+                    <pic:cNvPicPr/>
+                  </pic:nvPicPr>
+                  <pic:blipFill>
+                    <a:blip r:embed="rId26"/>
+                    <a:stretch>
+                      <a:fillRect/>
+                    </a:stretch>
+                  </pic:blipFill>
+                  <pic:spPr>
+                    <a:xfrm>
+                      <a:off x="0" y="0"/>
+                      <a:ext cx="1371600" cy="4837176"/>
+                    </a:xfrm>
+                    <a:prstGeom prst="rect">
+                      <a:avLst/>
+                    </a:prstGeom>
+                  </pic:spPr>
+                </pic:pic>
+              </a:graphicData>
+            </a:graphic>
+          </wp:inline>
+        </w:drawing>
+      </w:r>
+    </w:p>
+    <w:p>
+      <w:pPr>
+        <w:rPr>
+          <w:rFonts w:ascii="Libre Baskerville" w:eastAsia="Times New Roman" w:hAnsi="Libre Baskerville" w:cs="Liberation Mono"/>
+          <w:sz w:val="18"/>
+          <w:szCs w:val="18"/>
+        </w:rPr>
+        <w:sectPr>
+          <w:pgSz w:w="12240" w:h="15840"/>
+          <w:pgMar w:top="720" w:right="720" w:bottom="720" w:left="720" w:header="720" w:footer="720" w:gutter="0"/>
+          <w:cols w:num="2" w:space="720"/>
+          <w:docGrid w:linePitch="360"/>
+        </w:sectPr>
+      </w:pPr>
+    </w:p>
+    <w:p>
+      <w:pPr>
+        <w:rPr>
+          <w:rFonts w:ascii="Libre Baskerville" w:eastAsia="Times New Roman" w:hAnsi="Libre Baskerville" w:cs="Liberation Mono"/>
+          <w:sz w:val="18"/>
+          <w:szCs w:val="18"/>
+        </w:rPr>
+      </w:pPr>
+      <w:r>
+        <w:rPr>
+          <w:rFonts w:ascii="Libre Baskerville" w:eastAsia="Times New Roman" w:hAnsi="Libre Baskerville" w:cs="Liberation Mono"/>
+          <w:sz w:val="18"/>
+          <w:szCs w:val="18"/>
+        </w:rPr>
+        <w:lastRenderedPageBreak/>
+        <w:drawing>
+          <wp:inline distT="0" distB="0" distL="0" distR="0" wp14:anchorId="04AB5E33" wp14:editId="70F6AB09">
+            <wp:extent cx="2011680" cy="3017520"/>
+            <wp:effectExtent l="0" t="0" r="7620" b="0"/>
+            <wp:docPr id="1670107932" name="Picture 1" descr="A screenshot of a computer screen&#10;&#10;Description automatically generated"/>
+            <wp:cNvGraphicFramePr>
+              <a:graphicFrameLocks xmlns:a="http://schemas.openxmlformats.org/drawingml/2006/main" noChangeAspect="1"/>
+            </wp:cNvGraphicFramePr>
+            <a:graphic xmlns:a="http://schemas.openxmlformats.org/drawingml/2006/main">
+              <a:graphicData uri="http://schemas.openxmlformats.org/drawingml/2006/picture">
+                <pic:pic xmlns:pic="http://schemas.openxmlformats.org/drawingml/2006/picture">
+                  <pic:nvPicPr>
+                    <pic:cNvPr id="1670107932" name="Picture 1" descr="A screenshot of a computer screen&#10;&#10;Description automatically generated"/>
+                    <pic:cNvPicPr/>
+                  </pic:nvPicPr>
+                  <pic:blipFill>
+                    <a:blip r:embed="rId27"/>
+                    <a:stretch>
+                      <a:fillRect/>
+                    </a:stretch>
+                  </pic:blipFill>
+                  <pic:spPr>
+                    <a:xfrm>
+                      <a:off x="0" y="0"/>
+                      <a:ext cx="2011680" cy="3017520"/>
+                    </a:xfrm>
+                    <a:prstGeom prst="rect">
+                      <a:avLst/>
+                    </a:prstGeom>
+                  </pic:spPr>
+                </pic:pic>
+              </a:graphicData>
+            </a:graphic>
+          </wp:inline>
+        </w:drawing>
+      </w:r>
+      <w:r>
+        <w:rPr>
+          <w:rFonts w:ascii="Libre Baskerville" w:eastAsia="Times New Roman" w:hAnsi="Libre Baskerville" w:cs="Liberation Mono"/>
+          <w:sz w:val="18"/>
+          <w:szCs w:val="18"/>
+        </w:rPr>
+        <w:drawing>
+          <wp:inline distT="0" distB="0" distL="0" distR="0" wp14:anchorId="65DE8562" wp14:editId="030F320B">
+            <wp:extent cx="2011680" cy="4370832"/>
+            <wp:effectExtent l="0" t="0" r="7620" b="0"/>
+            <wp:docPr id="1560697372" name="Picture 1" descr="A screenshot of a computer&#10;&#10;Description automatically generated"/>
+            <wp:cNvGraphicFramePr>
+              <a:graphicFrameLocks xmlns:a="http://schemas.openxmlformats.org/drawingml/2006/main" noChangeAspect="1"/>
+            </wp:cNvGraphicFramePr>
+            <a:graphic xmlns:a="http://schemas.openxmlformats.org/drawingml/2006/main">
+              <a:graphicData uri="http://schemas.openxmlformats.org/drawingml/2006/picture">
+                <pic:pic xmlns:pic="http://schemas.openxmlformats.org/drawingml/2006/picture">
+                  <pic:nvPicPr>
+                    <pic:cNvPr id="1560697372" name="Picture 1" descr="A screenshot of a computer&#10;&#10;Description automatically generated"/>
+                    <pic:cNvPicPr/>
+                  </pic:nvPicPr>
+                  <pic:blipFill>
+                    <a:blip r:embed="rId28"/>
+                    <a:stretch>
+                      <a:fillRect/>
+                    </a:stretch>
+                  </pic:blipFill>
+                  <pic:spPr>
+                    <a:xfrm>
+                      <a:off x="0" y="0"/>
+                      <a:ext cx="2011680" cy="4370832"/>
+                    </a:xfrm>
+                    <a:prstGeom prst="rect">
+                      <a:avLst/>
+                    </a:prstGeom>
+                  </pic:spPr>
+                </pic:pic>
+              </a:graphicData>
+            </a:graphic>
+          </wp:inline>
+        </w:drawing>
+      </w:r>
+    </w:p>
+    <w:p>
+      <w:pPr>
+        <w:rPr>
+          <w:rFonts w:ascii="Libre Baskerville" w:eastAsia="Times New Roman" w:hAnsi="Libre Baskerville" w:cs="Liberation Mono"/>
+          <w:sz w:val="18"/>
+          <w:szCs w:val="18"/>
+        </w:rPr>
+      </w:pPr>
+      <w:r>
+        <w:rPr>
+          <w:rFonts w:ascii="Libre Baskerville" w:eastAsia="Times New Roman" w:hAnsi="Libre Baskerville" w:cs="Liberation Mono"/>
+          <w:sz w:val="18"/>
+          <w:szCs w:val="18"/>
+        </w:rPr>
+        <w:drawing>
+          <wp:inline distT="0" distB="0" distL="0" distR="0" wp14:anchorId="663E96F1" wp14:editId="67780EEC">
+            <wp:extent cx="1463040" cy="5998464"/>
+            <wp:effectExtent l="0" t="0" r="3810" b="2540"/>
+            <wp:docPr id="695627933" name="Picture 1" descr="A screenshot of a computer&#10;&#10;Description automatically generated"/>
+            <wp:cNvGraphicFramePr>
+              <a:graphicFrameLocks xmlns:a="http://schemas.openxmlformats.org/drawingml/2006/main" noChangeAspect="1"/>
+            </wp:cNvGraphicFramePr>
+            <a:graphic xmlns:a="http://schemas.openxmlformats.org/drawingml/2006/main">
+              <a:graphicData uri="http://schemas.openxmlformats.org/drawingml/2006/picture">
+                <pic:pic xmlns:pic="http://schemas.openxmlformats.org/drawingml/2006/picture">
+                  <pic:nvPicPr>
+                    <pic:cNvPr id="695627933" name="Picture 1" descr="A screenshot of a computer&#10;&#10;Description automatically generated"/>
+                    <pic:cNvPicPr/>
+                  </pic:nvPicPr>
+                  <pic:blipFill>
+                    <a:blip r:embed="rId29"/>
+                    <a:stretch>
+                      <a:fillRect/>
+                    </a:stretch>
+                  </pic:blipFill>
+                  <pic:spPr>
+                    <a:xfrm>
+                      <a:off x="0" y="0"/>
+                      <a:ext cx="1463040" cy="5998464"/>
+                    </a:xfrm>
+                    <a:prstGeom prst="rect">
+                      <a:avLst/>
+                    </a:prstGeom>
+                  </pic:spPr>
+                </pic:pic>
+              </a:graphicData>
+            </a:graphic>
+          </wp:inline>
+        </w:drawing>
+      </w:r>
+      <w:r>
+        <w:rPr>
+          <w:rFonts w:ascii="Libre Baskerville" w:eastAsia="Times New Roman" w:hAnsi="Libre Baskerville" w:cs="Liberation Mono"/>
+          <w:sz w:val="18"/>
+          <w:szCs w:val="18"/>
+        </w:rPr>
+        <w:drawing>
+          <wp:inline distT="0" distB="0" distL="0" distR="0" wp14:anchorId="090B738D" wp14:editId="0651DBB8">
+            <wp:extent cx="1463040" cy="2843784"/>
+            <wp:effectExtent l="0" t="0" r="3810" b="0"/>
+            <wp:docPr id="23195435" name="Picture 1" descr="A screenshot of a computer&#10;&#10;Description automatically generated"/>
+            <wp:cNvGraphicFramePr>
+              <a:graphicFrameLocks xmlns:a="http://schemas.openxmlformats.org/drawingml/2006/main" noChangeAspect="1"/>
+            </wp:cNvGraphicFramePr>
+            <a:graphic xmlns:a="http://schemas.openxmlformats.org/drawingml/2006/main">
+              <a:graphicData uri="http://schemas.openxmlformats.org/drawingml/2006/picture">
+                <pic:pic xmlns:pic="http://schemas.openxmlformats.org/drawingml/2006/picture">
+                  <pic:nvPicPr>
+                    <pic:cNvPr id="23195435" name="Picture 1" descr="A screenshot of a computer&#10;&#10;Description automatically generated"/>
+                    <pic:cNvPicPr/>
+                  </pic:nvPicPr>
+                  <pic:blipFill>
+                    <a:blip r:embed="rId30"/>
+                    <a:stretch>
+                      <a:fillRect/>
+                    </a:stretch>
+                  </pic:blipFill>
+                  <pic:spPr>
+                    <a:xfrm>
+                      <a:off x="0" y="0"/>
+                      <a:ext cx="1463040" cy="2843784"/>
+                    </a:xfrm>
+                    <a:prstGeom prst="rect">
+                      <a:avLst/>
+                    </a:prstGeom>
+                  </pic:spPr>
+                </pic:pic>
+              </a:graphicData>
+            </a:graphic>
+          </wp:inline>
+        </w:drawing>
+      </w:r>
+    </w:p>
+    <w:p>
+      <w:pPr>
+        <w:rPr>
+          <w:rFonts w:ascii="Libre Baskerville" w:eastAsia="Times New Roman" w:hAnsi="Libre Baskerville" w:cs="Liberation Mono"/>
+          <w:sz w:val="18"/>
+          <w:szCs w:val="18"/>
+        </w:rPr>
+      </w:pPr>
+      <w:r>
+        <w:rPr>
+          <w:rFonts w:ascii="Libre Baskerville" w:eastAsia="Times New Roman" w:hAnsi="Libre Baskerville" w:cs="Liberation Mono"/>
+          <w:sz w:val="18"/>
+          <w:szCs w:val="18"/>
+        </w:rPr>
+        <w:drawing>
+          <wp:inline distT="0" distB="0" distL="0" distR="0" wp14:anchorId="7CD29477" wp14:editId="5B2FE8DB">
+            <wp:extent cx="1463040" cy="694944"/>
+            <wp:effectExtent l="0" t="0" r="3810" b="0"/>
+            <wp:docPr id="583954336" name="Picture 1" descr="A white square with black dots&#10;&#10;Description automatically generated"/>
+            <wp:cNvGraphicFramePr>
+              <a:graphicFrameLocks xmlns:a="http://schemas.openxmlformats.org/drawingml/2006/main" noChangeAspect="1"/>
+            </wp:cNvGraphicFramePr>
+            <a:graphic xmlns:a="http://schemas.openxmlformats.org/drawingml/2006/main">
+              <a:graphicData uri="http://schemas.openxmlformats.org/drawingml/2006/picture">
+                <pic:pic xmlns:pic="http://schemas.openxmlformats.org/drawingml/2006/picture">
+                  <pic:nvPicPr>
+                    <pic:cNvPr id="583954336" name="Picture 1" descr="A white square with black dots&#10;&#10;Description automatically generated"/>
+                    <pic:cNvPicPr/>
+                  </pic:nvPicPr>
+                  <pic:blipFill>
+                    <a:blip r:embed="rId31"/>
+                    <a:stretch>
+                      <a:fillRect/>
+                    </a:stretch>
+                  </pic:blipFill>
+                  <pic:spPr>
+                    <a:xfrm>
+                      <a:off x="0" y="0"/>
+                      <a:ext cx="1463040" cy="694944"/>
+                    </a:xfrm>
+                    <a:prstGeom prst="rect">
+                      <a:avLst/>
+                    </a:prstGeom>
+                  </pic:spPr>
+                </pic:pic>
+              </a:graphicData>
+            </a:graphic>
+          </wp:inline>
+        </w:drawing>
+      </w:r>
+      <w:r>
+        <w:rPr>
+          <w:rFonts w:ascii="Libre Baskerville" w:eastAsia="Times New Roman" w:hAnsi="Libre Baskerville" w:cs="Liberation Mono"/>
+          <w:sz w:val="18"/>
+          <w:szCs w:val="18"/>
+        </w:rPr>
+        <w:drawing>
+          <wp:inline distT="0" distB="0" distL="0" distR="0" wp14:anchorId="3B4FCFE1" wp14:editId="14F92B8E">
+            <wp:extent cx="1463040" cy="1435608"/>
+            <wp:effectExtent l="0" t="0" r="3810" b="0"/>
+            <wp:docPr id="1492804352" name="Picture 1" descr="A screenshot of a function&#10;&#10;Description automatically generated"/>
+            <wp:cNvGraphicFramePr>
+              <a:graphicFrameLocks xmlns:a="http://schemas.openxmlformats.org/drawingml/2006/main" noChangeAspect="1"/>
+            </wp:cNvGraphicFramePr>
+            <a:graphic xmlns:a="http://schemas.openxmlformats.org/drawingml/2006/main">
+              <a:graphicData uri="http://schemas.openxmlformats.org/drawingml/2006/picture">
+                <pic:pic xmlns:pic="http://schemas.openxmlformats.org/drawingml/2006/picture">
+                  <pic:nvPicPr>
+                    <pic:cNvPr id="1492804352" name="Picture 1" descr="A screenshot of a function&#10;&#10;Description automatically generated"/>
+                    <pic:cNvPicPr/>
+                  </pic:nvPicPr>
+                  <pic:blipFill>
+                    <a:blip r:embed="rId32"/>
+                    <a:stretch>
+                      <a:fillRect/>
+                    </a:stretch>
+                  </pic:blipFill>
+                  <pic:spPr>
+                    <a:xfrm>
+                      <a:off x="0" y="0"/>
+                      <a:ext cx="1463040" cy="1435608"/>
+                    </a:xfrm>
+                    <a:prstGeom prst="rect">
+                      <a:avLst/>
+                    </a:prstGeom>
+                  </pic:spPr>
+                </pic:pic>
+              </a:graphicData>
+            </a:graphic>
+          </wp:inline>
+        </w:drawing>
+      </w:r>
+      <w:r>
+        <w:rPr>
+          <w:rFonts w:ascii="Libre Baskerville" w:eastAsia="Times New Roman" w:hAnsi="Libre Baskerville" w:cs="Liberation Mono"/>
+          <w:sz w:val="18"/>
+          <w:szCs w:val="18"/>
+        </w:rPr>
+        <w:drawing>
+          <wp:inline distT="0" distB="0" distL="0" distR="0" wp14:anchorId="5666D610" wp14:editId="162C1B8D">
+            <wp:extent cx="1463040" cy="3099816"/>
+            <wp:effectExtent l="0" t="0" r="3810" b="5715"/>
+            <wp:docPr id="753914146" name="Picture 1" descr="A screenshot of a computer&#10;&#10;Description automatically generated"/>
+            <wp:cNvGraphicFramePr>
+              <a:graphicFrameLocks xmlns:a="http://schemas.openxmlformats.org/drawingml/2006/main" noChangeAspect="1"/>
+            </wp:cNvGraphicFramePr>
+            <a:graphic xmlns:a="http://schemas.openxmlformats.org/drawingml/2006/main">
+              <a:graphicData uri="http://schemas.openxmlformats.org/drawingml/2006/picture">
+                <pic:pic xmlns:pic="http://schemas.openxmlformats.org/drawingml/2006/picture">
+                  <pic:nvPicPr>
+                    <pic:cNvPr id="753914146" name="Picture 1" descr="A screenshot of a computer&#10;&#10;Description automatically generated"/>
+                    <pic:cNvPicPr/>
+                  </pic:nvPicPr>
+                  <pic:blipFill>
+                    <a:blip r:embed="rId33"/>
+                    <a:stretch>
+                      <a:fillRect/>
+                    </a:stretch>
+                  </pic:blipFill>
+                  <pic:spPr>
+                    <a:xfrm>
+                      <a:off x="0" y="0"/>
+                      <a:ext cx="1463040" cy="3099816"/>
+                    </a:xfrm>
+                    <a:prstGeom prst="rect">
+                      <a:avLst/>
+                    </a:prstGeom>
+                  </pic:spPr>
+                </pic:pic>
+              </a:graphicData>
+            </a:graphic>
+          </wp:inline>
+        </w:drawing>
+      </w:r>
+      <w:r>
+        <w:rPr>
+          <w:rFonts w:ascii="Libre Baskerville" w:eastAsia="Times New Roman" w:hAnsi="Libre Baskerville" w:cs="Liberation Mono"/>
+          <w:sz w:val="18"/>
+          <w:szCs w:val="18"/>
+        </w:rPr>
+        <w:drawing>
+          <wp:inline distT="0" distB="0" distL="0" distR="0" wp14:anchorId="09986B3E" wp14:editId="6AD93EF3">
+            <wp:extent cx="1463040" cy="3730752"/>
+            <wp:effectExtent l="0" t="0" r="3810" b="3175"/>
+            <wp:docPr id="1322868220" name="Picture 1" descr="A screenshot of a computer&#10;&#10;Description automatically generated"/>
+            <wp:cNvGraphicFramePr>
+              <a:graphicFrameLocks xmlns:a="http://schemas.openxmlformats.org/drawingml/2006/main" noChangeAspect="1"/>
+            </wp:cNvGraphicFramePr>
+            <a:graphic xmlns:a="http://schemas.openxmlformats.org/drawingml/2006/main">
+              <a:graphicData uri="http://schemas.openxmlformats.org/drawingml/2006/picture">
+                <pic:pic xmlns:pic="http://schemas.openxmlformats.org/drawingml/2006/picture">
+                  <pic:nvPicPr>
+                    <pic:cNvPr id="1322868220" name="Picture 1" descr="A screenshot of a computer&#10;&#10;Description automatically generated"/>
+                    <pic:cNvPicPr/>
+                  </pic:nvPicPr>
+                  <pic:blipFill>
+                    <a:blip r:embed="rId34"/>
+                    <a:stretch>
+                      <a:fillRect/>
+                    </a:stretch>
+                  </pic:blipFill>
+                  <pic:spPr>
+                    <a:xfrm>
+                      <a:off x="0" y="0"/>
+                      <a:ext cx="1463040" cy="3730752"/>
+                    </a:xfrm>
+                    <a:prstGeom prst="rect">
+                      <a:avLst/>
+                    </a:prstGeom>
+                  </pic:spPr>
+                </pic:pic>
+              </a:graphicData>
+            </a:graphic>
+          </wp:inline>
+        </w:drawing>
+      </w:r>
+    </w:p>
     <w:sectPr>
       <w:type w:val="continuous"/>
       <w:pgSz w:w="12240" w:h="15840"/>
       <w:pgMar w:top="720" w:right="720" w:bottom="720" w:left="720" w:header="720" w:footer="720" w:gutter="0"/>
-      <w:cols w:space="720"/>
+      <w:cols w:num="3" w:space="720"/>
       <w:docGrid w:linePitch="360"/>
     </w:sectPr>
   </w:body>
@@ -11630,4 +12678,16 @@
     </a:ext>
   </a:extLst>
 </a:theme>
+</file>
+
+<file path=customXml/item1.xml><?xml version="1.0" encoding="utf-8"?>
+<b:Sources xmlns:b="http://schemas.openxmlformats.org/officeDocument/2006/bibliography" xmlns="http://schemas.openxmlformats.org/officeDocument/2006/bibliography" SelectedStyle="\APASixthEditionOfficeOnline.xsl" StyleName="APA" Version="6"/>
+</file>
+
+<file path=customXml/itemProps1.xml><?xml version="1.0" encoding="utf-8"?>
+<ds:datastoreItem xmlns:ds="http://schemas.openxmlformats.org/officeDocument/2006/customXml" ds:itemID="{2862327F-067D-4401-91C0-C05D8E96E1E7}">
+  <ds:schemaRefs>
+    <ds:schemaRef ds:uri="http://schemas.openxmlformats.org/officeDocument/2006/bibliography"/>
+  </ds:schemaRefs>
+</ds:datastoreItem>
 </file>
</xml_diff>

<commit_message>
Work on expression model and layout
</commit_message>
<xml_diff>
--- a/mathops_assessment/docs/Expression Reference.docx
+++ b/mathops_assessment/docs/Expression Reference.docx
@@ -106,7 +106,7 @@
           <w:sz w:val="24"/>
           <w:szCs w:val="24"/>
         </w:rPr>
-        <w:t>3</w:t>
+        <w:t>17</w:t>
       </w:r>
       <w:r>
         <w:rPr>
@@ -8544,15 +8544,7 @@
           <w:sz w:val="18"/>
           <w:szCs w:val="18"/>
         </w:rPr>
-        <w:t xml:space="preserve">, </w:t>
-      </w:r>
-      <w:r>
-        <w:rPr>
-          <w:rFonts w:ascii="Libre Baskerville" w:eastAsia="Times New Roman" w:hAnsi="Libre Baskerville" w:cs="Liberation Mono"/>
-          <w:sz w:val="18"/>
-          <w:szCs w:val="18"/>
-        </w:rPr>
-        <w:t xml:space="preserve">and </w:t>
+        <w:t xml:space="preserve">, and </w:t>
       </w:r>
       <w:proofErr w:type="spellStart"/>
       <w:r>
@@ -9587,6 +9579,7 @@
       <w:r>
         <w:rPr>
           <w:rFonts w:ascii="Libre Baskerville" w:eastAsia="Times New Roman" w:hAnsi="Libre Baskerville" w:cs="Liberation Mono"/>
+          <w:noProof/>
           <w:sz w:val="18"/>
           <w:szCs w:val="18"/>
         </w:rPr>
@@ -9629,6 +9622,7 @@
       <w:r>
         <w:rPr>
           <w:rFonts w:ascii="Libre Baskerville" w:eastAsia="Times New Roman" w:hAnsi="Libre Baskerville" w:cs="Liberation Mono"/>
+          <w:noProof/>
           <w:sz w:val="18"/>
           <w:szCs w:val="18"/>
         </w:rPr>
@@ -9671,6 +9665,7 @@
       <w:r>
         <w:rPr>
           <w:rFonts w:ascii="Libre Baskerville" w:eastAsia="Times New Roman" w:hAnsi="Libre Baskerville" w:cs="Liberation Mono"/>
+          <w:noProof/>
           <w:sz w:val="18"/>
           <w:szCs w:val="18"/>
         </w:rPr>
@@ -9713,6 +9708,7 @@
       <w:r>
         <w:rPr>
           <w:rFonts w:ascii="Libre Baskerville" w:eastAsia="Times New Roman" w:hAnsi="Libre Baskerville" w:cs="Liberation Mono"/>
+          <w:noProof/>
           <w:sz w:val="18"/>
           <w:szCs w:val="18"/>
         </w:rPr>
@@ -9755,6 +9751,7 @@
       <w:r>
         <w:rPr>
           <w:rFonts w:ascii="Libre Baskerville" w:eastAsia="Times New Roman" w:hAnsi="Libre Baskerville" w:cs="Liberation Mono"/>
+          <w:noProof/>
           <w:sz w:val="18"/>
           <w:szCs w:val="18"/>
         </w:rPr>
@@ -9797,6 +9794,7 @@
       <w:r>
         <w:rPr>
           <w:rFonts w:ascii="Libre Baskerville" w:eastAsia="Times New Roman" w:hAnsi="Libre Baskerville" w:cs="Liberation Mono"/>
+          <w:noProof/>
           <w:sz w:val="18"/>
           <w:szCs w:val="18"/>
         </w:rPr>
@@ -9839,6 +9837,7 @@
       <w:r>
         <w:rPr>
           <w:rFonts w:ascii="Libre Baskerville" w:eastAsia="Times New Roman" w:hAnsi="Libre Baskerville" w:cs="Liberation Mono"/>
+          <w:noProof/>
           <w:sz w:val="18"/>
           <w:szCs w:val="18"/>
         </w:rPr>
@@ -9881,6 +9880,7 @@
       <w:r>
         <w:rPr>
           <w:rFonts w:ascii="Libre Baskerville" w:eastAsia="Times New Roman" w:hAnsi="Libre Baskerville" w:cs="Liberation Mono"/>
+          <w:noProof/>
           <w:sz w:val="18"/>
           <w:szCs w:val="18"/>
         </w:rPr>
@@ -9940,6 +9940,7 @@
       <w:r>
         <w:rPr>
           <w:rFonts w:ascii="Libre Baskerville" w:eastAsia="Times New Roman" w:hAnsi="Libre Baskerville" w:cs="Liberation Mono"/>
+          <w:noProof/>
           <w:sz w:val="18"/>
           <w:szCs w:val="18"/>
         </w:rPr>
@@ -9982,6 +9983,7 @@
       <w:r>
         <w:rPr>
           <w:rFonts w:ascii="Libre Baskerville" w:eastAsia="Times New Roman" w:hAnsi="Libre Baskerville" w:cs="Liberation Mono"/>
+          <w:noProof/>
           <w:sz w:val="18"/>
           <w:szCs w:val="18"/>
         </w:rPr>
@@ -10024,6 +10026,7 @@
       <w:r>
         <w:rPr>
           <w:rFonts w:ascii="Libre Baskerville" w:eastAsia="Times New Roman" w:hAnsi="Libre Baskerville" w:cs="Liberation Mono"/>
+          <w:noProof/>
           <w:sz w:val="18"/>
           <w:szCs w:val="18"/>
         </w:rPr>
@@ -10075,6 +10078,7 @@
       <w:r>
         <w:rPr>
           <w:rFonts w:ascii="Libre Baskerville" w:eastAsia="Times New Roman" w:hAnsi="Libre Baskerville" w:cs="Liberation Mono"/>
+          <w:noProof/>
           <w:sz w:val="18"/>
           <w:szCs w:val="18"/>
         </w:rPr>
@@ -10141,6 +10145,7 @@
       <w:r>
         <w:rPr>
           <w:rFonts w:ascii="Libre Baskerville" w:eastAsia="Times New Roman" w:hAnsi="Libre Baskerville" w:cs="Liberation Mono"/>
+          <w:noProof/>
           <w:sz w:val="18"/>
           <w:szCs w:val="18"/>
         </w:rPr>
@@ -10184,6 +10189,7 @@
       <w:r>
         <w:rPr>
           <w:rFonts w:ascii="Libre Baskerville" w:eastAsia="Times New Roman" w:hAnsi="Libre Baskerville" w:cs="Liberation Mono"/>
+          <w:noProof/>
           <w:sz w:val="18"/>
           <w:szCs w:val="18"/>
         </w:rPr>
@@ -10235,6 +10241,7 @@
       <w:r>
         <w:rPr>
           <w:rFonts w:ascii="Libre Baskerville" w:eastAsia="Times New Roman" w:hAnsi="Libre Baskerville" w:cs="Liberation Mono"/>
+          <w:noProof/>
           <w:sz w:val="18"/>
           <w:szCs w:val="18"/>
         </w:rPr>
@@ -10277,6 +10284,7 @@
       <w:r>
         <w:rPr>
           <w:rFonts w:ascii="Libre Baskerville" w:eastAsia="Times New Roman" w:hAnsi="Libre Baskerville" w:cs="Liberation Mono"/>
+          <w:noProof/>
           <w:sz w:val="18"/>
           <w:szCs w:val="18"/>
         </w:rPr>
@@ -10328,6 +10336,7 @@
       <w:r>
         <w:rPr>
           <w:rFonts w:ascii="Libre Baskerville" w:eastAsia="Times New Roman" w:hAnsi="Libre Baskerville" w:cs="Liberation Mono"/>
+          <w:noProof/>
           <w:sz w:val="18"/>
           <w:szCs w:val="18"/>
         </w:rPr>
@@ -10370,6 +10379,7 @@
       <w:r>
         <w:rPr>
           <w:rFonts w:ascii="Libre Baskerville" w:eastAsia="Times New Roman" w:hAnsi="Libre Baskerville" w:cs="Liberation Mono"/>
+          <w:noProof/>
           <w:sz w:val="18"/>
           <w:szCs w:val="18"/>
         </w:rPr>
@@ -10412,6 +10422,7 @@
       <w:r>
         <w:rPr>
           <w:rFonts w:ascii="Libre Baskerville" w:eastAsia="Times New Roman" w:hAnsi="Libre Baskerville" w:cs="Liberation Mono"/>
+          <w:noProof/>
           <w:sz w:val="18"/>
           <w:szCs w:val="18"/>
         </w:rPr>
@@ -10454,6 +10465,7 @@
       <w:r>
         <w:rPr>
           <w:rFonts w:ascii="Libre Baskerville" w:eastAsia="Times New Roman" w:hAnsi="Libre Baskerville" w:cs="Liberation Mono"/>
+          <w:noProof/>
           <w:sz w:val="18"/>
           <w:szCs w:val="18"/>
         </w:rPr>

</xml_diff>